<commit_message>
Adjusted File Names for Uniformity
</commit_message>
<xml_diff>
--- a/AAS Information Technology Degree Change Summary and Justification.docx
+++ b/AAS Information Technology Degree Change Summary and Justification.docx
@@ -456,22 +456,7 @@
         <w:pStyle w:val="Heading2"/>
       </w:pPr>
       <w:r>
-        <w:t>C</w:t>
-      </w:r>
-      <w:r>
-        <w:t>S</w:t>
-      </w:r>
-      <w:r>
-        <w:t>223</w:t>
-      </w:r>
-      <w:r>
-        <w:t xml:space="preserve"> </w:t>
-      </w:r>
-      <w:r>
-        <w:t xml:space="preserve">Programming for IT </w:t>
-      </w:r>
-      <w:r>
-        <w:t>New Outcomes</w:t>
+        <w:t>CS223 Programming for IT New Outcomes</w:t>
       </w:r>
     </w:p>
     <w:p>
@@ -479,16 +464,7 @@
         <w:pStyle w:val="Heading2"/>
       </w:pPr>
       <w:r>
-        <w:t>CS223</w:t>
-      </w:r>
-      <w:r>
-        <w:t xml:space="preserve"> </w:t>
-      </w:r>
-      <w:r>
-        <w:t xml:space="preserve">Programming for IT </w:t>
-      </w:r>
-      <w:r>
-        <w:t>Current Outcomes</w:t>
+        <w:t>CS223 Programming for IT Current Outcomes</w:t>
       </w:r>
     </w:p>
     <w:p>
@@ -512,13 +488,7 @@
         </w:numPr>
       </w:pPr>
       <w:r>
-        <w:t xml:space="preserve">Apply the basic concepts of </w:t>
-      </w:r>
-      <w:r>
-        <w:t>object-oriented</w:t>
-      </w:r>
-      <w:r>
-        <w:t xml:space="preserve"> programming, modularity, and structured code. </w:t>
+        <w:t xml:space="preserve">Apply the basic concepts of object-oriented programming, modularity, and structured code. </w:t>
       </w:r>
     </w:p>
     <w:p>
@@ -650,13 +620,7 @@
       </w:pPr>
       <w:r>
         <w:lastRenderedPageBreak/>
-        <w:t>IS10</w:t>
-      </w:r>
-      <w:r>
-        <w:t>2</w:t>
-      </w:r>
-      <w:r>
-        <w:t xml:space="preserve"> Current Outcomes</w:t>
+        <w:t>IS102 Current Outcomes</w:t>
       </w:r>
       <w:r>
         <w:t xml:space="preserve"> (unchanged)</w:t>
@@ -758,13 +722,7 @@
         <w:pStyle w:val="Heading2"/>
       </w:pPr>
       <w:r>
-        <w:t>IS10</w:t>
-      </w:r>
-      <w:r>
-        <w:t>3</w:t>
-      </w:r>
-      <w:r>
-        <w:t xml:space="preserve"> New Outcomes</w:t>
+        <w:t>IS103 New Outcomes</w:t>
       </w:r>
     </w:p>
     <w:p>
@@ -786,10 +744,7 @@
         <w:t xml:space="preserve"> how a computer operat</w:t>
       </w:r>
       <w:r>
-        <w:t>es</w:t>
-      </w:r>
-      <w:r>
-        <w:t xml:space="preserve"> </w:t>
+        <w:t xml:space="preserve">es </w:t>
       </w:r>
     </w:p>
     <w:p>
@@ -863,13 +818,7 @@
         <w:pStyle w:val="Heading2"/>
       </w:pPr>
       <w:r>
-        <w:t>IS10</w:t>
-      </w:r>
-      <w:r>
-        <w:t>3</w:t>
-      </w:r>
-      <w:r>
-        <w:t xml:space="preserve"> Current Outcomes</w:t>
+        <w:t>IS103 Current Outcomes</w:t>
       </w:r>
     </w:p>
     <w:p>
@@ -920,13 +869,7 @@
         <w:pStyle w:val="Heading2"/>
       </w:pPr>
       <w:r>
-        <w:t>IS10</w:t>
-      </w:r>
-      <w:r>
-        <w:t>6</w:t>
-      </w:r>
-      <w:r>
-        <w:t xml:space="preserve"> </w:t>
+        <w:t xml:space="preserve">IS106 </w:t>
       </w:r>
       <w:r>
         <w:t xml:space="preserve">Fundamental IT Applications </w:t>
@@ -1003,13 +946,7 @@
         <w:pStyle w:val="Heading2"/>
       </w:pPr>
       <w:r>
-        <w:t>IS1</w:t>
-      </w:r>
-      <w:r>
-        <w:t>25</w:t>
-      </w:r>
-      <w:r>
-        <w:t xml:space="preserve"> </w:t>
+        <w:t xml:space="preserve">IS125 </w:t>
       </w:r>
       <w:r>
         <w:t xml:space="preserve">Linux Fundamentals </w:t>
@@ -1095,13 +1032,7 @@
       </w:pPr>
       <w:r>
         <w:lastRenderedPageBreak/>
-        <w:t>IS1</w:t>
-      </w:r>
-      <w:r>
-        <w:t>25</w:t>
-      </w:r>
-      <w:r>
-        <w:t xml:space="preserve"> </w:t>
+        <w:t xml:space="preserve">IS125 </w:t>
       </w:r>
       <w:r>
         <w:t xml:space="preserve">Linux and Python Fundamentals </w:t>
@@ -1182,13 +1113,7 @@
         <w:pStyle w:val="Heading2"/>
       </w:pPr>
       <w:r>
-        <w:t>IS1</w:t>
-      </w:r>
-      <w:r>
-        <w:t>32</w:t>
-      </w:r>
-      <w:r>
-        <w:t xml:space="preserve"> </w:t>
+        <w:t xml:space="preserve">IS132 </w:t>
       </w:r>
       <w:r>
         <w:t xml:space="preserve">Computer Ethics and Law </w:t>
@@ -1202,13 +1127,7 @@
         <w:pStyle w:val="Heading2"/>
       </w:pPr>
       <w:r>
-        <w:t>IS1</w:t>
-      </w:r>
-      <w:r>
-        <w:t>32</w:t>
-      </w:r>
-      <w:r>
-        <w:t xml:space="preserve"> </w:t>
+        <w:t xml:space="preserve">IS132 </w:t>
       </w:r>
       <w:r>
         <w:t xml:space="preserve">Computer Ethics and Law </w:t>
@@ -1290,13 +1209,7 @@
         <w:pStyle w:val="Heading2"/>
       </w:pPr>
       <w:r>
-        <w:t>IS1</w:t>
-      </w:r>
-      <w:r>
-        <w:t>4</w:t>
-      </w:r>
-      <w:r>
-        <w:t>1</w:t>
+        <w:t>IS141</w:t>
       </w:r>
       <w:r>
         <w:t xml:space="preserve"> Cyber Defender 1</w:t>
@@ -1391,13 +1304,7 @@
         <w:pStyle w:val="Heading2"/>
       </w:pPr>
       <w:r>
-        <w:t xml:space="preserve">IS165 Networking Fundamentals </w:t>
-      </w:r>
-      <w:r>
-        <w:t>New</w:t>
-      </w:r>
-      <w:r>
-        <w:t xml:space="preserve"> Outcomes</w:t>
+        <w:t>IS165 Networking Fundamentals New Outcomes</w:t>
       </w:r>
     </w:p>
     <w:p>
@@ -1549,13 +1456,7 @@
         <w:pStyle w:val="Heading2"/>
       </w:pPr>
       <w:r>
-        <w:t>IS1</w:t>
-      </w:r>
-      <w:r>
-        <w:t>65</w:t>
-      </w:r>
-      <w:r>
-        <w:t xml:space="preserve"> </w:t>
+        <w:t xml:space="preserve">IS165 </w:t>
       </w:r>
       <w:r>
         <w:t xml:space="preserve">Networking Fundamentals </w:t>
@@ -1641,13 +1542,7 @@
         <w:pStyle w:val="Heading2"/>
       </w:pPr>
       <w:r>
-        <w:t>IS1</w:t>
-      </w:r>
-      <w:r>
-        <w:t>66</w:t>
-      </w:r>
-      <w:r>
-        <w:t xml:space="preserve"> </w:t>
+        <w:t xml:space="preserve">IS166 </w:t>
       </w:r>
       <w:r>
         <w:t xml:space="preserve">Mobile Computing and Wireless Security </w:t>
@@ -1664,13 +1559,7 @@
         <w:pStyle w:val="Heading2"/>
       </w:pPr>
       <w:r>
-        <w:t>IS</w:t>
-      </w:r>
-      <w:r>
-        <w:t>2</w:t>
-      </w:r>
-      <w:r>
-        <w:t xml:space="preserve">10 </w:t>
+        <w:t xml:space="preserve">IS210 </w:t>
       </w:r>
       <w:r>
         <w:t xml:space="preserve">Internet Programming </w:t>
@@ -1684,13 +1573,7 @@
         <w:pStyle w:val="Heading2"/>
       </w:pPr>
       <w:r>
-        <w:t>IS</w:t>
-      </w:r>
-      <w:r>
-        <w:t>2</w:t>
-      </w:r>
-      <w:r>
-        <w:t xml:space="preserve">10 </w:t>
+        <w:t xml:space="preserve">IS210 </w:t>
       </w:r>
       <w:r>
         <w:t xml:space="preserve">Internet Programming </w:t>
@@ -1826,19 +1709,7 @@
         <w:pStyle w:val="Heading2"/>
       </w:pPr>
       <w:r>
-        <w:t>IS2</w:t>
-      </w:r>
-      <w:r>
-        <w:t>15</w:t>
-      </w:r>
-      <w:r>
-        <w:t xml:space="preserve"> </w:t>
-      </w:r>
-      <w:r>
-        <w:t>Operating Systems</w:t>
-      </w:r>
-      <w:r>
-        <w:t xml:space="preserve"> New Outcomes (new course)</w:t>
+        <w:t>IS215 Operating Systems New Outcomes (new course)</w:t>
       </w:r>
     </w:p>
     <w:p>
@@ -1923,10 +1794,7 @@
         <w:pStyle w:val="Heading2"/>
       </w:pPr>
       <w:r>
-        <w:t>IS22</w:t>
-      </w:r>
-      <w:r>
-        <w:t xml:space="preserve">2 </w:t>
+        <w:t xml:space="preserve">IS222 </w:t>
       </w:r>
       <w:r>
         <w:t xml:space="preserve">Secure </w:t>
@@ -1938,10 +1806,7 @@
         <w:t>Computing</w:t>
       </w:r>
       <w:r>
-        <w:t xml:space="preserve"> New Outcomes</w:t>
-      </w:r>
-      <w:r>
-        <w:t xml:space="preserve"> (new course)</w:t>
+        <w:t xml:space="preserve"> New Outcomes (new course)</w:t>
       </w:r>
     </w:p>
     <w:p/>
@@ -1950,13 +1815,7 @@
         <w:pStyle w:val="Heading2"/>
       </w:pPr>
       <w:r>
-        <w:t>IS</w:t>
-      </w:r>
-      <w:r>
-        <w:t>228</w:t>
-      </w:r>
-      <w:r>
-        <w:t xml:space="preserve"> New Outcomes</w:t>
+        <w:t>IS228 New Outcomes</w:t>
       </w:r>
     </w:p>
     <w:p>
@@ -2024,13 +1883,7 @@
         <w:pStyle w:val="Heading2"/>
       </w:pPr>
       <w:r>
-        <w:t>IS</w:t>
-      </w:r>
-      <w:r>
-        <w:t>228</w:t>
-      </w:r>
-      <w:r>
-        <w:t xml:space="preserve"> Current Outcomes</w:t>
+        <w:t>IS228 Current Outcomes</w:t>
       </w:r>
     </w:p>
     <w:p>
@@ -2086,13 +1939,7 @@
         <w:pStyle w:val="Heading2"/>
       </w:pPr>
       <w:r>
-        <w:t>IS</w:t>
-      </w:r>
-      <w:r>
-        <w:t>234</w:t>
-      </w:r>
-      <w:r>
-        <w:t xml:space="preserve"> </w:t>
+        <w:t xml:space="preserve">IS234 </w:t>
       </w:r>
       <w:r>
         <w:t xml:space="preserve">Computer Forensics </w:t>
@@ -2173,13 +2020,7 @@
       </w:pPr>
       <w:r>
         <w:lastRenderedPageBreak/>
-        <w:t>IS</w:t>
-      </w:r>
-      <w:r>
-        <w:t>234</w:t>
-      </w:r>
-      <w:r>
-        <w:t xml:space="preserve"> </w:t>
+        <w:t xml:space="preserve">IS234 </w:t>
       </w:r>
       <w:r>
         <w:t xml:space="preserve">Computer Forensics </w:t>
@@ -2308,13 +2149,7 @@
         <w:pStyle w:val="Heading2"/>
       </w:pPr>
       <w:r>
-        <w:t>IS</w:t>
-      </w:r>
-      <w:r>
-        <w:t>241</w:t>
-      </w:r>
-      <w:r>
-        <w:t xml:space="preserve"> </w:t>
+        <w:t xml:space="preserve">IS241 </w:t>
       </w:r>
       <w:r>
         <w:t xml:space="preserve">Cyber Defender 2 </w:t>
@@ -2410,10 +2245,7 @@
         <w:pStyle w:val="Heading2"/>
       </w:pPr>
       <w:r>
-        <w:t>IS</w:t>
-      </w:r>
-      <w:r>
-        <w:t>243</w:t>
+        <w:t>IS243</w:t>
       </w:r>
       <w:r>
         <w:t xml:space="preserve"> Malware Analysis and Exploitation</w:t>
@@ -2521,13 +2353,7 @@
         <w:pStyle w:val="Heading2"/>
       </w:pPr>
       <w:r>
-        <w:t>IS</w:t>
-      </w:r>
-      <w:r>
-        <w:t>244</w:t>
-      </w:r>
-      <w:r>
-        <w:t xml:space="preserve"> </w:t>
+        <w:t xml:space="preserve">IS244 </w:t>
       </w:r>
       <w:r>
         <w:t xml:space="preserve">Network Security 1 </w:t>
@@ -2633,13 +2459,7 @@
         <w:pStyle w:val="Heading2"/>
       </w:pPr>
       <w:r>
-        <w:t>IS</w:t>
-      </w:r>
-      <w:r>
-        <w:t>244</w:t>
-      </w:r>
-      <w:r>
-        <w:t xml:space="preserve"> </w:t>
+        <w:t xml:space="preserve">IS244 </w:t>
       </w:r>
       <w:r>
         <w:t xml:space="preserve">Network Security 1 </w:t>
@@ -2771,13 +2591,7 @@
         <w:pStyle w:val="Heading2"/>
       </w:pPr>
       <w:r>
-        <w:t>IS</w:t>
-      </w:r>
-      <w:r>
-        <w:t>245</w:t>
-      </w:r>
-      <w:r>
-        <w:t xml:space="preserve"> </w:t>
+        <w:t xml:space="preserve">IS245 </w:t>
       </w:r>
       <w:r>
         <w:t xml:space="preserve">Network Security 2 </w:t>
@@ -2791,13 +2605,7 @@
         <w:pStyle w:val="Heading2"/>
       </w:pPr>
       <w:r>
-        <w:t>IS</w:t>
-      </w:r>
-      <w:r>
-        <w:t>245</w:t>
-      </w:r>
-      <w:r>
-        <w:t xml:space="preserve"> </w:t>
+        <w:t xml:space="preserve">IS245 </w:t>
       </w:r>
       <w:r>
         <w:t xml:space="preserve">Network Security 2 </w:t>
@@ -2928,19 +2736,7 @@
         <w:pStyle w:val="Heading2"/>
       </w:pPr>
       <w:r>
-        <w:t>IS</w:t>
-      </w:r>
-      <w:r>
-        <w:t>260</w:t>
-      </w:r>
-      <w:r>
-        <w:t xml:space="preserve"> </w:t>
-      </w:r>
-      <w:r>
-        <w:t xml:space="preserve">Data Base Theory </w:t>
-      </w:r>
-      <w:r>
-        <w:t>New Outcomes</w:t>
+        <w:t>IS260 Data Base Theory New Outcomes</w:t>
       </w:r>
     </w:p>
     <w:p>
@@ -2948,19 +2744,7 @@
         <w:pStyle w:val="Heading2"/>
       </w:pPr>
       <w:r>
-        <w:t>IS</w:t>
-      </w:r>
-      <w:r>
-        <w:t>260</w:t>
-      </w:r>
-      <w:r>
-        <w:t xml:space="preserve"> </w:t>
-      </w:r>
-      <w:r>
-        <w:t xml:space="preserve">Data Base Theory </w:t>
-      </w:r>
-      <w:r>
-        <w:t>Current Outcomes</w:t>
+        <w:t>IS260 Data Base Theory Current Outcomes</w:t>
       </w:r>
     </w:p>
     <w:p>
@@ -3049,41 +2833,15 @@
         <w:pStyle w:val="Heading2"/>
       </w:pPr>
       <w:r>
-        <w:t>IS</w:t>
-      </w:r>
-      <w:r>
-        <w:t>262</w:t>
-      </w:r>
-      <w:r>
-        <w:t xml:space="preserve"> </w:t>
-      </w:r>
-      <w:r>
-        <w:t xml:space="preserve">Network Management </w:t>
-      </w:r>
-      <w:r>
-        <w:t>New Outcomes</w:t>
-      </w:r>
-      <w:bookmarkStart w:id="7" w:name="_GoBack"/>
-      <w:bookmarkEnd w:id="7"/>
+        <w:t>IS262 Network Management New Outcomes</w:t>
+      </w:r>
     </w:p>
     <w:p>
       <w:pPr>
         <w:pStyle w:val="Heading2"/>
       </w:pPr>
       <w:r>
-        <w:t>IS</w:t>
-      </w:r>
-      <w:r>
-        <w:t>262</w:t>
-      </w:r>
-      <w:r>
-        <w:t xml:space="preserve"> </w:t>
-      </w:r>
-      <w:r>
-        <w:t xml:space="preserve">Network Management </w:t>
-      </w:r>
-      <w:r>
-        <w:t>Current Outcomes</w:t>
+        <w:t>IS262 Network Management Current Outcomes</w:t>
       </w:r>
     </w:p>
     <w:p>
@@ -3094,7 +2852,7 @@
           <w:numId w:val="3"/>
         </w:numPr>
       </w:pPr>
-      <w:bookmarkStart w:id="8" w:name="_Hlk60832035"/>
+      <w:bookmarkStart w:id="7" w:name="_Hlk60832035"/>
       <w:r>
         <w:t xml:space="preserve">Students will demonstrate the industry networking by implementing a network based on these standards. </w:t>
       </w:r>
@@ -3128,11 +2886,69 @@
       <w:r>
         <w:t>Students will demonstrate their abilities in designing a Local Area Network (LAN) according to specific business needs</w:t>
       </w:r>
-      <w:bookmarkEnd w:id="8"/>
+      <w:bookmarkEnd w:id="7"/>
       <w:r>
         <w:t>.</w:t>
       </w:r>
     </w:p>
+    <w:p>
+      <w:pPr>
+        <w:pStyle w:val="Heading2"/>
+      </w:pPr>
+      <w:r>
+        <w:t>IS2</w:t>
+      </w:r>
+      <w:r>
+        <w:t>88</w:t>
+      </w:r>
+      <w:r>
+        <w:t xml:space="preserve"> </w:t>
+      </w:r>
+      <w:r>
+        <w:t>Cooperative Education Work Experience (No Seminar)</w:t>
+      </w:r>
+      <w:r>
+        <w:t xml:space="preserve"> </w:t>
+      </w:r>
+      <w:r>
+        <w:t xml:space="preserve">New </w:t>
+      </w:r>
+      <w:r>
+        <w:t>Outcomes</w:t>
+      </w:r>
+    </w:p>
+    <w:p>
+      <w:pPr>
+        <w:pStyle w:val="NoSpacing"/>
+        <w:numPr>
+          <w:ilvl w:val="0"/>
+          <w:numId w:val="28"/>
+        </w:numPr>
+      </w:pPr>
+      <w:bookmarkStart w:id="8" w:name="_GoBack"/>
+      <w:r>
+        <w:t xml:space="preserve">Integrate previous experience and classroom knowledge into a practical work situation. </w:t>
+      </w:r>
+    </w:p>
+    <w:p>
+      <w:pPr>
+        <w:pStyle w:val="NoSpacing"/>
+        <w:numPr>
+          <w:ilvl w:val="0"/>
+          <w:numId w:val="28"/>
+        </w:numPr>
+      </w:pPr>
+      <w:r>
+        <w:t>2.</w:t>
+      </w:r>
+      <w:r>
+        <w:t xml:space="preserve"> </w:t>
+      </w:r>
+      <w:r>
+        <w:t>Become oriented to the world of work.</w:t>
+      </w:r>
+    </w:p>
+    <w:bookmarkEnd w:id="8"/>
     <w:p/>
     <w:p/>
     <w:p/>
@@ -6138,6 +5954,119 @@
     <w:nsid w:val="7DB145FE"/>
     <w:multiLevelType w:val="hybridMultilevel"/>
     <w:tmpl w:val="DE969F60"/>
+    <w:lvl w:ilvl="0" w:tplc="04090001">
+      <w:start w:val="1"/>
+      <w:numFmt w:val="bullet"/>
+      <w:lvlText w:val=""/>
+      <w:lvlJc w:val="left"/>
+      <w:pPr>
+        <w:ind w:left="1080" w:hanging="360"/>
+      </w:pPr>
+      <w:rPr>
+        <w:rFonts w:ascii="Symbol" w:hAnsi="Symbol" w:hint="default"/>
+      </w:rPr>
+    </w:lvl>
+    <w:lvl w:ilvl="1" w:tplc="04090003" w:tentative="1">
+      <w:start w:val="1"/>
+      <w:numFmt w:val="bullet"/>
+      <w:lvlText w:val="o"/>
+      <w:lvlJc w:val="left"/>
+      <w:pPr>
+        <w:ind w:left="1800" w:hanging="360"/>
+      </w:pPr>
+      <w:rPr>
+        <w:rFonts w:ascii="Courier New" w:hAnsi="Courier New" w:cs="Courier New" w:hint="default"/>
+      </w:rPr>
+    </w:lvl>
+    <w:lvl w:ilvl="2" w:tplc="04090005" w:tentative="1">
+      <w:start w:val="1"/>
+      <w:numFmt w:val="bullet"/>
+      <w:lvlText w:val=""/>
+      <w:lvlJc w:val="left"/>
+      <w:pPr>
+        <w:ind w:left="2520" w:hanging="360"/>
+      </w:pPr>
+      <w:rPr>
+        <w:rFonts w:ascii="Wingdings" w:hAnsi="Wingdings" w:hint="default"/>
+      </w:rPr>
+    </w:lvl>
+    <w:lvl w:ilvl="3" w:tplc="04090001" w:tentative="1">
+      <w:start w:val="1"/>
+      <w:numFmt w:val="bullet"/>
+      <w:lvlText w:val=""/>
+      <w:lvlJc w:val="left"/>
+      <w:pPr>
+        <w:ind w:left="3240" w:hanging="360"/>
+      </w:pPr>
+      <w:rPr>
+        <w:rFonts w:ascii="Symbol" w:hAnsi="Symbol" w:hint="default"/>
+      </w:rPr>
+    </w:lvl>
+    <w:lvl w:ilvl="4" w:tplc="04090003" w:tentative="1">
+      <w:start w:val="1"/>
+      <w:numFmt w:val="bullet"/>
+      <w:lvlText w:val="o"/>
+      <w:lvlJc w:val="left"/>
+      <w:pPr>
+        <w:ind w:left="3960" w:hanging="360"/>
+      </w:pPr>
+      <w:rPr>
+        <w:rFonts w:ascii="Courier New" w:hAnsi="Courier New" w:cs="Courier New" w:hint="default"/>
+      </w:rPr>
+    </w:lvl>
+    <w:lvl w:ilvl="5" w:tplc="04090005" w:tentative="1">
+      <w:start w:val="1"/>
+      <w:numFmt w:val="bullet"/>
+      <w:lvlText w:val=""/>
+      <w:lvlJc w:val="left"/>
+      <w:pPr>
+        <w:ind w:left="4680" w:hanging="360"/>
+      </w:pPr>
+      <w:rPr>
+        <w:rFonts w:ascii="Wingdings" w:hAnsi="Wingdings" w:hint="default"/>
+      </w:rPr>
+    </w:lvl>
+    <w:lvl w:ilvl="6" w:tplc="04090001" w:tentative="1">
+      <w:start w:val="1"/>
+      <w:numFmt w:val="bullet"/>
+      <w:lvlText w:val=""/>
+      <w:lvlJc w:val="left"/>
+      <w:pPr>
+        <w:ind w:left="5400" w:hanging="360"/>
+      </w:pPr>
+      <w:rPr>
+        <w:rFonts w:ascii="Symbol" w:hAnsi="Symbol" w:hint="default"/>
+      </w:rPr>
+    </w:lvl>
+    <w:lvl w:ilvl="7" w:tplc="04090003" w:tentative="1">
+      <w:start w:val="1"/>
+      <w:numFmt w:val="bullet"/>
+      <w:lvlText w:val="o"/>
+      <w:lvlJc w:val="left"/>
+      <w:pPr>
+        <w:ind w:left="6120" w:hanging="360"/>
+      </w:pPr>
+      <w:rPr>
+        <w:rFonts w:ascii="Courier New" w:hAnsi="Courier New" w:cs="Courier New" w:hint="default"/>
+      </w:rPr>
+    </w:lvl>
+    <w:lvl w:ilvl="8" w:tplc="04090005" w:tentative="1">
+      <w:start w:val="1"/>
+      <w:numFmt w:val="bullet"/>
+      <w:lvlText w:val=""/>
+      <w:lvlJc w:val="left"/>
+      <w:pPr>
+        <w:ind w:left="6840" w:hanging="360"/>
+      </w:pPr>
+      <w:rPr>
+        <w:rFonts w:ascii="Wingdings" w:hAnsi="Wingdings" w:hint="default"/>
+      </w:rPr>
+    </w:lvl>
+  </w:abstractNum>
+  <w:abstractNum w:abstractNumId="27" w15:restartNumberingAfterBreak="0">
+    <w:nsid w:val="7E583C04"/>
+    <w:multiLevelType w:val="hybridMultilevel"/>
+    <w:tmpl w:val="334C6016"/>
     <w:lvl w:ilvl="0" w:tplc="04090001">
       <w:start w:val="1"/>
       <w:numFmt w:val="bullet"/>
@@ -6327,6 +6256,9 @@
   </w:num>
   <w:num w:numId="27">
     <w:abstractNumId w:val="17"/>
+  </w:num>
+  <w:num w:numId="28">
+    <w:abstractNumId w:val="27"/>
   </w:num>
   <w:numIdMacAtCleanup w:val="27"/>
 </w:numbering>
@@ -7255,12 +7187,6 @@
 </file>
 
 <file path=customXml/item1.xml><?xml version="1.0" encoding="utf-8"?>
-<p:properties xmlns:p="http://schemas.microsoft.com/office/2006/metadata/properties" xmlns:xsi="http://www.w3.org/2001/XMLSchema-instance" xmlns:pc="http://schemas.microsoft.com/office/infopath/2007/PartnerControls">
-  <documentManagement/>
-</p:properties>
-</file>
-
-<file path=customXml/item2.xml><?xml version="1.0" encoding="utf-8"?>
 <ct:contentTypeSchema xmlns:ct="http://schemas.microsoft.com/office/2006/metadata/contentType" xmlns:ma="http://schemas.microsoft.com/office/2006/metadata/properties/metaAttributes" ct:_="" ma:_="" ma:contentTypeName="Document" ma:contentTypeID="0x01010058AD77547CAEAC4594CBF132FC1A80C5" ma:contentTypeVersion="13" ma:contentTypeDescription="Create a new document." ma:contentTypeScope="" ma:versionID="645b08b25331c1725faffae64c40d8ea">
   <xsd:schema xmlns:xsd="http://www.w3.org/2001/XMLSchema" xmlns:xs="http://www.w3.org/2001/XMLSchema" xmlns:p="http://schemas.microsoft.com/office/2006/metadata/properties" xmlns:ns3="b84496f4-4c2a-4d3a-a52d-2c29cc2fb1bf" xmlns:ns4="128ddc0a-e255-43a9-a233-9dd55c1a4c01" targetNamespace="http://schemas.microsoft.com/office/2006/metadata/properties" ma:root="true" ma:fieldsID="b8e77d8e740a057e488cb48f4d547ec5" ns3:_="" ns4:_="">
     <xsd:import namespace="b84496f4-4c2a-4d3a-a52d-2c29cc2fb1bf"/>
@@ -7483,6 +7409,12 @@
 </ct:contentTypeSchema>
 </file>
 
+<file path=customXml/item2.xml><?xml version="1.0" encoding="utf-8"?>
+<p:properties xmlns:p="http://schemas.microsoft.com/office/2006/metadata/properties" xmlns:xsi="http://www.w3.org/2001/XMLSchema-instance" xmlns:pc="http://schemas.microsoft.com/office/infopath/2007/PartnerControls">
+  <documentManagement/>
+</p:properties>
+</file>
+
 <file path=customXml/item3.xml><?xml version="1.0" encoding="utf-8"?>
 <?mso-contentType ?>
 <FormTemplates xmlns="http://schemas.microsoft.com/sharepoint/v3/contenttype/forms">
@@ -7493,15 +7425,6 @@
 </file>
 
 <file path=customXml/itemProps1.xml><?xml version="1.0" encoding="utf-8"?>
-<ds:datastoreItem xmlns:ds="http://schemas.openxmlformats.org/officeDocument/2006/customXml" ds:itemID="{26370B6E-5007-48D4-AC63-BDD209E2651A}">
-  <ds:schemaRefs>
-    <ds:schemaRef ds:uri="http://schemas.microsoft.com/office/2006/metadata/properties"/>
-    <ds:schemaRef ds:uri="http://schemas.microsoft.com/office/infopath/2007/PartnerControls"/>
-  </ds:schemaRefs>
-</ds:datastoreItem>
-</file>
-
-<file path=customXml/itemProps2.xml><?xml version="1.0" encoding="utf-8"?>
 <ds:datastoreItem xmlns:ds="http://schemas.openxmlformats.org/officeDocument/2006/customXml" ds:itemID="{09408441-5D9D-4E17-B422-D2093F1A4CED}">
   <ds:schemaRefs>
     <ds:schemaRef ds:uri="http://schemas.microsoft.com/office/2006/metadata/contentType"/>
@@ -7520,6 +7443,15 @@
 </ds:datastoreItem>
 </file>
 
+<file path=customXml/itemProps2.xml><?xml version="1.0" encoding="utf-8"?>
+<ds:datastoreItem xmlns:ds="http://schemas.openxmlformats.org/officeDocument/2006/customXml" ds:itemID="{26370B6E-5007-48D4-AC63-BDD209E2651A}">
+  <ds:schemaRefs>
+    <ds:schemaRef ds:uri="http://schemas.microsoft.com/office/2006/metadata/properties"/>
+    <ds:schemaRef ds:uri="http://schemas.microsoft.com/office/infopath/2007/PartnerControls"/>
+  </ds:schemaRefs>
+</ds:datastoreItem>
+</file>
+
 <file path=customXml/itemProps3.xml><?xml version="1.0" encoding="utf-8"?>
 <ds:datastoreItem xmlns:ds="http://schemas.openxmlformats.org/officeDocument/2006/customXml" ds:itemID="{AEF839E7-3D56-4721-989D-14CF5F339ECE}">
   <ds:schemaRefs>

</xml_diff>

<commit_message>
Updated IS166 CGRC Paperwork and Change Summary Document
</commit_message>
<xml_diff>
--- a/AAS Information Technology Degree Change Summary and Justification.docx
+++ b/AAS Information Technology Degree Change Summary and Justification.docx
@@ -1556,6 +1556,84 @@
     </w:p>
     <w:p>
       <w:pPr>
+        <w:pStyle w:val="ListParagraph"/>
+        <w:numPr>
+          <w:ilvl w:val="0"/>
+          <w:numId w:val="30"/>
+        </w:numPr>
+        <w:spacing w:after="0" w:line="240" w:lineRule="auto"/>
+      </w:pPr>
+      <w:r>
+        <w:t>Support basic mobile devices</w:t>
+      </w:r>
+    </w:p>
+    <w:p>
+      <w:pPr>
+        <w:pStyle w:val="ListParagraph"/>
+        <w:numPr>
+          <w:ilvl w:val="0"/>
+          <w:numId w:val="30"/>
+        </w:numPr>
+        <w:spacing w:after="0" w:line="240" w:lineRule="auto"/>
+      </w:pPr>
+      <w:r>
+        <w:t>Identify wireless networking standards</w:t>
+      </w:r>
+    </w:p>
+    <w:p>
+      <w:pPr>
+        <w:pStyle w:val="ListParagraph"/>
+        <w:numPr>
+          <w:ilvl w:val="0"/>
+          <w:numId w:val="30"/>
+        </w:numPr>
+        <w:spacing w:after="0" w:line="240" w:lineRule="auto"/>
+      </w:pPr>
+      <w:r>
+        <w:t>Identify cellular networking standards</w:t>
+      </w:r>
+    </w:p>
+    <w:p>
+      <w:pPr>
+        <w:pStyle w:val="ListParagraph"/>
+        <w:numPr>
+          <w:ilvl w:val="0"/>
+          <w:numId w:val="30"/>
+        </w:numPr>
+        <w:spacing w:after="0" w:line="240" w:lineRule="auto"/>
+      </w:pPr>
+      <w:r>
+        <w:t>Describe the unique security and operational attributes in the wireless environment</w:t>
+      </w:r>
+    </w:p>
+    <w:p>
+      <w:pPr>
+        <w:pStyle w:val="ListParagraph"/>
+        <w:numPr>
+          <w:ilvl w:val="0"/>
+          <w:numId w:val="30"/>
+        </w:numPr>
+        <w:spacing w:after="0" w:line="240" w:lineRule="auto"/>
+      </w:pPr>
+      <w:r>
+        <w:t>Identify how to mitigate security issues associated with wireless environments</w:t>
+      </w:r>
+    </w:p>
+    <w:p>
+      <w:pPr>
+        <w:pStyle w:val="ListParagraph"/>
+        <w:numPr>
+          <w:ilvl w:val="0"/>
+          <w:numId w:val="30"/>
+        </w:numPr>
+        <w:spacing w:after="0" w:line="240" w:lineRule="auto"/>
+      </w:pPr>
+      <w:r>
+        <w:t>Compare mechanisms for association and authentication with differing cellular networks</w:t>
+      </w:r>
+    </w:p>
+    <w:p>
+      <w:pPr>
         <w:pStyle w:val="Heading2"/>
       </w:pPr>
       <w:r>
@@ -1567,6 +1645,8 @@
       <w:r>
         <w:t>New Outcomes</w:t>
       </w:r>
+      <w:bookmarkStart w:id="4" w:name="_GoBack"/>
+      <w:bookmarkEnd w:id="4"/>
     </w:p>
     <w:p>
       <w:pPr>
@@ -1971,6 +2051,7 @@
         <w:spacing w:after="0" w:line="240" w:lineRule="auto"/>
       </w:pPr>
       <w:r>
+        <w:lastRenderedPageBreak/>
         <w:t>Apply the concepts of computer forensics</w:t>
       </w:r>
     </w:p>
@@ -2019,7 +2100,6 @@
         <w:pStyle w:val="Heading2"/>
       </w:pPr>
       <w:r>
-        <w:lastRenderedPageBreak/>
         <w:t xml:space="preserve">IS234 </w:t>
       </w:r>
       <w:r>
@@ -2459,6 +2539,7 @@
         <w:pStyle w:val="Heading2"/>
       </w:pPr>
       <w:r>
+        <w:lastRenderedPageBreak/>
         <w:t xml:space="preserve">IS244 </w:t>
       </w:r>
       <w:r>
@@ -2476,7 +2557,7 @@
           <w:numId w:val="6"/>
         </w:numPr>
       </w:pPr>
-      <w:bookmarkStart w:id="4" w:name="_Hlk60829315"/>
+      <w:bookmarkStart w:id="5" w:name="_Hlk60829315"/>
       <w:r>
         <w:t xml:space="preserve">Analysis/Problem Solving and information literacy: </w:t>
       </w:r>
@@ -2526,7 +2607,6 @@
         </w:numPr>
       </w:pPr>
       <w:r>
-        <w:lastRenderedPageBreak/>
         <w:t xml:space="preserve">Communications </w:t>
       </w:r>
     </w:p>
@@ -2584,7 +2664,7 @@
         <w:t>Responsibility: Students are responsible for their own work.</w:t>
       </w:r>
     </w:p>
-    <w:bookmarkEnd w:id="4"/>
+    <w:bookmarkEnd w:id="5"/>
     <w:p/>
     <w:p>
       <w:pPr>
@@ -2622,7 +2702,7 @@
           <w:numId w:val="5"/>
         </w:numPr>
       </w:pPr>
-      <w:bookmarkStart w:id="5" w:name="_Hlk60829362"/>
+      <w:bookmarkStart w:id="6" w:name="_Hlk60829362"/>
       <w:r>
         <w:t xml:space="preserve">Analysis/Problem Solving and information literacy: </w:t>
       </w:r>
@@ -2729,7 +2809,7 @@
         <w:t>Responsibility: Students are responsible for their own work.</w:t>
       </w:r>
     </w:p>
-    <w:bookmarkEnd w:id="5"/>
+    <w:bookmarkEnd w:id="6"/>
     <w:p/>
     <w:p>
       <w:pPr>
@@ -2755,7 +2835,7 @@
           <w:numId w:val="4"/>
         </w:numPr>
       </w:pPr>
-      <w:bookmarkStart w:id="6" w:name="_Hlk60830600"/>
+      <w:bookmarkStart w:id="7" w:name="_Hlk60830600"/>
       <w:r>
         <w:t xml:space="preserve">Understand the importance of databases in the business environment. </w:t>
       </w:r>
@@ -2826,7 +2906,7 @@
         <w:t>Describe and design a data warehouse and perform data mining.</w:t>
       </w:r>
     </w:p>
-    <w:bookmarkEnd w:id="6"/>
+    <w:bookmarkEnd w:id="7"/>
     <w:p/>
     <w:p>
       <w:pPr>
@@ -2852,7 +2932,7 @@
           <w:numId w:val="3"/>
         </w:numPr>
       </w:pPr>
-      <w:bookmarkStart w:id="7" w:name="_Hlk60832035"/>
+      <w:bookmarkStart w:id="8" w:name="_Hlk60832035"/>
       <w:r>
         <w:t xml:space="preserve">Students will demonstrate the industry networking by implementing a network based on these standards. </w:t>
       </w:r>
@@ -2866,6 +2946,7 @@
         </w:numPr>
       </w:pPr>
       <w:r>
+        <w:lastRenderedPageBreak/>
         <w:t xml:space="preserve">Students will be able to install, configure and maintain a network operating system. </w:t>
       </w:r>
     </w:p>
@@ -2886,7 +2967,7 @@
       <w:r>
         <w:t>Students will demonstrate their abilities in designing a Local Area Network (LAN) according to specific business needs</w:t>
       </w:r>
-      <w:bookmarkEnd w:id="7"/>
+      <w:bookmarkEnd w:id="8"/>
       <w:r>
         <w:t>.</w:t>
       </w:r>
@@ -2896,59 +2977,39 @@
         <w:pStyle w:val="Heading2"/>
       </w:pPr>
       <w:r>
-        <w:t>IS2</w:t>
-      </w:r>
-      <w:r>
-        <w:t>88</w:t>
+        <w:t>IS288 Cooperative Education Work Experience (No Seminar) New Outcomes</w:t>
+      </w:r>
+    </w:p>
+    <w:p>
+      <w:pPr>
+        <w:pStyle w:val="NoSpacing"/>
+        <w:numPr>
+          <w:ilvl w:val="0"/>
+          <w:numId w:val="28"/>
+        </w:numPr>
+      </w:pPr>
+      <w:r>
+        <w:t xml:space="preserve">Integrate previous experience and classroom knowledge into a practical work situation. </w:t>
+      </w:r>
+    </w:p>
+    <w:p>
+      <w:pPr>
+        <w:pStyle w:val="NoSpacing"/>
+        <w:numPr>
+          <w:ilvl w:val="0"/>
+          <w:numId w:val="28"/>
+        </w:numPr>
+      </w:pPr>
+      <w:r>
+        <w:t>2.</w:t>
       </w:r>
       <w:r>
         <w:t xml:space="preserve"> </w:t>
       </w:r>
       <w:r>
-        <w:t>Cooperative Education Work Experience (No Seminar)</w:t>
-      </w:r>
-      <w:r>
-        <w:t xml:space="preserve"> </w:t>
-      </w:r>
-      <w:r>
-        <w:t xml:space="preserve">New </w:t>
-      </w:r>
-      <w:r>
-        <w:t>Outcomes</w:t>
-      </w:r>
-    </w:p>
-    <w:p>
-      <w:pPr>
-        <w:pStyle w:val="NoSpacing"/>
-        <w:numPr>
-          <w:ilvl w:val="0"/>
-          <w:numId w:val="28"/>
-        </w:numPr>
-      </w:pPr>
-      <w:bookmarkStart w:id="8" w:name="_GoBack"/>
-      <w:r>
-        <w:t xml:space="preserve">Integrate previous experience and classroom knowledge into a practical work situation. </w:t>
-      </w:r>
-    </w:p>
-    <w:p>
-      <w:pPr>
-        <w:pStyle w:val="NoSpacing"/>
-        <w:numPr>
-          <w:ilvl w:val="0"/>
-          <w:numId w:val="28"/>
-        </w:numPr>
-      </w:pPr>
-      <w:r>
-        <w:t>2.</w:t>
-      </w:r>
-      <w:r>
-        <w:t xml:space="preserve"> </w:t>
-      </w:r>
-      <w:r>
         <w:t>Become oriented to the world of work.</w:t>
       </w:r>
     </w:p>
-    <w:bookmarkEnd w:id="8"/>
     <w:p/>
     <w:p/>
     <w:p/>
@@ -4280,6 +4341,95 @@
     </w:lvl>
   </w:abstractNum>
   <w:abstractNum w:abstractNumId="11" w15:restartNumberingAfterBreak="0">
+    <w:nsid w:val="41F6373C"/>
+    <w:multiLevelType w:val="hybridMultilevel"/>
+    <w:tmpl w:val="7AC2F0E2"/>
+    <w:lvl w:ilvl="0" w:tplc="0409000F">
+      <w:start w:val="1"/>
+      <w:numFmt w:val="decimal"/>
+      <w:lvlText w:val="%1."/>
+      <w:lvlJc w:val="left"/>
+      <w:pPr>
+        <w:ind w:left="720" w:hanging="360"/>
+      </w:pPr>
+      <w:rPr>
+        <w:rFonts w:hint="default"/>
+      </w:rPr>
+    </w:lvl>
+    <w:lvl w:ilvl="1" w:tplc="04090019" w:tentative="1">
+      <w:start w:val="1"/>
+      <w:numFmt w:val="lowerLetter"/>
+      <w:lvlText w:val="%2."/>
+      <w:lvlJc w:val="left"/>
+      <w:pPr>
+        <w:ind w:left="1440" w:hanging="360"/>
+      </w:pPr>
+    </w:lvl>
+    <w:lvl w:ilvl="2" w:tplc="0409001B" w:tentative="1">
+      <w:start w:val="1"/>
+      <w:numFmt w:val="lowerRoman"/>
+      <w:lvlText w:val="%3."/>
+      <w:lvlJc w:val="right"/>
+      <w:pPr>
+        <w:ind w:left="2160" w:hanging="180"/>
+      </w:pPr>
+    </w:lvl>
+    <w:lvl w:ilvl="3" w:tplc="0409000F" w:tentative="1">
+      <w:start w:val="1"/>
+      <w:numFmt w:val="decimal"/>
+      <w:lvlText w:val="%4."/>
+      <w:lvlJc w:val="left"/>
+      <w:pPr>
+        <w:ind w:left="2880" w:hanging="360"/>
+      </w:pPr>
+    </w:lvl>
+    <w:lvl w:ilvl="4" w:tplc="04090019" w:tentative="1">
+      <w:start w:val="1"/>
+      <w:numFmt w:val="lowerLetter"/>
+      <w:lvlText w:val="%5."/>
+      <w:lvlJc w:val="left"/>
+      <w:pPr>
+        <w:ind w:left="3600" w:hanging="360"/>
+      </w:pPr>
+    </w:lvl>
+    <w:lvl w:ilvl="5" w:tplc="0409001B" w:tentative="1">
+      <w:start w:val="1"/>
+      <w:numFmt w:val="lowerRoman"/>
+      <w:lvlText w:val="%6."/>
+      <w:lvlJc w:val="right"/>
+      <w:pPr>
+        <w:ind w:left="4320" w:hanging="180"/>
+      </w:pPr>
+    </w:lvl>
+    <w:lvl w:ilvl="6" w:tplc="0409000F" w:tentative="1">
+      <w:start w:val="1"/>
+      <w:numFmt w:val="decimal"/>
+      <w:lvlText w:val="%7."/>
+      <w:lvlJc w:val="left"/>
+      <w:pPr>
+        <w:ind w:left="5040" w:hanging="360"/>
+      </w:pPr>
+    </w:lvl>
+    <w:lvl w:ilvl="7" w:tplc="04090019" w:tentative="1">
+      <w:start w:val="1"/>
+      <w:numFmt w:val="lowerLetter"/>
+      <w:lvlText w:val="%8."/>
+      <w:lvlJc w:val="left"/>
+      <w:pPr>
+        <w:ind w:left="5760" w:hanging="360"/>
+      </w:pPr>
+    </w:lvl>
+    <w:lvl w:ilvl="8" w:tplc="0409001B" w:tentative="1">
+      <w:start w:val="1"/>
+      <w:numFmt w:val="lowerRoman"/>
+      <w:lvlText w:val="%9."/>
+      <w:lvlJc w:val="right"/>
+      <w:pPr>
+        <w:ind w:left="6480" w:hanging="180"/>
+      </w:pPr>
+    </w:lvl>
+  </w:abstractNum>
+  <w:abstractNum w:abstractNumId="12" w15:restartNumberingAfterBreak="0">
     <w:nsid w:val="433C2891"/>
     <w:multiLevelType w:val="hybridMultilevel"/>
     <w:tmpl w:val="1874A23A"/>
@@ -4392,7 +4542,96 @@
       </w:rPr>
     </w:lvl>
   </w:abstractNum>
-  <w:abstractNum w:abstractNumId="12" w15:restartNumberingAfterBreak="0">
+  <w:abstractNum w:abstractNumId="13" w15:restartNumberingAfterBreak="0">
+    <w:nsid w:val="43DE4F77"/>
+    <w:multiLevelType w:val="hybridMultilevel"/>
+    <w:tmpl w:val="B906CC38"/>
+    <w:lvl w:ilvl="0" w:tplc="04090001">
+      <w:start w:val="1"/>
+      <w:numFmt w:val="bullet"/>
+      <w:lvlText w:val=""/>
+      <w:lvlJc w:val="left"/>
+      <w:pPr>
+        <w:ind w:left="1080" w:hanging="360"/>
+      </w:pPr>
+      <w:rPr>
+        <w:rFonts w:ascii="Symbol" w:hAnsi="Symbol" w:hint="default"/>
+      </w:rPr>
+    </w:lvl>
+    <w:lvl w:ilvl="1" w:tplc="04090019" w:tentative="1">
+      <w:start w:val="1"/>
+      <w:numFmt w:val="lowerLetter"/>
+      <w:lvlText w:val="%2."/>
+      <w:lvlJc w:val="left"/>
+      <w:pPr>
+        <w:ind w:left="1800" w:hanging="360"/>
+      </w:pPr>
+    </w:lvl>
+    <w:lvl w:ilvl="2" w:tplc="0409001B" w:tentative="1">
+      <w:start w:val="1"/>
+      <w:numFmt w:val="lowerRoman"/>
+      <w:lvlText w:val="%3."/>
+      <w:lvlJc w:val="right"/>
+      <w:pPr>
+        <w:ind w:left="2520" w:hanging="180"/>
+      </w:pPr>
+    </w:lvl>
+    <w:lvl w:ilvl="3" w:tplc="0409000F" w:tentative="1">
+      <w:start w:val="1"/>
+      <w:numFmt w:val="decimal"/>
+      <w:lvlText w:val="%4."/>
+      <w:lvlJc w:val="left"/>
+      <w:pPr>
+        <w:ind w:left="3240" w:hanging="360"/>
+      </w:pPr>
+    </w:lvl>
+    <w:lvl w:ilvl="4" w:tplc="04090019" w:tentative="1">
+      <w:start w:val="1"/>
+      <w:numFmt w:val="lowerLetter"/>
+      <w:lvlText w:val="%5."/>
+      <w:lvlJc w:val="left"/>
+      <w:pPr>
+        <w:ind w:left="3960" w:hanging="360"/>
+      </w:pPr>
+    </w:lvl>
+    <w:lvl w:ilvl="5" w:tplc="0409001B" w:tentative="1">
+      <w:start w:val="1"/>
+      <w:numFmt w:val="lowerRoman"/>
+      <w:lvlText w:val="%6."/>
+      <w:lvlJc w:val="right"/>
+      <w:pPr>
+        <w:ind w:left="4680" w:hanging="180"/>
+      </w:pPr>
+    </w:lvl>
+    <w:lvl w:ilvl="6" w:tplc="0409000F" w:tentative="1">
+      <w:start w:val="1"/>
+      <w:numFmt w:val="decimal"/>
+      <w:lvlText w:val="%7."/>
+      <w:lvlJc w:val="left"/>
+      <w:pPr>
+        <w:ind w:left="5400" w:hanging="360"/>
+      </w:pPr>
+    </w:lvl>
+    <w:lvl w:ilvl="7" w:tplc="04090019" w:tentative="1">
+      <w:start w:val="1"/>
+      <w:numFmt w:val="lowerLetter"/>
+      <w:lvlText w:val="%8."/>
+      <w:lvlJc w:val="left"/>
+      <w:pPr>
+        <w:ind w:left="6120" w:hanging="360"/>
+      </w:pPr>
+    </w:lvl>
+    <w:lvl w:ilvl="8" w:tplc="0409001B" w:tentative="1">
+      <w:start w:val="1"/>
+      <w:numFmt w:val="lowerRoman"/>
+      <w:lvlText w:val="%9."/>
+      <w:lvlJc w:val="right"/>
+      <w:pPr>
+        <w:ind w:left="6840" w:hanging="180"/>
+      </w:pPr>
+    </w:lvl>
+  </w:abstractNum>
+  <w:abstractNum w:abstractNumId="14" w15:restartNumberingAfterBreak="0">
     <w:nsid w:val="4FA24D8B"/>
     <w:multiLevelType w:val="hybridMultilevel"/>
     <w:tmpl w:val="18DAD7EE"/>
@@ -4505,7 +4744,7 @@
       </w:rPr>
     </w:lvl>
   </w:abstractNum>
-  <w:abstractNum w:abstractNumId="13" w15:restartNumberingAfterBreak="0">
+  <w:abstractNum w:abstractNumId="15" w15:restartNumberingAfterBreak="0">
     <w:nsid w:val="508B1C4A"/>
     <w:multiLevelType w:val="hybridMultilevel"/>
     <w:tmpl w:val="DC900D02"/>
@@ -4618,7 +4857,7 @@
       </w:rPr>
     </w:lvl>
   </w:abstractNum>
-  <w:abstractNum w:abstractNumId="14" w15:restartNumberingAfterBreak="0">
+  <w:abstractNum w:abstractNumId="16" w15:restartNumberingAfterBreak="0">
     <w:nsid w:val="53146F59"/>
     <w:multiLevelType w:val="hybridMultilevel"/>
     <w:tmpl w:val="0F323760"/>
@@ -4731,7 +4970,7 @@
       </w:rPr>
     </w:lvl>
   </w:abstractNum>
-  <w:abstractNum w:abstractNumId="15" w15:restartNumberingAfterBreak="0">
+  <w:abstractNum w:abstractNumId="17" w15:restartNumberingAfterBreak="0">
     <w:nsid w:val="5D2222C2"/>
     <w:multiLevelType w:val="hybridMultilevel"/>
     <w:tmpl w:val="2CF050FE"/>
@@ -4844,7 +5083,7 @@
       </w:rPr>
     </w:lvl>
   </w:abstractNum>
-  <w:abstractNum w:abstractNumId="16" w15:restartNumberingAfterBreak="0">
+  <w:abstractNum w:abstractNumId="18" w15:restartNumberingAfterBreak="0">
     <w:nsid w:val="5D79289A"/>
     <w:multiLevelType w:val="hybridMultilevel"/>
     <w:tmpl w:val="8E749EDC"/>
@@ -4957,7 +5196,7 @@
       </w:rPr>
     </w:lvl>
   </w:abstractNum>
-  <w:abstractNum w:abstractNumId="17" w15:restartNumberingAfterBreak="0">
+  <w:abstractNum w:abstractNumId="19" w15:restartNumberingAfterBreak="0">
     <w:nsid w:val="62116530"/>
     <w:multiLevelType w:val="hybridMultilevel"/>
     <w:tmpl w:val="76FAB5EA"/>
@@ -5070,7 +5309,7 @@
       </w:rPr>
     </w:lvl>
   </w:abstractNum>
-  <w:abstractNum w:abstractNumId="18" w15:restartNumberingAfterBreak="0">
+  <w:abstractNum w:abstractNumId="20" w15:restartNumberingAfterBreak="0">
     <w:nsid w:val="64D92493"/>
     <w:multiLevelType w:val="hybridMultilevel"/>
     <w:tmpl w:val="C0BC9148"/>
@@ -5159,7 +5398,7 @@
       </w:pPr>
     </w:lvl>
   </w:abstractNum>
-  <w:abstractNum w:abstractNumId="19" w15:restartNumberingAfterBreak="0">
+  <w:abstractNum w:abstractNumId="21" w15:restartNumberingAfterBreak="0">
     <w:nsid w:val="68DB57BD"/>
     <w:multiLevelType w:val="hybridMultilevel"/>
     <w:tmpl w:val="84DA019C"/>
@@ -5272,7 +5511,7 @@
       </w:rPr>
     </w:lvl>
   </w:abstractNum>
-  <w:abstractNum w:abstractNumId="20" w15:restartNumberingAfterBreak="0">
+  <w:abstractNum w:abstractNumId="22" w15:restartNumberingAfterBreak="0">
     <w:nsid w:val="6A742F18"/>
     <w:multiLevelType w:val="hybridMultilevel"/>
     <w:tmpl w:val="E7CC1900"/>
@@ -5385,7 +5624,7 @@
       </w:rPr>
     </w:lvl>
   </w:abstractNum>
-  <w:abstractNum w:abstractNumId="21" w15:restartNumberingAfterBreak="0">
+  <w:abstractNum w:abstractNumId="23" w15:restartNumberingAfterBreak="0">
     <w:nsid w:val="70721AFA"/>
     <w:multiLevelType w:val="hybridMultilevel"/>
     <w:tmpl w:val="29CE366A"/>
@@ -5498,7 +5737,7 @@
       </w:rPr>
     </w:lvl>
   </w:abstractNum>
-  <w:abstractNum w:abstractNumId="22" w15:restartNumberingAfterBreak="0">
+  <w:abstractNum w:abstractNumId="24" w15:restartNumberingAfterBreak="0">
     <w:nsid w:val="70A9516F"/>
     <w:multiLevelType w:val="hybridMultilevel"/>
     <w:tmpl w:val="8C262988"/>
@@ -5611,7 +5850,7 @@
       </w:rPr>
     </w:lvl>
   </w:abstractNum>
-  <w:abstractNum w:abstractNumId="23" w15:restartNumberingAfterBreak="0">
+  <w:abstractNum w:abstractNumId="25" w15:restartNumberingAfterBreak="0">
     <w:nsid w:val="74F6463E"/>
     <w:multiLevelType w:val="hybridMultilevel"/>
     <w:tmpl w:val="02689576"/>
@@ -5724,7 +5963,7 @@
       </w:rPr>
     </w:lvl>
   </w:abstractNum>
-  <w:abstractNum w:abstractNumId="24" w15:restartNumberingAfterBreak="0">
+  <w:abstractNum w:abstractNumId="26" w15:restartNumberingAfterBreak="0">
     <w:nsid w:val="7693272D"/>
     <w:multiLevelType w:val="hybridMultilevel"/>
     <w:tmpl w:val="228A5A72"/>
@@ -5837,7 +6076,7 @@
       </w:rPr>
     </w:lvl>
   </w:abstractNum>
-  <w:abstractNum w:abstractNumId="25" w15:restartNumberingAfterBreak="0">
+  <w:abstractNum w:abstractNumId="27" w15:restartNumberingAfterBreak="0">
     <w:nsid w:val="7CE36283"/>
     <w:multiLevelType w:val="hybridMultilevel"/>
     <w:tmpl w:val="E8C458FC"/>
@@ -5950,7 +6189,7 @@
       </w:rPr>
     </w:lvl>
   </w:abstractNum>
-  <w:abstractNum w:abstractNumId="26" w15:restartNumberingAfterBreak="0">
+  <w:abstractNum w:abstractNumId="28" w15:restartNumberingAfterBreak="0">
     <w:nsid w:val="7DB145FE"/>
     <w:multiLevelType w:val="hybridMultilevel"/>
     <w:tmpl w:val="DE969F60"/>
@@ -6063,7 +6302,7 @@
       </w:rPr>
     </w:lvl>
   </w:abstractNum>
-  <w:abstractNum w:abstractNumId="27" w15:restartNumberingAfterBreak="0">
+  <w:abstractNum w:abstractNumId="29" w15:restartNumberingAfterBreak="0">
     <w:nsid w:val="7E583C04"/>
     <w:multiLevelType w:val="hybridMultilevel"/>
     <w:tmpl w:val="334C6016"/>
@@ -6177,22 +6416,22 @@
     </w:lvl>
   </w:abstractNum>
   <w:num w:numId="1">
-    <w:abstractNumId w:val="19"/>
+    <w:abstractNumId w:val="21"/>
   </w:num>
   <w:num w:numId="2">
-    <w:abstractNumId w:val="21"/>
+    <w:abstractNumId w:val="23"/>
   </w:num>
   <w:num w:numId="3">
-    <w:abstractNumId w:val="22"/>
+    <w:abstractNumId w:val="24"/>
   </w:num>
   <w:num w:numId="4">
-    <w:abstractNumId w:val="20"/>
+    <w:abstractNumId w:val="22"/>
   </w:num>
   <w:num w:numId="5">
     <w:abstractNumId w:val="7"/>
   </w:num>
   <w:num w:numId="6">
-    <w:abstractNumId w:val="24"/>
+    <w:abstractNumId w:val="26"/>
   </w:num>
   <w:num w:numId="7">
     <w:abstractNumId w:val="2"/>
@@ -6201,25 +6440,25 @@
     <w:abstractNumId w:val="5"/>
   </w:num>
   <w:num w:numId="9">
-    <w:abstractNumId w:val="12"/>
+    <w:abstractNumId w:val="14"/>
   </w:num>
   <w:num w:numId="10">
     <w:abstractNumId w:val="8"/>
   </w:num>
   <w:num w:numId="11">
-    <w:abstractNumId w:val="16"/>
+    <w:abstractNumId w:val="18"/>
   </w:num>
   <w:num w:numId="12">
-    <w:abstractNumId w:val="13"/>
+    <w:abstractNumId w:val="15"/>
   </w:num>
   <w:num w:numId="13">
     <w:abstractNumId w:val="6"/>
   </w:num>
   <w:num w:numId="14">
-    <w:abstractNumId w:val="11"/>
+    <w:abstractNumId w:val="12"/>
   </w:num>
   <w:num w:numId="15">
-    <w:abstractNumId w:val="23"/>
+    <w:abstractNumId w:val="25"/>
   </w:num>
   <w:num w:numId="16">
     <w:abstractNumId w:val="3"/>
@@ -6228,7 +6467,7 @@
     <w:abstractNumId w:val="10"/>
   </w:num>
   <w:num w:numId="18">
-    <w:abstractNumId w:val="25"/>
+    <w:abstractNumId w:val="27"/>
   </w:num>
   <w:num w:numId="19">
     <w:abstractNumId w:val="0"/>
@@ -6240,25 +6479,31 @@
     <w:abstractNumId w:val="1"/>
   </w:num>
   <w:num w:numId="22">
-    <w:abstractNumId w:val="18"/>
+    <w:abstractNumId w:val="20"/>
   </w:num>
   <w:num w:numId="23">
-    <w:abstractNumId w:val="26"/>
+    <w:abstractNumId w:val="28"/>
   </w:num>
   <w:num w:numId="24">
-    <w:abstractNumId w:val="14"/>
+    <w:abstractNumId w:val="16"/>
   </w:num>
   <w:num w:numId="25">
-    <w:abstractNumId w:val="15"/>
+    <w:abstractNumId w:val="17"/>
   </w:num>
   <w:num w:numId="26">
     <w:abstractNumId w:val="4"/>
   </w:num>
   <w:num w:numId="27">
-    <w:abstractNumId w:val="17"/>
+    <w:abstractNumId w:val="19"/>
   </w:num>
   <w:num w:numId="28">
-    <w:abstractNumId w:val="27"/>
+    <w:abstractNumId w:val="29"/>
+  </w:num>
+  <w:num w:numId="29">
+    <w:abstractNumId w:val="11"/>
+  </w:num>
+  <w:num w:numId="30">
+    <w:abstractNumId w:val="13"/>
   </w:num>
   <w:numIdMacAtCleanup w:val="27"/>
 </w:numbering>
@@ -7187,6 +7432,12 @@
 </file>
 
 <file path=customXml/item1.xml><?xml version="1.0" encoding="utf-8"?>
+<p:properties xmlns:p="http://schemas.microsoft.com/office/2006/metadata/properties" xmlns:xsi="http://www.w3.org/2001/XMLSchema-instance" xmlns:pc="http://schemas.microsoft.com/office/infopath/2007/PartnerControls">
+  <documentManagement/>
+</p:properties>
+</file>
+
+<file path=customXml/item2.xml><?xml version="1.0" encoding="utf-8"?>
 <ct:contentTypeSchema xmlns:ct="http://schemas.microsoft.com/office/2006/metadata/contentType" xmlns:ma="http://schemas.microsoft.com/office/2006/metadata/properties/metaAttributes" ct:_="" ma:_="" ma:contentTypeName="Document" ma:contentTypeID="0x01010058AD77547CAEAC4594CBF132FC1A80C5" ma:contentTypeVersion="13" ma:contentTypeDescription="Create a new document." ma:contentTypeScope="" ma:versionID="645b08b25331c1725faffae64c40d8ea">
   <xsd:schema xmlns:xsd="http://www.w3.org/2001/XMLSchema" xmlns:xs="http://www.w3.org/2001/XMLSchema" xmlns:p="http://schemas.microsoft.com/office/2006/metadata/properties" xmlns:ns3="b84496f4-4c2a-4d3a-a52d-2c29cc2fb1bf" xmlns:ns4="128ddc0a-e255-43a9-a233-9dd55c1a4c01" targetNamespace="http://schemas.microsoft.com/office/2006/metadata/properties" ma:root="true" ma:fieldsID="b8e77d8e740a057e488cb48f4d547ec5" ns3:_="" ns4:_="">
     <xsd:import namespace="b84496f4-4c2a-4d3a-a52d-2c29cc2fb1bf"/>
@@ -7409,12 +7660,6 @@
 </ct:contentTypeSchema>
 </file>
 
-<file path=customXml/item2.xml><?xml version="1.0" encoding="utf-8"?>
-<p:properties xmlns:p="http://schemas.microsoft.com/office/2006/metadata/properties" xmlns:xsi="http://www.w3.org/2001/XMLSchema-instance" xmlns:pc="http://schemas.microsoft.com/office/infopath/2007/PartnerControls">
-  <documentManagement/>
-</p:properties>
-</file>
-
 <file path=customXml/item3.xml><?xml version="1.0" encoding="utf-8"?>
 <?mso-contentType ?>
 <FormTemplates xmlns="http://schemas.microsoft.com/sharepoint/v3/contenttype/forms">
@@ -7425,6 +7670,15 @@
 </file>
 
 <file path=customXml/itemProps1.xml><?xml version="1.0" encoding="utf-8"?>
+<ds:datastoreItem xmlns:ds="http://schemas.openxmlformats.org/officeDocument/2006/customXml" ds:itemID="{26370B6E-5007-48D4-AC63-BDD209E2651A}">
+  <ds:schemaRefs>
+    <ds:schemaRef ds:uri="http://schemas.microsoft.com/office/2006/metadata/properties"/>
+    <ds:schemaRef ds:uri="http://schemas.microsoft.com/office/infopath/2007/PartnerControls"/>
+  </ds:schemaRefs>
+</ds:datastoreItem>
+</file>
+
+<file path=customXml/itemProps2.xml><?xml version="1.0" encoding="utf-8"?>
 <ds:datastoreItem xmlns:ds="http://schemas.openxmlformats.org/officeDocument/2006/customXml" ds:itemID="{09408441-5D9D-4E17-B422-D2093F1A4CED}">
   <ds:schemaRefs>
     <ds:schemaRef ds:uri="http://schemas.microsoft.com/office/2006/metadata/contentType"/>
@@ -7443,15 +7697,6 @@
 </ds:datastoreItem>
 </file>
 
-<file path=customXml/itemProps2.xml><?xml version="1.0" encoding="utf-8"?>
-<ds:datastoreItem xmlns:ds="http://schemas.openxmlformats.org/officeDocument/2006/customXml" ds:itemID="{26370B6E-5007-48D4-AC63-BDD209E2651A}">
-  <ds:schemaRefs>
-    <ds:schemaRef ds:uri="http://schemas.microsoft.com/office/2006/metadata/properties"/>
-    <ds:schemaRef ds:uri="http://schemas.microsoft.com/office/infopath/2007/PartnerControls"/>
-  </ds:schemaRefs>
-</ds:datastoreItem>
-</file>
-
 <file path=customXml/itemProps3.xml><?xml version="1.0" encoding="utf-8"?>
 <ds:datastoreItem xmlns:ds="http://schemas.openxmlformats.org/officeDocument/2006/customXml" ds:itemID="{AEF839E7-3D56-4721-989D-14CF5F339ECE}">
   <ds:schemaRefs>

</xml_diff>

<commit_message>
Forms for Classes Complete for Board Meeting 1-7-2021
Two current courses have some potential updates outstanding for descriptions and learning outcomes.  They should be minor updates if there are any changes.
</commit_message>
<xml_diff>
--- a/AAS Information Technology Degree Change Summary and Justification.docx
+++ b/AAS Information Technology Degree Change Summary and Justification.docx
@@ -1043,58 +1043,202 @@
     </w:p>
     <w:p>
       <w:pPr>
-        <w:pStyle w:val="NoSpacing"/>
-        <w:numPr>
-          <w:ilvl w:val="0"/>
-          <w:numId w:val="13"/>
-        </w:numPr>
-      </w:pPr>
-      <w:r>
-        <w:t xml:space="preserve">Demonstrate proficiency in using Python to write simple linear or looping scripts. </w:t>
-      </w:r>
-    </w:p>
-    <w:p>
-      <w:pPr>
-        <w:pStyle w:val="NoSpacing"/>
-        <w:numPr>
-          <w:ilvl w:val="0"/>
-          <w:numId w:val="13"/>
-        </w:numPr>
-      </w:pPr>
-      <w:r>
-        <w:t xml:space="preserve">Generate secure, robust Python scripts with compound conditions to solve complex problems. </w:t>
-      </w:r>
-    </w:p>
-    <w:p>
-      <w:pPr>
-        <w:pStyle w:val="NoSpacing"/>
-        <w:numPr>
-          <w:ilvl w:val="0"/>
-          <w:numId w:val="13"/>
-        </w:numPr>
-      </w:pPr>
-      <w:r>
-        <w:t xml:space="preserve">Configure Linux OS including installing updates, software from repositories and creating user accounts with appropriate permissions. </w:t>
-      </w:r>
-    </w:p>
-    <w:p>
-      <w:pPr>
-        <w:pStyle w:val="NoSpacing"/>
-        <w:numPr>
-          <w:ilvl w:val="0"/>
-          <w:numId w:val="13"/>
-        </w:numPr>
-      </w:pPr>
-      <w:r>
-        <w:t xml:space="preserve">Navigate and perform basic operations on a Linux computer using the command-line interface including remote access with SSH. </w:t>
-      </w:r>
-    </w:p>
-    <w:p>
-      <w:pPr>
-        <w:pStyle w:val="NoSpacing"/>
-        <w:numPr>
-          <w:ilvl w:val="0"/>
-          <w:numId w:val="13"/>
+        <w:pStyle w:val="ListParagraph"/>
+        <w:numPr>
+          <w:ilvl w:val="0"/>
+          <w:numId w:val="31"/>
+        </w:numPr>
+        <w:spacing w:after="0" w:line="240" w:lineRule="auto"/>
+        <w:rPr>
+          <w:rFonts w:eastAsia="Times New Roman"/>
+        </w:rPr>
+      </w:pPr>
+      <w:r>
+        <w:rPr>
+          <w:rFonts w:eastAsia="Times New Roman"/>
+        </w:rPr>
+        <w:t>Configuring the Linux OS including installing updates and software from repositories</w:t>
+      </w:r>
+    </w:p>
+    <w:p>
+      <w:pPr>
+        <w:pStyle w:val="ListParagraph"/>
+        <w:numPr>
+          <w:ilvl w:val="0"/>
+          <w:numId w:val="31"/>
+        </w:numPr>
+        <w:spacing w:after="0" w:line="240" w:lineRule="auto"/>
+        <w:rPr>
+          <w:rFonts w:eastAsia="Times New Roman"/>
+        </w:rPr>
+      </w:pPr>
+      <w:r>
+        <w:rPr>
+          <w:rFonts w:eastAsia="Times New Roman"/>
+        </w:rPr>
+        <w:t>Create user accounts with appropriate permissions</w:t>
+      </w:r>
+    </w:p>
+    <w:p>
+      <w:pPr>
+        <w:pStyle w:val="ListParagraph"/>
+        <w:numPr>
+          <w:ilvl w:val="0"/>
+          <w:numId w:val="31"/>
+        </w:numPr>
+        <w:spacing w:after="0" w:line="240" w:lineRule="auto"/>
+        <w:rPr>
+          <w:rFonts w:eastAsia="Times New Roman"/>
+        </w:rPr>
+      </w:pPr>
+      <w:r>
+        <w:rPr>
+          <w:rFonts w:eastAsia="Times New Roman"/>
+        </w:rPr>
+        <w:t>Navigate and perform basic operations on a Linux computer using the command-line interface including remote access with SSH and shell scripting</w:t>
+      </w:r>
+    </w:p>
+    <w:p>
+      <w:pPr>
+        <w:pStyle w:val="ListParagraph"/>
+        <w:numPr>
+          <w:ilvl w:val="0"/>
+          <w:numId w:val="31"/>
+        </w:numPr>
+        <w:spacing w:after="0" w:line="240" w:lineRule="auto"/>
+        <w:rPr>
+          <w:rFonts w:eastAsia="Times New Roman"/>
+        </w:rPr>
+      </w:pPr>
+      <w:r>
+        <w:rPr>
+          <w:rFonts w:eastAsia="Times New Roman"/>
+        </w:rPr>
+        <w:t>Compile binaries from source code</w:t>
+      </w:r>
+    </w:p>
+    <w:p>
+      <w:pPr>
+        <w:pStyle w:val="ListParagraph"/>
+        <w:numPr>
+          <w:ilvl w:val="0"/>
+          <w:numId w:val="31"/>
+        </w:numPr>
+        <w:spacing w:after="0" w:line="240" w:lineRule="auto"/>
+        <w:rPr>
+          <w:rFonts w:eastAsia="Times New Roman"/>
+        </w:rPr>
+      </w:pPr>
+      <w:r>
+        <w:rPr>
+          <w:rFonts w:eastAsia="Times New Roman"/>
+        </w:rPr>
+        <w:t>Configure Linux as a server</w:t>
+      </w:r>
+    </w:p>
+    <w:p>
+      <w:pPr>
+        <w:pStyle w:val="ListParagraph"/>
+        <w:numPr>
+          <w:ilvl w:val="0"/>
+          <w:numId w:val="31"/>
+        </w:numPr>
+        <w:spacing w:after="0" w:line="240" w:lineRule="auto"/>
+        <w:rPr>
+          <w:rFonts w:eastAsia="Times New Roman"/>
+        </w:rPr>
+      </w:pPr>
+      <w:r>
+        <w:rPr>
+          <w:rFonts w:eastAsia="Times New Roman"/>
+        </w:rPr>
+        <w:t>Create scheduled tasks</w:t>
+      </w:r>
+    </w:p>
+    <w:p/>
+    <w:p>
+      <w:pPr>
+        <w:pStyle w:val="Heading2"/>
+      </w:pPr>
+      <w:r>
+        <w:t xml:space="preserve">IS132 </w:t>
+      </w:r>
+      <w:r>
+        <w:t xml:space="preserve">Computer Ethics and Law </w:t>
+      </w:r>
+      <w:r>
+        <w:t>New Outcomes</w:t>
+      </w:r>
+    </w:p>
+    <w:p>
+      <w:pPr>
+        <w:pStyle w:val="Heading2"/>
+      </w:pPr>
+      <w:r>
+        <w:t xml:space="preserve">IS132 </w:t>
+      </w:r>
+      <w:r>
+        <w:t xml:space="preserve">Computer Ethics and Law </w:t>
+      </w:r>
+      <w:r>
+        <w:t>Current Outcomes</w:t>
+      </w:r>
+    </w:p>
+    <w:p>
+      <w:pPr>
+        <w:pStyle w:val="NoSpacing"/>
+        <w:numPr>
+          <w:ilvl w:val="0"/>
+          <w:numId w:val="14"/>
+        </w:numPr>
+      </w:pPr>
+      <w:bookmarkStart w:id="1" w:name="_Hlk60823857"/>
+      <w:r>
+        <w:t xml:space="preserve">Students identify and analyze statutory, regulatory, constitutional, and organizational laws that affect the information technology professional. </w:t>
+      </w:r>
+    </w:p>
+    <w:p>
+      <w:pPr>
+        <w:pStyle w:val="NoSpacing"/>
+        <w:numPr>
+          <w:ilvl w:val="0"/>
+          <w:numId w:val="14"/>
+        </w:numPr>
+      </w:pPr>
+      <w:r>
+        <w:t xml:space="preserve">Students locate and apply case law and common law to current legal dilemmas in the technology field. </w:t>
+      </w:r>
+    </w:p>
+    <w:p>
+      <w:pPr>
+        <w:pStyle w:val="NoSpacing"/>
+        <w:numPr>
+          <w:ilvl w:val="0"/>
+          <w:numId w:val="14"/>
+        </w:numPr>
+      </w:pPr>
+      <w:r>
+        <w:t xml:space="preserve">Students apply diverse viewpoints to ethical dilemmas in the information technology field and recommend appropriate actions. </w:t>
+      </w:r>
+    </w:p>
+    <w:p>
+      <w:pPr>
+        <w:pStyle w:val="NoSpacing"/>
+        <w:numPr>
+          <w:ilvl w:val="0"/>
+          <w:numId w:val="14"/>
+        </w:numPr>
+      </w:pPr>
+      <w:r>
+        <w:t xml:space="preserve">Students distinguish enforceable contracts from non-enforceable contracts. </w:t>
+      </w:r>
+    </w:p>
+    <w:p>
+      <w:pPr>
+        <w:pStyle w:val="NoSpacing"/>
+        <w:numPr>
+          <w:ilvl w:val="0"/>
+          <w:numId w:val="14"/>
         </w:numPr>
         <w:rPr>
           <w:rFonts w:ascii="Arial" w:hAnsi="Arial" w:cs="Arial"/>
@@ -1104,93 +1248,93 @@
         </w:rPr>
       </w:pPr>
       <w:r>
-        <w:t>Compile binaries from source code.</w:t>
-      </w:r>
-    </w:p>
-    <w:p/>
+        <w:t>Students demonstrate leadership and teamwork.</w:t>
+      </w:r>
+    </w:p>
+    <w:bookmarkEnd w:id="1"/>
     <w:p>
       <w:pPr>
         <w:pStyle w:val="Heading2"/>
       </w:pPr>
       <w:r>
-        <w:t xml:space="preserve">IS132 </w:t>
-      </w:r>
-      <w:r>
-        <w:t xml:space="preserve">Computer Ethics and Law </w:t>
-      </w:r>
-      <w:r>
-        <w:t>New Outcomes</w:t>
-      </w:r>
-    </w:p>
-    <w:p>
-      <w:pPr>
-        <w:pStyle w:val="Heading2"/>
-      </w:pPr>
-      <w:r>
-        <w:t xml:space="preserve">IS132 </w:t>
-      </w:r>
-      <w:r>
-        <w:t xml:space="preserve">Computer Ethics and Law </w:t>
-      </w:r>
-      <w:r>
-        <w:t>Current Outcomes</w:t>
-      </w:r>
-    </w:p>
-    <w:p>
-      <w:pPr>
-        <w:pStyle w:val="NoSpacing"/>
-        <w:numPr>
-          <w:ilvl w:val="0"/>
-          <w:numId w:val="14"/>
-        </w:numPr>
-      </w:pPr>
-      <w:bookmarkStart w:id="1" w:name="_Hlk60823857"/>
-      <w:r>
-        <w:t xml:space="preserve">Students identify and analyze statutory, regulatory, constitutional, and organizational laws that affect the information technology professional. </w:t>
-      </w:r>
-    </w:p>
-    <w:p>
-      <w:pPr>
-        <w:pStyle w:val="NoSpacing"/>
-        <w:numPr>
-          <w:ilvl w:val="0"/>
-          <w:numId w:val="14"/>
-        </w:numPr>
-      </w:pPr>
-      <w:r>
-        <w:t xml:space="preserve">Students locate and apply case law and common law to current legal dilemmas in the technology field. </w:t>
-      </w:r>
-    </w:p>
-    <w:p>
-      <w:pPr>
-        <w:pStyle w:val="NoSpacing"/>
-        <w:numPr>
-          <w:ilvl w:val="0"/>
-          <w:numId w:val="14"/>
-        </w:numPr>
-      </w:pPr>
-      <w:r>
-        <w:t xml:space="preserve">Students apply diverse viewpoints to ethical dilemmas in the information technology field and recommend appropriate actions. </w:t>
-      </w:r>
-    </w:p>
-    <w:p>
-      <w:pPr>
-        <w:pStyle w:val="NoSpacing"/>
-        <w:numPr>
-          <w:ilvl w:val="0"/>
-          <w:numId w:val="14"/>
-        </w:numPr>
-      </w:pPr>
-      <w:r>
-        <w:t xml:space="preserve">Students distinguish enforceable contracts from non-enforceable contracts. </w:t>
-      </w:r>
-    </w:p>
-    <w:p>
-      <w:pPr>
-        <w:pStyle w:val="NoSpacing"/>
-        <w:numPr>
-          <w:ilvl w:val="0"/>
-          <w:numId w:val="14"/>
+        <w:t>IS141</w:t>
+      </w:r>
+      <w:r>
+        <w:t xml:space="preserve"> Cyber Defender 1</w:t>
+      </w:r>
+      <w:r>
+        <w:t xml:space="preserve"> Current Outcomes</w:t>
+      </w:r>
+      <w:r>
+        <w:t xml:space="preserve"> (unchanged)</w:t>
+      </w:r>
+    </w:p>
+    <w:p>
+      <w:pPr>
+        <w:pStyle w:val="ListParagraph"/>
+        <w:numPr>
+          <w:ilvl w:val="0"/>
+          <w:numId w:val="16"/>
+        </w:numPr>
+      </w:pPr>
+      <w:r>
+        <w:t xml:space="preserve">Explain common hacker attack methods </w:t>
+      </w:r>
+    </w:p>
+    <w:p>
+      <w:pPr>
+        <w:pStyle w:val="ListParagraph"/>
+        <w:numPr>
+          <w:ilvl w:val="0"/>
+          <w:numId w:val="16"/>
+        </w:numPr>
+      </w:pPr>
+      <w:r>
+        <w:t xml:space="preserve">Differentiate between legitimate and malicious network traffic </w:t>
+      </w:r>
+    </w:p>
+    <w:p>
+      <w:pPr>
+        <w:pStyle w:val="ListParagraph"/>
+        <w:numPr>
+          <w:ilvl w:val="0"/>
+          <w:numId w:val="16"/>
+        </w:numPr>
+      </w:pPr>
+      <w:r>
+        <w:t xml:space="preserve">Illustrate the functionality of an exploit kit </w:t>
+      </w:r>
+    </w:p>
+    <w:p>
+      <w:pPr>
+        <w:pStyle w:val="ListParagraph"/>
+        <w:numPr>
+          <w:ilvl w:val="0"/>
+          <w:numId w:val="16"/>
+        </w:numPr>
+      </w:pPr>
+      <w:r>
+        <w:t xml:space="preserve">Investigate malicious software </w:t>
+      </w:r>
+    </w:p>
+    <w:p>
+      <w:pPr>
+        <w:pStyle w:val="ListParagraph"/>
+        <w:numPr>
+          <w:ilvl w:val="0"/>
+          <w:numId w:val="16"/>
+        </w:numPr>
+      </w:pPr>
+      <w:r>
+        <w:t xml:space="preserve">Locate malicious content in network traffic </w:t>
+      </w:r>
+    </w:p>
+    <w:p>
+      <w:pPr>
+        <w:pStyle w:val="ListParagraph"/>
+        <w:numPr>
+          <w:ilvl w:val="0"/>
+          <w:numId w:val="16"/>
         </w:numPr>
         <w:rPr>
           <w:rFonts w:ascii="Arial" w:hAnsi="Arial" w:cs="Arial"/>
@@ -1200,25 +1344,136 @@
         </w:rPr>
       </w:pPr>
       <w:r>
-        <w:t>Students demonstrate leadership and teamwork.</w:t>
-      </w:r>
-    </w:p>
-    <w:bookmarkEnd w:id="1"/>
+        <w:t>Effectively operate password recovery software</w:t>
+      </w:r>
+    </w:p>
     <w:p>
       <w:pPr>
         <w:pStyle w:val="Heading2"/>
       </w:pPr>
       <w:r>
-        <w:t>IS141</w:t>
-      </w:r>
-      <w:r>
-        <w:t xml:space="preserve"> Cyber Defender 1</w:t>
-      </w:r>
-      <w:r>
-        <w:t xml:space="preserve"> Current Outcomes</w:t>
-      </w:r>
-      <w:r>
-        <w:t xml:space="preserve"> (unchanged)</w:t>
+        <w:t>IS165 Networking Fundamentals New Outcomes</w:t>
+      </w:r>
+    </w:p>
+    <w:p>
+      <w:pPr>
+        <w:pStyle w:val="Default"/>
+        <w:numPr>
+          <w:ilvl w:val="0"/>
+          <w:numId w:val="23"/>
+        </w:numPr>
+        <w:rPr>
+          <w:sz w:val="23"/>
+          <w:szCs w:val="23"/>
+        </w:rPr>
+      </w:pPr>
+      <w:bookmarkStart w:id="2" w:name="_Hlk60824832"/>
+      <w:r>
+        <w:rPr>
+          <w:sz w:val="23"/>
+          <w:szCs w:val="23"/>
+        </w:rPr>
+        <w:t xml:space="preserve">1.Understand operational, technical and financial aspects of telecommunications principles, processes, protocols and media. </w:t>
+      </w:r>
+    </w:p>
+    <w:p>
+      <w:pPr>
+        <w:pStyle w:val="Default"/>
+        <w:numPr>
+          <w:ilvl w:val="0"/>
+          <w:numId w:val="23"/>
+        </w:numPr>
+        <w:rPr>
+          <w:sz w:val="23"/>
+          <w:szCs w:val="23"/>
+        </w:rPr>
+      </w:pPr>
+      <w:r>
+        <w:rPr>
+          <w:sz w:val="23"/>
+          <w:szCs w:val="23"/>
+        </w:rPr>
+        <w:t xml:space="preserve">2. Utilize packet software tools to track and identify packets in a simple TCP connection. </w:t>
+      </w:r>
+    </w:p>
+    <w:p>
+      <w:pPr>
+        <w:pStyle w:val="Default"/>
+        <w:numPr>
+          <w:ilvl w:val="0"/>
+          <w:numId w:val="23"/>
+        </w:numPr>
+        <w:rPr>
+          <w:sz w:val="23"/>
+          <w:szCs w:val="23"/>
+        </w:rPr>
+      </w:pPr>
+      <w:r>
+        <w:rPr>
+          <w:sz w:val="23"/>
+          <w:szCs w:val="23"/>
+        </w:rPr>
+        <w:t xml:space="preserve">3. Understand physical and electrical networks and telecommunication software. </w:t>
+      </w:r>
+    </w:p>
+    <w:p>
+      <w:pPr>
+        <w:pStyle w:val="Default"/>
+        <w:numPr>
+          <w:ilvl w:val="0"/>
+          <w:numId w:val="23"/>
+        </w:numPr>
+        <w:rPr>
+          <w:sz w:val="23"/>
+          <w:szCs w:val="23"/>
+        </w:rPr>
+      </w:pPr>
+      <w:r>
+        <w:rPr>
+          <w:sz w:val="23"/>
+          <w:szCs w:val="23"/>
+        </w:rPr>
+        <w:t xml:space="preserve">4. Design a basic network architecture given specific needs and computing resources. </w:t>
+      </w:r>
+    </w:p>
+    <w:p>
+      <w:pPr>
+        <w:pStyle w:val="Default"/>
+        <w:numPr>
+          <w:ilvl w:val="0"/>
+          <w:numId w:val="23"/>
+        </w:numPr>
+        <w:rPr>
+          <w:sz w:val="23"/>
+          <w:szCs w:val="23"/>
+        </w:rPr>
+      </w:pPr>
+      <w:r>
+        <w:rPr>
+          <w:sz w:val="23"/>
+          <w:szCs w:val="23"/>
+        </w:rPr>
+        <w:t xml:space="preserve">5. Utilize network mapping and monitoring tools to enumerate the network and observe the flow of network packets. </w:t>
+      </w:r>
+    </w:p>
+    <w:p>
+      <w:pPr>
+        <w:pStyle w:val="Default"/>
+        <w:numPr>
+          <w:ilvl w:val="0"/>
+          <w:numId w:val="23"/>
+        </w:numPr>
+        <w:rPr>
+          <w:sz w:val="23"/>
+          <w:szCs w:val="23"/>
+        </w:rPr>
+      </w:pPr>
+      <w:r>
+        <w:rPr>
+          <w:sz w:val="23"/>
+          <w:szCs w:val="23"/>
+        </w:rPr>
+        <w:t xml:space="preserve">6. Describe common network vulnerabilities, threats and attacks. </w:t>
       </w:r>
     </w:p>
     <w:p>
@@ -1226,67 +1481,7 @@
         <w:pStyle w:val="ListParagraph"/>
         <w:numPr>
           <w:ilvl w:val="0"/>
-          <w:numId w:val="16"/>
-        </w:numPr>
-      </w:pPr>
-      <w:r>
-        <w:t xml:space="preserve">Explain common hacker attack methods </w:t>
-      </w:r>
-    </w:p>
-    <w:p>
-      <w:pPr>
-        <w:pStyle w:val="ListParagraph"/>
-        <w:numPr>
-          <w:ilvl w:val="0"/>
-          <w:numId w:val="16"/>
-        </w:numPr>
-      </w:pPr>
-      <w:r>
-        <w:t xml:space="preserve">Differentiate between legitimate and malicious network traffic </w:t>
-      </w:r>
-    </w:p>
-    <w:p>
-      <w:pPr>
-        <w:pStyle w:val="ListParagraph"/>
-        <w:numPr>
-          <w:ilvl w:val="0"/>
-          <w:numId w:val="16"/>
-        </w:numPr>
-      </w:pPr>
-      <w:r>
-        <w:t xml:space="preserve">Illustrate the functionality of an exploit kit </w:t>
-      </w:r>
-    </w:p>
-    <w:p>
-      <w:pPr>
-        <w:pStyle w:val="ListParagraph"/>
-        <w:numPr>
-          <w:ilvl w:val="0"/>
-          <w:numId w:val="16"/>
-        </w:numPr>
-      </w:pPr>
-      <w:r>
-        <w:t xml:space="preserve">Investigate malicious software </w:t>
-      </w:r>
-    </w:p>
-    <w:p>
-      <w:pPr>
-        <w:pStyle w:val="ListParagraph"/>
-        <w:numPr>
-          <w:ilvl w:val="0"/>
-          <w:numId w:val="16"/>
-        </w:numPr>
-      </w:pPr>
-      <w:r>
-        <w:t xml:space="preserve">Locate malicious content in network traffic </w:t>
-      </w:r>
-    </w:p>
-    <w:p>
-      <w:pPr>
-        <w:pStyle w:val="ListParagraph"/>
-        <w:numPr>
-          <w:ilvl w:val="0"/>
-          <w:numId w:val="16"/>
+          <w:numId w:val="23"/>
         </w:numPr>
         <w:rPr>
           <w:rFonts w:ascii="Arial" w:hAnsi="Arial" w:cs="Arial"/>
@@ -1296,144 +1491,86 @@
         </w:rPr>
       </w:pPr>
       <w:r>
-        <w:t>Effectively operate password recovery software</w:t>
-      </w:r>
-    </w:p>
-    <w:p>
-      <w:pPr>
-        <w:pStyle w:val="Heading2"/>
-      </w:pPr>
-      <w:r>
-        <w:t>IS165 Networking Fundamentals New Outcomes</w:t>
-      </w:r>
-    </w:p>
-    <w:p>
-      <w:pPr>
-        <w:pStyle w:val="Default"/>
-        <w:numPr>
-          <w:ilvl w:val="0"/>
-          <w:numId w:val="23"/>
-        </w:numPr>
         <w:rPr>
           <w:sz w:val="23"/>
           <w:szCs w:val="23"/>
         </w:rPr>
-      </w:pPr>
-      <w:bookmarkStart w:id="2" w:name="_Hlk60824832"/>
-      <w:r>
-        <w:rPr>
-          <w:sz w:val="23"/>
-          <w:szCs w:val="23"/>
-        </w:rPr>
-        <w:t xml:space="preserve">1.Understand operational, technical and financial aspects of telecommunications principles, processes, protocols and media. </w:t>
-      </w:r>
-    </w:p>
-    <w:p>
-      <w:pPr>
-        <w:pStyle w:val="Default"/>
-        <w:numPr>
-          <w:ilvl w:val="0"/>
-          <w:numId w:val="23"/>
-        </w:numPr>
-        <w:rPr>
-          <w:sz w:val="23"/>
-          <w:szCs w:val="23"/>
-        </w:rPr>
-      </w:pPr>
-      <w:r>
-        <w:rPr>
-          <w:sz w:val="23"/>
-          <w:szCs w:val="23"/>
-        </w:rPr>
-        <w:t xml:space="preserve">2. Utilize packet software tools to track and identify packets in a simple TCP connection. </w:t>
-      </w:r>
-    </w:p>
-    <w:p>
-      <w:pPr>
-        <w:pStyle w:val="Default"/>
-        <w:numPr>
-          <w:ilvl w:val="0"/>
-          <w:numId w:val="23"/>
-        </w:numPr>
-        <w:rPr>
-          <w:sz w:val="23"/>
-          <w:szCs w:val="23"/>
-        </w:rPr>
-      </w:pPr>
-      <w:r>
-        <w:rPr>
-          <w:sz w:val="23"/>
-          <w:szCs w:val="23"/>
-        </w:rPr>
-        <w:t xml:space="preserve">3. Understand physical and electrical networks and telecommunication software. </w:t>
-      </w:r>
-    </w:p>
-    <w:p>
-      <w:pPr>
-        <w:pStyle w:val="Default"/>
-        <w:numPr>
-          <w:ilvl w:val="0"/>
-          <w:numId w:val="23"/>
-        </w:numPr>
-        <w:rPr>
-          <w:sz w:val="23"/>
-          <w:szCs w:val="23"/>
-        </w:rPr>
-      </w:pPr>
-      <w:r>
-        <w:rPr>
-          <w:sz w:val="23"/>
-          <w:szCs w:val="23"/>
-        </w:rPr>
-        <w:t xml:space="preserve">4. Design a basic network architecture given specific needs and computing resources. </w:t>
-      </w:r>
-    </w:p>
-    <w:p>
-      <w:pPr>
-        <w:pStyle w:val="Default"/>
-        <w:numPr>
-          <w:ilvl w:val="0"/>
-          <w:numId w:val="23"/>
-        </w:numPr>
-        <w:rPr>
-          <w:sz w:val="23"/>
-          <w:szCs w:val="23"/>
-        </w:rPr>
-      </w:pPr>
-      <w:r>
-        <w:rPr>
-          <w:sz w:val="23"/>
-          <w:szCs w:val="23"/>
-        </w:rPr>
-        <w:t xml:space="preserve">5. Utilize network mapping and monitoring tools to enumerate the network and observe the flow of network packets. </w:t>
-      </w:r>
-    </w:p>
-    <w:p>
-      <w:pPr>
-        <w:pStyle w:val="Default"/>
-        <w:numPr>
-          <w:ilvl w:val="0"/>
-          <w:numId w:val="23"/>
-        </w:numPr>
-        <w:rPr>
-          <w:sz w:val="23"/>
-          <w:szCs w:val="23"/>
-        </w:rPr>
-      </w:pPr>
-      <w:r>
-        <w:rPr>
-          <w:sz w:val="23"/>
-          <w:szCs w:val="23"/>
-        </w:rPr>
-        <w:t xml:space="preserve">6. Describe common network vulnerabilities, threats and attacks. </w:t>
-      </w:r>
-    </w:p>
-    <w:p>
-      <w:pPr>
-        <w:pStyle w:val="ListParagraph"/>
-        <w:numPr>
-          <w:ilvl w:val="0"/>
-          <w:numId w:val="23"/>
+        <w:t>7. Understand that communications and networking are ever changing disciplines</w:t>
+      </w:r>
+    </w:p>
+    <w:bookmarkEnd w:id="2"/>
+    <w:p>
+      <w:pPr>
+        <w:pStyle w:val="Heading2"/>
+      </w:pPr>
+      <w:r>
+        <w:t xml:space="preserve">IS165 </w:t>
+      </w:r>
+      <w:r>
+        <w:t xml:space="preserve">Networking Fundamentals </w:t>
+      </w:r>
+      <w:r>
+        <w:t>Current Outcomes</w:t>
+      </w:r>
+      <w:r>
+        <w:t xml:space="preserve"> </w:t>
+      </w:r>
+    </w:p>
+    <w:p>
+      <w:pPr>
+        <w:pStyle w:val="NoSpacing"/>
+        <w:numPr>
+          <w:ilvl w:val="0"/>
+          <w:numId w:val="15"/>
+        </w:numPr>
+      </w:pPr>
+      <w:bookmarkStart w:id="3" w:name="_Hlk60824879"/>
+      <w:r>
+        <w:t xml:space="preserve">Describe the fundamental technologies, components of a communication and data network. </w:t>
+      </w:r>
+    </w:p>
+    <w:p>
+      <w:pPr>
+        <w:pStyle w:val="NoSpacing"/>
+        <w:numPr>
+          <w:ilvl w:val="0"/>
+          <w:numId w:val="15"/>
+        </w:numPr>
+      </w:pPr>
+      <w:r>
+        <w:t xml:space="preserve">Design a basic network architecture given a basic scenario. </w:t>
+      </w:r>
+    </w:p>
+    <w:p>
+      <w:pPr>
+        <w:pStyle w:val="NoSpacing"/>
+        <w:numPr>
+          <w:ilvl w:val="0"/>
+          <w:numId w:val="15"/>
+        </w:numPr>
+      </w:pPr>
+      <w:r>
+        <w:t xml:space="preserve">Use a network monitoring tool to observe, identify and track simple TCP/IP packets. </w:t>
+      </w:r>
+    </w:p>
+    <w:p>
+      <w:pPr>
+        <w:pStyle w:val="NoSpacing"/>
+        <w:numPr>
+          <w:ilvl w:val="0"/>
+          <w:numId w:val="15"/>
+        </w:numPr>
+      </w:pPr>
+      <w:r>
+        <w:t xml:space="preserve">Perform a basic network mapping. </w:t>
+      </w:r>
+    </w:p>
+    <w:p>
+      <w:pPr>
+        <w:pStyle w:val="NoSpacing"/>
+        <w:numPr>
+          <w:ilvl w:val="0"/>
+          <w:numId w:val="15"/>
         </w:numPr>
         <w:rPr>
           <w:rFonts w:ascii="Arial" w:hAnsi="Arial" w:cs="Arial"/>
@@ -1443,86 +1580,244 @@
         </w:rPr>
       </w:pPr>
       <w:r>
-        <w:rPr>
-          <w:sz w:val="23"/>
-          <w:szCs w:val="23"/>
-        </w:rPr>
-        <w:t>7. Understand that communications and networking are ever changing disciplines</w:t>
-      </w:r>
-    </w:p>
-    <w:bookmarkEnd w:id="2"/>
+        <w:t>Describe common network vulnerabilities.</w:t>
+      </w:r>
+    </w:p>
+    <w:bookmarkEnd w:id="3"/>
     <w:p>
       <w:pPr>
         <w:pStyle w:val="Heading2"/>
       </w:pPr>
       <w:r>
-        <w:t xml:space="preserve">IS165 </w:t>
-      </w:r>
-      <w:r>
-        <w:t xml:space="preserve">Networking Fundamentals </w:t>
+        <w:lastRenderedPageBreak/>
+        <w:t xml:space="preserve">IS166 </w:t>
+      </w:r>
+      <w:r>
+        <w:t xml:space="preserve">Mobile Computing and Wireless Security </w:t>
+      </w:r>
+      <w:r>
+        <w:t>New Outcomes</w:t>
+      </w:r>
+      <w:r>
+        <w:t xml:space="preserve"> (new course)</w:t>
+      </w:r>
+    </w:p>
+    <w:p>
+      <w:pPr>
+        <w:pStyle w:val="ListParagraph"/>
+        <w:numPr>
+          <w:ilvl w:val="0"/>
+          <w:numId w:val="30"/>
+        </w:numPr>
+        <w:spacing w:after="0" w:line="240" w:lineRule="auto"/>
+      </w:pPr>
+      <w:r>
+        <w:t>Support basic mobile devices</w:t>
+      </w:r>
+    </w:p>
+    <w:p>
+      <w:pPr>
+        <w:pStyle w:val="ListParagraph"/>
+        <w:numPr>
+          <w:ilvl w:val="0"/>
+          <w:numId w:val="30"/>
+        </w:numPr>
+        <w:spacing w:after="0" w:line="240" w:lineRule="auto"/>
+      </w:pPr>
+      <w:r>
+        <w:t>Identify wireless networking standards</w:t>
+      </w:r>
+    </w:p>
+    <w:p>
+      <w:pPr>
+        <w:pStyle w:val="ListParagraph"/>
+        <w:numPr>
+          <w:ilvl w:val="0"/>
+          <w:numId w:val="30"/>
+        </w:numPr>
+        <w:spacing w:after="0" w:line="240" w:lineRule="auto"/>
+      </w:pPr>
+      <w:r>
+        <w:t>Identify cellular networking standards</w:t>
+      </w:r>
+    </w:p>
+    <w:p>
+      <w:pPr>
+        <w:pStyle w:val="ListParagraph"/>
+        <w:numPr>
+          <w:ilvl w:val="0"/>
+          <w:numId w:val="30"/>
+        </w:numPr>
+        <w:spacing w:after="0" w:line="240" w:lineRule="auto"/>
+      </w:pPr>
+      <w:r>
+        <w:t>Describe the unique security and operational attributes in the wireless environment</w:t>
+      </w:r>
+    </w:p>
+    <w:p>
+      <w:pPr>
+        <w:pStyle w:val="ListParagraph"/>
+        <w:numPr>
+          <w:ilvl w:val="0"/>
+          <w:numId w:val="30"/>
+        </w:numPr>
+        <w:spacing w:after="0" w:line="240" w:lineRule="auto"/>
+      </w:pPr>
+      <w:r>
+        <w:t>Identify how to mitigate security issues associated with wireless environments</w:t>
+      </w:r>
+    </w:p>
+    <w:p>
+      <w:pPr>
+        <w:pStyle w:val="ListParagraph"/>
+        <w:numPr>
+          <w:ilvl w:val="0"/>
+          <w:numId w:val="30"/>
+        </w:numPr>
+        <w:spacing w:after="0" w:line="240" w:lineRule="auto"/>
+      </w:pPr>
+      <w:r>
+        <w:t>Compare mechanisms for association and authentication with differing cellular networks</w:t>
+      </w:r>
+    </w:p>
+    <w:p>
+      <w:pPr>
+        <w:pStyle w:val="Heading2"/>
+      </w:pPr>
+      <w:r>
+        <w:t xml:space="preserve">IS210 </w:t>
+      </w:r>
+      <w:r>
+        <w:t xml:space="preserve">Internet Programming </w:t>
+      </w:r>
+      <w:r>
+        <w:t>New Outcomes</w:t>
+      </w:r>
+    </w:p>
+    <w:p>
+      <w:pPr>
+        <w:pStyle w:val="Heading2"/>
+      </w:pPr>
+      <w:r>
+        <w:t xml:space="preserve">IS210 </w:t>
+      </w:r>
+      <w:r>
+        <w:t xml:space="preserve">Internet Programming </w:t>
       </w:r>
       <w:r>
         <w:t>Current Outcomes</w:t>
       </w:r>
-      <w:r>
-        <w:t xml:space="preserve"> </w:t>
-      </w:r>
-    </w:p>
-    <w:p>
-      <w:pPr>
-        <w:pStyle w:val="NoSpacing"/>
-        <w:numPr>
-          <w:ilvl w:val="0"/>
-          <w:numId w:val="15"/>
-        </w:numPr>
-      </w:pPr>
-      <w:bookmarkStart w:id="3" w:name="_Hlk60824879"/>
-      <w:r>
-        <w:t xml:space="preserve">Describe the fundamental technologies, components of a communication and data network. </w:t>
-      </w:r>
-    </w:p>
-    <w:p>
-      <w:pPr>
-        <w:pStyle w:val="NoSpacing"/>
-        <w:numPr>
-          <w:ilvl w:val="0"/>
-          <w:numId w:val="15"/>
-        </w:numPr>
-      </w:pPr>
-      <w:r>
-        <w:t xml:space="preserve">Design a basic network architecture given a basic scenario. </w:t>
-      </w:r>
-    </w:p>
-    <w:p>
-      <w:pPr>
-        <w:pStyle w:val="NoSpacing"/>
-        <w:numPr>
-          <w:ilvl w:val="0"/>
-          <w:numId w:val="15"/>
-        </w:numPr>
-      </w:pPr>
-      <w:r>
-        <w:t xml:space="preserve">Use a network monitoring tool to observe, identify and track simple TCP/IP packets. </w:t>
-      </w:r>
-    </w:p>
-    <w:p>
-      <w:pPr>
-        <w:pStyle w:val="NoSpacing"/>
-        <w:numPr>
-          <w:ilvl w:val="0"/>
-          <w:numId w:val="15"/>
-        </w:numPr>
-      </w:pPr>
-      <w:r>
-        <w:t xml:space="preserve">Perform a basic network mapping. </w:t>
-      </w:r>
-    </w:p>
-    <w:p>
-      <w:pPr>
-        <w:pStyle w:val="NoSpacing"/>
-        <w:numPr>
-          <w:ilvl w:val="0"/>
-          <w:numId w:val="15"/>
+    </w:p>
+    <w:p>
+      <w:pPr>
+        <w:pStyle w:val="NoSpacing"/>
+        <w:numPr>
+          <w:ilvl w:val="0"/>
+          <w:numId w:val="11"/>
+        </w:numPr>
+      </w:pPr>
+      <w:r>
+        <w:t xml:space="preserve">Structure valid Web pages using </w:t>
+      </w:r>
+      <w:proofErr w:type="spellStart"/>
+      <w:r>
+        <w:t>HyperText</w:t>
+      </w:r>
+      <w:proofErr w:type="spellEnd"/>
+      <w:r>
+        <w:t xml:space="preserve"> Markup Language (HTML) and XHTML </w:t>
+      </w:r>
+    </w:p>
+    <w:p>
+      <w:pPr>
+        <w:pStyle w:val="NoSpacing"/>
+        <w:numPr>
+          <w:ilvl w:val="0"/>
+          <w:numId w:val="11"/>
+        </w:numPr>
+      </w:pPr>
+      <w:r>
+        <w:t xml:space="preserve">Format Web pages using Cascading Style Sheets (CSS) </w:t>
+      </w:r>
+    </w:p>
+    <w:p>
+      <w:pPr>
+        <w:pStyle w:val="NoSpacing"/>
+        <w:numPr>
+          <w:ilvl w:val="0"/>
+          <w:numId w:val="11"/>
+        </w:numPr>
+      </w:pPr>
+      <w:r>
+        <w:t xml:space="preserve">Design usable Web pages and Web sites </w:t>
+      </w:r>
+    </w:p>
+    <w:p>
+      <w:pPr>
+        <w:pStyle w:val="NoSpacing"/>
+        <w:numPr>
+          <w:ilvl w:val="0"/>
+          <w:numId w:val="11"/>
+        </w:numPr>
+      </w:pPr>
+      <w:r>
+        <w:t xml:space="preserve">Code Web pages that are accessible to a diverse, global audience </w:t>
+      </w:r>
+    </w:p>
+    <w:p>
+      <w:pPr>
+        <w:pStyle w:val="NoSpacing"/>
+        <w:numPr>
+          <w:ilvl w:val="0"/>
+          <w:numId w:val="11"/>
+        </w:numPr>
+      </w:pPr>
+      <w:r>
+        <w:t>Organize and manage complex Web sites</w:t>
+      </w:r>
+    </w:p>
+    <w:p>
+      <w:pPr>
+        <w:pStyle w:val="NoSpacing"/>
+        <w:numPr>
+          <w:ilvl w:val="0"/>
+          <w:numId w:val="11"/>
+        </w:numPr>
+      </w:pPr>
+      <w:r>
+        <w:t xml:space="preserve">Insert images, hyperlinks, and image maps into a Web page </w:t>
+      </w:r>
+    </w:p>
+    <w:p>
+      <w:pPr>
+        <w:pStyle w:val="NoSpacing"/>
+        <w:numPr>
+          <w:ilvl w:val="0"/>
+          <w:numId w:val="11"/>
+        </w:numPr>
+      </w:pPr>
+      <w:r>
+        <w:t xml:space="preserve">Layout well–designed pages using HTML tables and frames </w:t>
+      </w:r>
+    </w:p>
+    <w:p>
+      <w:pPr>
+        <w:pStyle w:val="NoSpacing"/>
+        <w:numPr>
+          <w:ilvl w:val="0"/>
+          <w:numId w:val="11"/>
+        </w:numPr>
+      </w:pPr>
+      <w:r>
+        <w:t xml:space="preserve">Create HTML forms </w:t>
+      </w:r>
+    </w:p>
+    <w:p>
+      <w:pPr>
+        <w:pStyle w:val="NoSpacing"/>
+        <w:numPr>
+          <w:ilvl w:val="0"/>
+          <w:numId w:val="11"/>
         </w:numPr>
         <w:rPr>
           <w:rFonts w:ascii="Arial" w:hAnsi="Arial" w:cs="Arial"/>
@@ -1532,131 +1827,329 @@
         </w:rPr>
       </w:pPr>
       <w:r>
+        <w:t>Incorporate multimedia and JavaScript to provide dynamic Web pages</w:t>
+      </w:r>
+    </w:p>
+    <w:p>
+      <w:pPr>
+        <w:pStyle w:val="Heading2"/>
+      </w:pPr>
+      <w:r>
+        <w:t>IS215 Operating Systems New Outcomes (new course)</w:t>
+      </w:r>
+    </w:p>
+    <w:p>
+      <w:pPr>
+        <w:pStyle w:val="ListParagraph"/>
+        <w:numPr>
+          <w:ilvl w:val="0"/>
+          <w:numId w:val="24"/>
+        </w:numPr>
+        <w:spacing w:after="0" w:line="240" w:lineRule="auto"/>
+        <w:rPr>
+          <w:rFonts w:cstheme="minorHAnsi"/>
+        </w:rPr>
+      </w:pPr>
+      <w:r>
+        <w:rPr>
+          <w:rFonts w:cstheme="minorHAnsi"/>
+          <w:shd w:val="clear" w:color="auto" w:fill="FFFFFF"/>
+        </w:rPr>
+        <w:t>Identify and define key terms related to operating systems</w:t>
+      </w:r>
+    </w:p>
+    <w:p>
+      <w:pPr>
+        <w:pStyle w:val="ListParagraph"/>
+        <w:numPr>
+          <w:ilvl w:val="0"/>
+          <w:numId w:val="24"/>
+        </w:numPr>
+        <w:spacing w:after="0" w:line="240" w:lineRule="auto"/>
+      </w:pPr>
+      <w:r>
+        <w:t>Define the concepts of processes, threads, asynchronous signals and competitive system resource allocation</w:t>
+      </w:r>
+      <w:r>
+        <w:t>.</w:t>
+      </w:r>
+    </w:p>
+    <w:p>
+      <w:pPr>
+        <w:pStyle w:val="ListParagraph"/>
+        <w:numPr>
+          <w:ilvl w:val="0"/>
+          <w:numId w:val="24"/>
+        </w:numPr>
+        <w:spacing w:after="0" w:line="240" w:lineRule="auto"/>
+      </w:pPr>
+      <w:r>
+        <w:t>Explain what multi-tasking is and outline standard scheduling algorithms for multi-tasking</w:t>
+      </w:r>
+      <w:r>
+        <w:t>.</w:t>
+      </w:r>
+    </w:p>
+    <w:p>
+      <w:pPr>
+        <w:pStyle w:val="ListParagraph"/>
+        <w:numPr>
+          <w:ilvl w:val="0"/>
+          <w:numId w:val="24"/>
+        </w:numPr>
+        <w:spacing w:after="0" w:line="240" w:lineRule="auto"/>
+      </w:pPr>
+      <w:r>
+        <w:t>Give an overview of system memory management.</w:t>
+      </w:r>
+    </w:p>
+    <w:p>
+      <w:pPr>
+        <w:pStyle w:val="ListParagraph"/>
+        <w:numPr>
+          <w:ilvl w:val="0"/>
+          <w:numId w:val="24"/>
+        </w:numPr>
+      </w:pPr>
+      <w:r>
+        <w:t>Explain how file systems are implemented</w:t>
+      </w:r>
+    </w:p>
+    <w:p>
+      <w:pPr>
+        <w:pStyle w:val="Heading2"/>
+      </w:pPr>
+      <w:r>
+        <w:t xml:space="preserve">IS222 </w:t>
+      </w:r>
+      <w:r>
+        <w:t xml:space="preserve">Secure </w:t>
+      </w:r>
+      <w:r>
+        <w:t xml:space="preserve">Cloud </w:t>
+      </w:r>
+      <w:r>
+        <w:t>Computing</w:t>
+      </w:r>
+      <w:r>
+        <w:t xml:space="preserve"> New Outcomes (new course)</w:t>
+      </w:r>
+    </w:p>
+    <w:p/>
+    <w:p>
+      <w:pPr>
+        <w:pStyle w:val="Heading2"/>
+      </w:pPr>
+      <w:r>
+        <w:t>IS228 New Outcomes</w:t>
+      </w:r>
+    </w:p>
+    <w:p>
+      <w:pPr>
+        <w:pStyle w:val="NoSpacing"/>
+        <w:numPr>
+          <w:ilvl w:val="0"/>
+          <w:numId w:val="25"/>
+        </w:numPr>
+      </w:pPr>
+      <w:r>
+        <w:t>Adapt their technology knowledge to install and configure specified software</w:t>
+      </w:r>
+    </w:p>
+    <w:p>
+      <w:pPr>
+        <w:pStyle w:val="NoSpacing"/>
+        <w:numPr>
+          <w:ilvl w:val="0"/>
+          <w:numId w:val="25"/>
+        </w:numPr>
+      </w:pPr>
+      <w:r>
+        <w:t>Construct applicable cloud technology solutions</w:t>
+      </w:r>
+    </w:p>
+    <w:p>
+      <w:pPr>
+        <w:pStyle w:val="NoSpacing"/>
+        <w:numPr>
+          <w:ilvl w:val="0"/>
+          <w:numId w:val="25"/>
+        </w:numPr>
+      </w:pPr>
+      <w:r>
+        <w:t>Implement a database solution</w:t>
+      </w:r>
+    </w:p>
+    <w:p>
+      <w:pPr>
+        <w:pStyle w:val="NoSpacing"/>
+        <w:numPr>
+          <w:ilvl w:val="0"/>
+          <w:numId w:val="25"/>
+        </w:numPr>
+      </w:pPr>
+      <w:r>
+        <w:t>Explain server and host technologies</w:t>
+      </w:r>
+    </w:p>
+    <w:p>
+      <w:pPr>
+        <w:pStyle w:val="NoSpacing"/>
+        <w:numPr>
+          <w:ilvl w:val="0"/>
+          <w:numId w:val="25"/>
+        </w:numPr>
+      </w:pPr>
+      <w:r>
+        <w:t>Select appropriate technology solutions for a given scenario</w:t>
+      </w:r>
+    </w:p>
+    <w:p>
+      <w:pPr>
+        <w:pStyle w:val="Heading2"/>
+      </w:pPr>
+      <w:r>
+        <w:t>IS228 Current Outcomes</w:t>
+      </w:r>
+    </w:p>
+    <w:p>
+      <w:pPr>
+        <w:pStyle w:val="NoSpacing"/>
+        <w:numPr>
+          <w:ilvl w:val="0"/>
+          <w:numId w:val="10"/>
+        </w:numPr>
+      </w:pPr>
+      <w:r>
+        <w:t xml:space="preserve">Students will learn to work cooperatively with their clients and communicate research needs and propose solutions. </w:t>
+      </w:r>
+    </w:p>
+    <w:p>
+      <w:pPr>
+        <w:pStyle w:val="NoSpacing"/>
+        <w:numPr>
+          <w:ilvl w:val="0"/>
+          <w:numId w:val="10"/>
+        </w:numPr>
+      </w:pPr>
+      <w:r>
+        <w:t xml:space="preserve">Students will install internet servers and troubleshoot installation related problems. </w:t>
+      </w:r>
+    </w:p>
+    <w:p>
+      <w:pPr>
+        <w:pStyle w:val="NoSpacing"/>
+        <w:numPr>
+          <w:ilvl w:val="0"/>
+          <w:numId w:val="10"/>
+        </w:numPr>
+      </w:pPr>
+      <w:r>
+        <w:t xml:space="preserve">Students will maintain internet secure servers in real world environments. </w:t>
+      </w:r>
+    </w:p>
+    <w:p>
+      <w:pPr>
+        <w:pStyle w:val="NoSpacing"/>
+        <w:numPr>
+          <w:ilvl w:val="0"/>
+          <w:numId w:val="10"/>
+        </w:numPr>
+      </w:pPr>
+      <w:r>
+        <w:t>Students will install a database service and configure it.</w:t>
+      </w:r>
+    </w:p>
+    <w:p>
+      <w:pPr>
+        <w:pStyle w:val="Heading2"/>
+      </w:pPr>
+      <w:r>
+        <w:t xml:space="preserve">IS234 </w:t>
+      </w:r>
+      <w:r>
+        <w:t xml:space="preserve">Computer Forensics </w:t>
+      </w:r>
+      <w:r>
+        <w:t>New Outcomes</w:t>
+      </w:r>
+    </w:p>
+    <w:p>
+      <w:pPr>
+        <w:pStyle w:val="ListParagraph"/>
+        <w:numPr>
+          <w:ilvl w:val="0"/>
+          <w:numId w:val="26"/>
+        </w:numPr>
+        <w:spacing w:after="0" w:line="240" w:lineRule="auto"/>
+      </w:pPr>
+      <w:r>
+        <w:t>Define the concepts of computer forensics</w:t>
+      </w:r>
+    </w:p>
+    <w:p>
+      <w:pPr>
+        <w:pStyle w:val="ListParagraph"/>
+        <w:numPr>
+          <w:ilvl w:val="0"/>
+          <w:numId w:val="26"/>
+        </w:numPr>
+        <w:spacing w:after="0" w:line="240" w:lineRule="auto"/>
+      </w:pPr>
+      <w:r>
+        <w:t>Apply the concepts of computer forensics</w:t>
+      </w:r>
+    </w:p>
+    <w:p>
+      <w:pPr>
+        <w:pStyle w:val="ListParagraph"/>
+        <w:numPr>
+          <w:ilvl w:val="0"/>
+          <w:numId w:val="26"/>
+        </w:numPr>
+        <w:spacing w:after="0" w:line="240" w:lineRule="auto"/>
+      </w:pPr>
+      <w:r>
         <w:lastRenderedPageBreak/>
-        <w:t>Describe common network vulnerabilities.</w:t>
-      </w:r>
-    </w:p>
-    <w:bookmarkEnd w:id="3"/>
+        <w:t>Conduct basic computer forensic analysis</w:t>
+      </w:r>
+    </w:p>
+    <w:p>
+      <w:pPr>
+        <w:pStyle w:val="ListParagraph"/>
+        <w:numPr>
+          <w:ilvl w:val="0"/>
+          <w:numId w:val="26"/>
+        </w:numPr>
+        <w:spacing w:after="0" w:line="240" w:lineRule="auto"/>
+      </w:pPr>
+      <w:r>
+        <w:t>Apply current forensic tools</w:t>
+      </w:r>
+    </w:p>
+    <w:p>
+      <w:pPr>
+        <w:pStyle w:val="ListParagraph"/>
+        <w:numPr>
+          <w:ilvl w:val="0"/>
+          <w:numId w:val="26"/>
+        </w:numPr>
+        <w:spacing w:after="0" w:line="240" w:lineRule="auto"/>
+      </w:pPr>
+      <w:r>
+        <w:t>Summarize forensic investigation findings</w:t>
+      </w:r>
+    </w:p>
+    <w:p/>
     <w:p>
       <w:pPr>
         <w:pStyle w:val="Heading2"/>
       </w:pPr>
       <w:r>
-        <w:t xml:space="preserve">IS166 </w:t>
-      </w:r>
-      <w:r>
-        <w:t xml:space="preserve">Mobile Computing and Wireless Security </w:t>
-      </w:r>
-      <w:r>
-        <w:t>New Outcomes</w:t>
-      </w:r>
-      <w:r>
-        <w:t xml:space="preserve"> (new course)</w:t>
-      </w:r>
-    </w:p>
-    <w:p>
-      <w:pPr>
-        <w:pStyle w:val="ListParagraph"/>
-        <w:numPr>
-          <w:ilvl w:val="0"/>
-          <w:numId w:val="30"/>
-        </w:numPr>
-        <w:spacing w:after="0" w:line="240" w:lineRule="auto"/>
-      </w:pPr>
-      <w:r>
-        <w:t>Support basic mobile devices</w:t>
-      </w:r>
-    </w:p>
-    <w:p>
-      <w:pPr>
-        <w:pStyle w:val="ListParagraph"/>
-        <w:numPr>
-          <w:ilvl w:val="0"/>
-          <w:numId w:val="30"/>
-        </w:numPr>
-        <w:spacing w:after="0" w:line="240" w:lineRule="auto"/>
-      </w:pPr>
-      <w:r>
-        <w:t>Identify wireless networking standards</w:t>
-      </w:r>
-    </w:p>
-    <w:p>
-      <w:pPr>
-        <w:pStyle w:val="ListParagraph"/>
-        <w:numPr>
-          <w:ilvl w:val="0"/>
-          <w:numId w:val="30"/>
-        </w:numPr>
-        <w:spacing w:after="0" w:line="240" w:lineRule="auto"/>
-      </w:pPr>
-      <w:r>
-        <w:t>Identify cellular networking standards</w:t>
-      </w:r>
-    </w:p>
-    <w:p>
-      <w:pPr>
-        <w:pStyle w:val="ListParagraph"/>
-        <w:numPr>
-          <w:ilvl w:val="0"/>
-          <w:numId w:val="30"/>
-        </w:numPr>
-        <w:spacing w:after="0" w:line="240" w:lineRule="auto"/>
-      </w:pPr>
-      <w:r>
-        <w:t>Describe the unique security and operational attributes in the wireless environment</w:t>
-      </w:r>
-    </w:p>
-    <w:p>
-      <w:pPr>
-        <w:pStyle w:val="ListParagraph"/>
-        <w:numPr>
-          <w:ilvl w:val="0"/>
-          <w:numId w:val="30"/>
-        </w:numPr>
-        <w:spacing w:after="0" w:line="240" w:lineRule="auto"/>
-      </w:pPr>
-      <w:r>
-        <w:t>Identify how to mitigate security issues associated with wireless environments</w:t>
-      </w:r>
-    </w:p>
-    <w:p>
-      <w:pPr>
-        <w:pStyle w:val="ListParagraph"/>
-        <w:numPr>
-          <w:ilvl w:val="0"/>
-          <w:numId w:val="30"/>
-        </w:numPr>
-        <w:spacing w:after="0" w:line="240" w:lineRule="auto"/>
-      </w:pPr>
-      <w:r>
-        <w:t>Compare mechanisms for association and authentication with differing cellular networks</w:t>
-      </w:r>
-    </w:p>
-    <w:p>
-      <w:pPr>
-        <w:pStyle w:val="Heading2"/>
-      </w:pPr>
-      <w:r>
-        <w:t xml:space="preserve">IS210 </w:t>
-      </w:r>
-      <w:r>
-        <w:t xml:space="preserve">Internet Programming </w:t>
-      </w:r>
-      <w:r>
-        <w:t>New Outcomes</w:t>
-      </w:r>
-      <w:bookmarkStart w:id="4" w:name="_GoBack"/>
-      <w:bookmarkEnd w:id="4"/>
-    </w:p>
-    <w:p>
-      <w:pPr>
-        <w:pStyle w:val="Heading2"/>
-      </w:pPr>
-      <w:r>
-        <w:t xml:space="preserve">IS210 </w:t>
-      </w:r>
-      <w:r>
-        <w:t xml:space="preserve">Internet Programming </w:t>
+        <w:t xml:space="preserve">IS234 </w:t>
+      </w:r>
+      <w:r>
+        <w:t xml:space="preserve">Computer Forensics </w:t>
       </w:r>
       <w:r>
         <w:t>Current Outcomes</w:t>
@@ -1667,111 +2160,103 @@
         <w:pStyle w:val="NoSpacing"/>
         <w:numPr>
           <w:ilvl w:val="0"/>
-          <w:numId w:val="11"/>
-        </w:numPr>
-      </w:pPr>
-      <w:r>
-        <w:t xml:space="preserve">Structure valid Web pages using </w:t>
-      </w:r>
-      <w:proofErr w:type="spellStart"/>
-      <w:r>
-        <w:t>HyperText</w:t>
-      </w:r>
-      <w:proofErr w:type="spellEnd"/>
-      <w:r>
-        <w:t xml:space="preserve"> Markup Language (HTML) and XHTML </w:t>
-      </w:r>
-    </w:p>
-    <w:p>
-      <w:pPr>
-        <w:pStyle w:val="NoSpacing"/>
-        <w:numPr>
-          <w:ilvl w:val="0"/>
-          <w:numId w:val="11"/>
-        </w:numPr>
-      </w:pPr>
-      <w:r>
-        <w:t xml:space="preserve">Format Web pages using Cascading Style Sheets (CSS) </w:t>
-      </w:r>
-    </w:p>
-    <w:p>
-      <w:pPr>
-        <w:pStyle w:val="NoSpacing"/>
-        <w:numPr>
-          <w:ilvl w:val="0"/>
-          <w:numId w:val="11"/>
-        </w:numPr>
-      </w:pPr>
-      <w:r>
-        <w:t xml:space="preserve">Design usable Web pages and Web sites </w:t>
-      </w:r>
-    </w:p>
-    <w:p>
-      <w:pPr>
-        <w:pStyle w:val="NoSpacing"/>
-        <w:numPr>
-          <w:ilvl w:val="0"/>
-          <w:numId w:val="11"/>
-        </w:numPr>
-      </w:pPr>
-      <w:r>
-        <w:t xml:space="preserve">Code Web pages that are accessible to a diverse, global audience </w:t>
-      </w:r>
-    </w:p>
-    <w:p>
-      <w:pPr>
-        <w:pStyle w:val="NoSpacing"/>
-        <w:numPr>
-          <w:ilvl w:val="0"/>
-          <w:numId w:val="11"/>
-        </w:numPr>
-      </w:pPr>
-      <w:r>
-        <w:t>Organize and manage complex Web sites</w:t>
-      </w:r>
-    </w:p>
-    <w:p>
-      <w:pPr>
-        <w:pStyle w:val="NoSpacing"/>
-        <w:numPr>
-          <w:ilvl w:val="0"/>
-          <w:numId w:val="11"/>
-        </w:numPr>
-      </w:pPr>
-      <w:r>
-        <w:t xml:space="preserve">Insert images, hyperlinks, and image maps into a Web page </w:t>
-      </w:r>
-    </w:p>
-    <w:p>
-      <w:pPr>
-        <w:pStyle w:val="NoSpacing"/>
-        <w:numPr>
-          <w:ilvl w:val="0"/>
-          <w:numId w:val="11"/>
-        </w:numPr>
-      </w:pPr>
-      <w:r>
-        <w:t xml:space="preserve">Layout well–designed pages using HTML tables and frames </w:t>
-      </w:r>
-    </w:p>
-    <w:p>
-      <w:pPr>
-        <w:pStyle w:val="NoSpacing"/>
-        <w:numPr>
-          <w:ilvl w:val="0"/>
-          <w:numId w:val="11"/>
-        </w:numPr>
-      </w:pPr>
-      <w:r>
-        <w:t xml:space="preserve">Create HTML forms </w:t>
-      </w:r>
-    </w:p>
-    <w:p>
-      <w:pPr>
-        <w:pStyle w:val="NoSpacing"/>
-        <w:numPr>
-          <w:ilvl w:val="0"/>
-          <w:numId w:val="11"/>
+          <w:numId w:val="9"/>
+        </w:numPr>
+      </w:pPr>
+      <w:r>
+        <w:t xml:space="preserve">Analysis/Problem Solving and information literacy: </w:t>
+      </w:r>
+    </w:p>
+    <w:p>
+      <w:pPr>
+        <w:pStyle w:val="NoSpacing"/>
+        <w:numPr>
+          <w:ilvl w:val="1"/>
+          <w:numId w:val="9"/>
+        </w:numPr>
+      </w:pPr>
+      <w:r>
+        <w:t>Students evaluate a problem as being a possible case.</w:t>
+      </w:r>
+    </w:p>
+    <w:p>
+      <w:pPr>
+        <w:pStyle w:val="NoSpacing"/>
+        <w:numPr>
+          <w:ilvl w:val="1"/>
+          <w:numId w:val="9"/>
+        </w:numPr>
+      </w:pPr>
+      <w:r>
+        <w:t xml:space="preserve">Students develop a forensic case using the industry-approved methodology. </w:t>
+      </w:r>
+    </w:p>
+    <w:p>
+      <w:pPr>
+        <w:pStyle w:val="NoSpacing"/>
+        <w:numPr>
+          <w:ilvl w:val="1"/>
+          <w:numId w:val="9"/>
+        </w:numPr>
+      </w:pPr>
+      <w:r>
+        <w:t>Students develop and maintain a precise journal / log.</w:t>
+      </w:r>
+    </w:p>
+    <w:p>
+      <w:pPr>
+        <w:pStyle w:val="NoSpacing"/>
+        <w:numPr>
+          <w:ilvl w:val="0"/>
+          <w:numId w:val="9"/>
+        </w:numPr>
+      </w:pPr>
+      <w:r>
+        <w:t xml:space="preserve">Communications </w:t>
+      </w:r>
+    </w:p>
+    <w:p>
+      <w:pPr>
+        <w:pStyle w:val="NoSpacing"/>
+        <w:numPr>
+          <w:ilvl w:val="1"/>
+          <w:numId w:val="9"/>
+        </w:numPr>
+      </w:pPr>
+      <w:r>
+        <w:t xml:space="preserve">Students collect information from investigated person and/or client. </w:t>
+      </w:r>
+    </w:p>
+    <w:p>
+      <w:pPr>
+        <w:pStyle w:val="NoSpacing"/>
+        <w:numPr>
+          <w:ilvl w:val="1"/>
+          <w:numId w:val="9"/>
+        </w:numPr>
+      </w:pPr>
+      <w:r>
+        <w:t xml:space="preserve">Students formulate a complete and adequate process plan and measure against it. </w:t>
+      </w:r>
+    </w:p>
+    <w:p>
+      <w:pPr>
+        <w:pStyle w:val="NoSpacing"/>
+        <w:numPr>
+          <w:ilvl w:val="1"/>
+          <w:numId w:val="9"/>
+        </w:numPr>
+      </w:pPr>
+      <w:r>
+        <w:t xml:space="preserve">Students present their conclusion to the rest of the class. </w:t>
+      </w:r>
+    </w:p>
+    <w:p>
+      <w:pPr>
+        <w:pStyle w:val="NoSpacing"/>
+        <w:numPr>
+          <w:ilvl w:val="0"/>
+          <w:numId w:val="9"/>
         </w:numPr>
         <w:rPr>
           <w:rFonts w:ascii="Arial" w:hAnsi="Arial" w:cs="Arial"/>
@@ -1781,436 +2266,93 @@
         </w:rPr>
       </w:pPr>
       <w:r>
-        <w:t>Incorporate multimedia and JavaScript to provide dynamic Web pages</w:t>
-      </w:r>
-    </w:p>
+        <w:t>3 Responsibility: Students are responsible for own work</w:t>
+      </w:r>
+    </w:p>
+    <w:p/>
     <w:p>
       <w:pPr>
         <w:pStyle w:val="Heading2"/>
       </w:pPr>
       <w:r>
-        <w:t>IS215 Operating Systems New Outcomes (new course)</w:t>
-      </w:r>
-    </w:p>
-    <w:p>
-      <w:pPr>
-        <w:pStyle w:val="ListParagraph"/>
-        <w:numPr>
-          <w:ilvl w:val="0"/>
-          <w:numId w:val="24"/>
-        </w:numPr>
-        <w:spacing w:after="0" w:line="240" w:lineRule="auto"/>
-        <w:rPr>
-          <w:rFonts w:cstheme="minorHAnsi"/>
-        </w:rPr>
-      </w:pPr>
-      <w:r>
-        <w:rPr>
-          <w:rFonts w:cstheme="minorHAnsi"/>
-          <w:shd w:val="clear" w:color="auto" w:fill="FFFFFF"/>
-        </w:rPr>
-        <w:t>Identify and define key terms related to operating systems</w:t>
-      </w:r>
-    </w:p>
-    <w:p>
-      <w:pPr>
-        <w:pStyle w:val="ListParagraph"/>
-        <w:numPr>
-          <w:ilvl w:val="0"/>
-          <w:numId w:val="24"/>
-        </w:numPr>
-        <w:spacing w:after="0" w:line="240" w:lineRule="auto"/>
-      </w:pPr>
-      <w:r>
-        <w:t>Define the concepts of processes, threads, asynchronous signals and competitive system resource allocation</w:t>
-      </w:r>
-      <w:r>
-        <w:t>.</w:t>
-      </w:r>
-    </w:p>
-    <w:p>
-      <w:pPr>
-        <w:pStyle w:val="ListParagraph"/>
-        <w:numPr>
-          <w:ilvl w:val="0"/>
-          <w:numId w:val="24"/>
-        </w:numPr>
-        <w:spacing w:after="0" w:line="240" w:lineRule="auto"/>
-      </w:pPr>
-      <w:r>
-        <w:t>Explain what multi-tasking is and outline standard scheduling algorithms for multi-tasking</w:t>
-      </w:r>
-      <w:r>
-        <w:t>.</w:t>
-      </w:r>
-    </w:p>
-    <w:p>
-      <w:pPr>
-        <w:pStyle w:val="ListParagraph"/>
-        <w:numPr>
-          <w:ilvl w:val="0"/>
-          <w:numId w:val="24"/>
-        </w:numPr>
-        <w:spacing w:after="0" w:line="240" w:lineRule="auto"/>
-      </w:pPr>
-      <w:r>
-        <w:t>Give an overview of system memory management.</w:t>
-      </w:r>
-    </w:p>
-    <w:p>
-      <w:pPr>
-        <w:pStyle w:val="ListParagraph"/>
-        <w:numPr>
-          <w:ilvl w:val="0"/>
-          <w:numId w:val="24"/>
-        </w:numPr>
-      </w:pPr>
-      <w:r>
-        <w:t>Explain how file systems are implemented</w:t>
-      </w:r>
-    </w:p>
-    <w:p>
-      <w:pPr>
-        <w:pStyle w:val="Heading2"/>
-      </w:pPr>
-      <w:r>
-        <w:t xml:space="preserve">IS222 </w:t>
-      </w:r>
-      <w:r>
-        <w:t xml:space="preserve">Secure </w:t>
-      </w:r>
-      <w:r>
-        <w:t xml:space="preserve">Cloud </w:t>
-      </w:r>
-      <w:r>
-        <w:t>Computing</w:t>
-      </w:r>
-      <w:r>
-        <w:t xml:space="preserve"> New Outcomes (new course)</w:t>
-      </w:r>
-    </w:p>
-    <w:p/>
-    <w:p>
-      <w:pPr>
-        <w:pStyle w:val="Heading2"/>
-      </w:pPr>
-      <w:r>
-        <w:t>IS228 New Outcomes</w:t>
-      </w:r>
-    </w:p>
-    <w:p>
-      <w:pPr>
-        <w:pStyle w:val="NoSpacing"/>
-        <w:numPr>
-          <w:ilvl w:val="0"/>
-          <w:numId w:val="25"/>
-        </w:numPr>
-      </w:pPr>
-      <w:r>
-        <w:t>Adapt their technology knowledge to install and configure specified software</w:t>
-      </w:r>
-    </w:p>
-    <w:p>
-      <w:pPr>
-        <w:pStyle w:val="NoSpacing"/>
-        <w:numPr>
-          <w:ilvl w:val="0"/>
-          <w:numId w:val="25"/>
-        </w:numPr>
-      </w:pPr>
-      <w:r>
-        <w:t>Construct applicable cloud technology solutions</w:t>
-      </w:r>
-    </w:p>
-    <w:p>
-      <w:pPr>
-        <w:pStyle w:val="NoSpacing"/>
-        <w:numPr>
-          <w:ilvl w:val="0"/>
-          <w:numId w:val="25"/>
-        </w:numPr>
-      </w:pPr>
-      <w:r>
-        <w:t>Implement a database solution</w:t>
-      </w:r>
-    </w:p>
-    <w:p>
-      <w:pPr>
-        <w:pStyle w:val="NoSpacing"/>
-        <w:numPr>
-          <w:ilvl w:val="0"/>
-          <w:numId w:val="25"/>
-        </w:numPr>
-      </w:pPr>
-      <w:r>
-        <w:t>Explain server and host technologies</w:t>
-      </w:r>
-    </w:p>
-    <w:p>
-      <w:pPr>
-        <w:pStyle w:val="NoSpacing"/>
-        <w:numPr>
-          <w:ilvl w:val="0"/>
-          <w:numId w:val="25"/>
-        </w:numPr>
-      </w:pPr>
-      <w:r>
-        <w:t>Select appropriate technology solutions for a given scenario</w:t>
-      </w:r>
-    </w:p>
-    <w:p>
-      <w:pPr>
-        <w:pStyle w:val="Heading2"/>
-      </w:pPr>
-      <w:r>
-        <w:t>IS228 Current Outcomes</w:t>
-      </w:r>
-    </w:p>
-    <w:p>
-      <w:pPr>
-        <w:pStyle w:val="NoSpacing"/>
-        <w:numPr>
-          <w:ilvl w:val="0"/>
-          <w:numId w:val="10"/>
-        </w:numPr>
-      </w:pPr>
-      <w:r>
-        <w:t xml:space="preserve">Students will learn to work cooperatively with their clients and communicate research needs and propose solutions. </w:t>
-      </w:r>
-    </w:p>
-    <w:p>
-      <w:pPr>
-        <w:pStyle w:val="NoSpacing"/>
-        <w:numPr>
-          <w:ilvl w:val="0"/>
-          <w:numId w:val="10"/>
-        </w:numPr>
-      </w:pPr>
-      <w:r>
-        <w:t xml:space="preserve">Students will install internet servers and troubleshoot installation related problems. </w:t>
-      </w:r>
-    </w:p>
-    <w:p>
-      <w:pPr>
-        <w:pStyle w:val="NoSpacing"/>
-        <w:numPr>
-          <w:ilvl w:val="0"/>
-          <w:numId w:val="10"/>
-        </w:numPr>
-      </w:pPr>
-      <w:r>
-        <w:t xml:space="preserve">Students will maintain internet secure servers in real world environments. </w:t>
-      </w:r>
-    </w:p>
-    <w:p>
-      <w:pPr>
-        <w:pStyle w:val="NoSpacing"/>
-        <w:numPr>
-          <w:ilvl w:val="0"/>
-          <w:numId w:val="10"/>
-        </w:numPr>
-      </w:pPr>
-      <w:r>
-        <w:t>Students will install a database service and configure it.</w:t>
-      </w:r>
-    </w:p>
-    <w:p>
-      <w:pPr>
-        <w:pStyle w:val="Heading2"/>
-      </w:pPr>
-      <w:r>
-        <w:t xml:space="preserve">IS234 </w:t>
-      </w:r>
-      <w:r>
-        <w:t xml:space="preserve">Computer Forensics </w:t>
-      </w:r>
-      <w:r>
-        <w:t>New Outcomes</w:t>
-      </w:r>
-    </w:p>
-    <w:p>
-      <w:pPr>
-        <w:pStyle w:val="ListParagraph"/>
-        <w:numPr>
-          <w:ilvl w:val="0"/>
-          <w:numId w:val="26"/>
-        </w:numPr>
-        <w:spacing w:after="0" w:line="240" w:lineRule="auto"/>
-      </w:pPr>
-      <w:r>
-        <w:t>Define the concepts of computer forensics</w:t>
-      </w:r>
-    </w:p>
-    <w:p>
-      <w:pPr>
-        <w:pStyle w:val="ListParagraph"/>
-        <w:numPr>
-          <w:ilvl w:val="0"/>
-          <w:numId w:val="26"/>
-        </w:numPr>
-        <w:spacing w:after="0" w:line="240" w:lineRule="auto"/>
-      </w:pPr>
-      <w:r>
-        <w:lastRenderedPageBreak/>
-        <w:t>Apply the concepts of computer forensics</w:t>
-      </w:r>
-    </w:p>
-    <w:p>
-      <w:pPr>
-        <w:pStyle w:val="ListParagraph"/>
-        <w:numPr>
-          <w:ilvl w:val="0"/>
-          <w:numId w:val="26"/>
-        </w:numPr>
-        <w:spacing w:after="0" w:line="240" w:lineRule="auto"/>
-      </w:pPr>
-      <w:r>
-        <w:t>Conduct basic computer forensic analysis</w:t>
-      </w:r>
-    </w:p>
-    <w:p>
-      <w:pPr>
-        <w:pStyle w:val="ListParagraph"/>
-        <w:numPr>
-          <w:ilvl w:val="0"/>
-          <w:numId w:val="26"/>
-        </w:numPr>
-        <w:spacing w:after="0" w:line="240" w:lineRule="auto"/>
-      </w:pPr>
-      <w:r>
-        <w:t>Apply current forensic tools</w:t>
-      </w:r>
-    </w:p>
-    <w:p>
-      <w:pPr>
-        <w:pStyle w:val="ListParagraph"/>
-        <w:numPr>
-          <w:ilvl w:val="0"/>
-          <w:numId w:val="26"/>
-        </w:numPr>
-        <w:spacing w:after="0" w:line="240" w:lineRule="auto"/>
-      </w:pPr>
-      <w:r>
-        <w:t>Summarize forensic investigation findings</w:t>
-      </w:r>
-    </w:p>
-    <w:p/>
-    <w:p>
-      <w:pPr>
-        <w:pStyle w:val="Heading2"/>
-      </w:pPr>
-      <w:r>
-        <w:t xml:space="preserve">IS234 </w:t>
-      </w:r>
-      <w:r>
-        <w:t xml:space="preserve">Computer Forensics </w:t>
+        <w:t xml:space="preserve">IS241 </w:t>
+      </w:r>
+      <w:r>
+        <w:t xml:space="preserve">Cyber Defender 2 </w:t>
       </w:r>
       <w:r>
         <w:t>Current Outcomes</w:t>
       </w:r>
-    </w:p>
-    <w:p>
-      <w:pPr>
-        <w:pStyle w:val="NoSpacing"/>
-        <w:numPr>
-          <w:ilvl w:val="0"/>
-          <w:numId w:val="9"/>
-        </w:numPr>
-      </w:pPr>
-      <w:r>
-        <w:t xml:space="preserve">Analysis/Problem Solving and information literacy: </w:t>
-      </w:r>
-    </w:p>
-    <w:p>
-      <w:pPr>
-        <w:pStyle w:val="NoSpacing"/>
-        <w:numPr>
-          <w:ilvl w:val="1"/>
-          <w:numId w:val="9"/>
-        </w:numPr>
-      </w:pPr>
-      <w:r>
-        <w:t>Students evaluate a problem as being a possible case.</w:t>
-      </w:r>
-    </w:p>
-    <w:p>
-      <w:pPr>
-        <w:pStyle w:val="NoSpacing"/>
-        <w:numPr>
-          <w:ilvl w:val="1"/>
-          <w:numId w:val="9"/>
-        </w:numPr>
-      </w:pPr>
-      <w:r>
-        <w:t xml:space="preserve">Students develop a forensic case using the industry-approved methodology. </w:t>
-      </w:r>
-    </w:p>
-    <w:p>
-      <w:pPr>
-        <w:pStyle w:val="NoSpacing"/>
-        <w:numPr>
-          <w:ilvl w:val="1"/>
-          <w:numId w:val="9"/>
-        </w:numPr>
-      </w:pPr>
-      <w:r>
-        <w:t>Students develop and maintain a precise journal / log.</w:t>
-      </w:r>
-    </w:p>
-    <w:p>
-      <w:pPr>
-        <w:pStyle w:val="NoSpacing"/>
-        <w:numPr>
-          <w:ilvl w:val="0"/>
-          <w:numId w:val="9"/>
-        </w:numPr>
-      </w:pPr>
-      <w:r>
-        <w:t xml:space="preserve">Communications </w:t>
-      </w:r>
-    </w:p>
-    <w:p>
-      <w:pPr>
-        <w:pStyle w:val="NoSpacing"/>
-        <w:numPr>
-          <w:ilvl w:val="1"/>
-          <w:numId w:val="9"/>
-        </w:numPr>
-      </w:pPr>
-      <w:r>
-        <w:t xml:space="preserve">Students collect information from investigated person and/or client. </w:t>
-      </w:r>
-    </w:p>
-    <w:p>
-      <w:pPr>
-        <w:pStyle w:val="NoSpacing"/>
-        <w:numPr>
-          <w:ilvl w:val="1"/>
-          <w:numId w:val="9"/>
-        </w:numPr>
-      </w:pPr>
-      <w:r>
-        <w:t xml:space="preserve">Students formulate a complete and adequate process plan and measure against it. </w:t>
-      </w:r>
-    </w:p>
-    <w:p>
-      <w:pPr>
-        <w:pStyle w:val="NoSpacing"/>
-        <w:numPr>
-          <w:ilvl w:val="1"/>
-          <w:numId w:val="9"/>
-        </w:numPr>
-      </w:pPr>
-      <w:r>
-        <w:t xml:space="preserve">Students present their conclusion to the rest of the class. </w:t>
-      </w:r>
-    </w:p>
-    <w:p>
-      <w:pPr>
-        <w:pStyle w:val="NoSpacing"/>
-        <w:numPr>
-          <w:ilvl w:val="0"/>
-          <w:numId w:val="9"/>
+      <w:r>
+        <w:t xml:space="preserve"> (unchanged)</w:t>
+      </w:r>
+    </w:p>
+    <w:p>
+      <w:pPr>
+        <w:pStyle w:val="NoSpacing"/>
+        <w:numPr>
+          <w:ilvl w:val="0"/>
+          <w:numId w:val="8"/>
+        </w:numPr>
+      </w:pPr>
+      <w:r>
+        <w:t xml:space="preserve">Analyze computer memory </w:t>
+      </w:r>
+    </w:p>
+    <w:p>
+      <w:pPr>
+        <w:pStyle w:val="NoSpacing"/>
+        <w:numPr>
+          <w:ilvl w:val="0"/>
+          <w:numId w:val="8"/>
+        </w:numPr>
+      </w:pPr>
+      <w:r>
+        <w:t>Identify suspicious activities or software using forensic software</w:t>
+      </w:r>
+    </w:p>
+    <w:p>
+      <w:pPr>
+        <w:pStyle w:val="NoSpacing"/>
+        <w:numPr>
+          <w:ilvl w:val="0"/>
+          <w:numId w:val="8"/>
+        </w:numPr>
+      </w:pPr>
+      <w:r>
+        <w:t xml:space="preserve">Write a technical analysis of a computer compromise </w:t>
+      </w:r>
+    </w:p>
+    <w:p>
+      <w:pPr>
+        <w:pStyle w:val="NoSpacing"/>
+        <w:numPr>
+          <w:ilvl w:val="0"/>
+          <w:numId w:val="8"/>
+        </w:numPr>
+      </w:pPr>
+      <w:r>
+        <w:t xml:space="preserve">Demonstrate the ability to locate information using open source intelligence </w:t>
+      </w:r>
+    </w:p>
+    <w:p>
+      <w:pPr>
+        <w:pStyle w:val="NoSpacing"/>
+        <w:numPr>
+          <w:ilvl w:val="0"/>
+          <w:numId w:val="8"/>
+        </w:numPr>
+      </w:pPr>
+      <w:r>
+        <w:t xml:space="preserve">Illustrate a timeline of a computer compromise </w:t>
+      </w:r>
+    </w:p>
+    <w:p>
+      <w:pPr>
+        <w:pStyle w:val="NoSpacing"/>
+        <w:numPr>
+          <w:ilvl w:val="0"/>
+          <w:numId w:val="8"/>
         </w:numPr>
         <w:rPr>
           <w:rFonts w:ascii="Arial" w:hAnsi="Arial" w:cs="Arial"/>
@@ -2220,7 +2362,7 @@
         </w:rPr>
       </w:pPr>
       <w:r>
-        <w:t>3 Responsibility: Students are responsible for own work</w:t>
+        <w:t>Operate network traffic analysis software</w:t>
       </w:r>
     </w:p>
     <w:p/>
@@ -2229,13 +2371,13 @@
         <w:pStyle w:val="Heading2"/>
       </w:pPr>
       <w:r>
-        <w:t xml:space="preserve">IS241 </w:t>
-      </w:r>
-      <w:r>
-        <w:t xml:space="preserve">Cyber Defender 2 </w:t>
-      </w:r>
-      <w:r>
-        <w:t>Current Outcomes</w:t>
+        <w:t>IS243</w:t>
+      </w:r>
+      <w:r>
+        <w:t xml:space="preserve"> Malware Analysis and Exploitation</w:t>
+      </w:r>
+      <w:r>
+        <w:t xml:space="preserve"> Current Outcomes</w:t>
       </w:r>
       <w:r>
         <w:t xml:space="preserve"> (unchanged)</w:t>
@@ -2246,67 +2388,79 @@
         <w:pStyle w:val="NoSpacing"/>
         <w:numPr>
           <w:ilvl w:val="0"/>
-          <w:numId w:val="8"/>
-        </w:numPr>
-      </w:pPr>
-      <w:r>
-        <w:t xml:space="preserve">Analyze computer memory </w:t>
-      </w:r>
-    </w:p>
-    <w:p>
-      <w:pPr>
-        <w:pStyle w:val="NoSpacing"/>
-        <w:numPr>
-          <w:ilvl w:val="0"/>
-          <w:numId w:val="8"/>
-        </w:numPr>
-      </w:pPr>
-      <w:r>
-        <w:t>Identify suspicious activities or software using forensic software</w:t>
-      </w:r>
-    </w:p>
-    <w:p>
-      <w:pPr>
-        <w:pStyle w:val="NoSpacing"/>
-        <w:numPr>
-          <w:ilvl w:val="0"/>
-          <w:numId w:val="8"/>
-        </w:numPr>
-      </w:pPr>
-      <w:r>
-        <w:t xml:space="preserve">Write a technical analysis of a computer compromise </w:t>
-      </w:r>
-    </w:p>
-    <w:p>
-      <w:pPr>
-        <w:pStyle w:val="NoSpacing"/>
-        <w:numPr>
-          <w:ilvl w:val="0"/>
-          <w:numId w:val="8"/>
-        </w:numPr>
-      </w:pPr>
-      <w:r>
-        <w:t xml:space="preserve">Demonstrate the ability to locate information using open source intelligence </w:t>
-      </w:r>
-    </w:p>
-    <w:p>
-      <w:pPr>
-        <w:pStyle w:val="NoSpacing"/>
-        <w:numPr>
-          <w:ilvl w:val="0"/>
-          <w:numId w:val="8"/>
-        </w:numPr>
-      </w:pPr>
-      <w:r>
-        <w:t xml:space="preserve">Illustrate a timeline of a computer compromise </w:t>
-      </w:r>
-    </w:p>
-    <w:p>
-      <w:pPr>
-        <w:pStyle w:val="NoSpacing"/>
-        <w:numPr>
-          <w:ilvl w:val="0"/>
-          <w:numId w:val="8"/>
+          <w:numId w:val="7"/>
+        </w:numPr>
+      </w:pPr>
+      <w:r>
+        <w:t xml:space="preserve">Analyze executable files </w:t>
+      </w:r>
+    </w:p>
+    <w:p>
+      <w:pPr>
+        <w:pStyle w:val="NoSpacing"/>
+        <w:numPr>
+          <w:ilvl w:val="0"/>
+          <w:numId w:val="7"/>
+        </w:numPr>
+      </w:pPr>
+      <w:r>
+        <w:t xml:space="preserve">Conduct open source intelligence </w:t>
+      </w:r>
+    </w:p>
+    <w:p>
+      <w:pPr>
+        <w:pStyle w:val="NoSpacing"/>
+        <w:numPr>
+          <w:ilvl w:val="0"/>
+          <w:numId w:val="7"/>
+        </w:numPr>
+      </w:pPr>
+      <w:r>
+        <w:t xml:space="preserve">Execute a SQL injection attack </w:t>
+      </w:r>
+    </w:p>
+    <w:p>
+      <w:pPr>
+        <w:pStyle w:val="NoSpacing"/>
+        <w:numPr>
+          <w:ilvl w:val="0"/>
+          <w:numId w:val="7"/>
+        </w:numPr>
+      </w:pPr>
+      <w:r>
+        <w:t xml:space="preserve">Develop shellcode exploits </w:t>
+      </w:r>
+    </w:p>
+    <w:p>
+      <w:pPr>
+        <w:pStyle w:val="NoSpacing"/>
+        <w:numPr>
+          <w:ilvl w:val="0"/>
+          <w:numId w:val="7"/>
+        </w:numPr>
+      </w:pPr>
+      <w:r>
+        <w:t xml:space="preserve">Deploy social engineering attacks </w:t>
+      </w:r>
+    </w:p>
+    <w:p>
+      <w:pPr>
+        <w:pStyle w:val="NoSpacing"/>
+        <w:numPr>
+          <w:ilvl w:val="0"/>
+          <w:numId w:val="7"/>
+        </w:numPr>
+      </w:pPr>
+      <w:r>
+        <w:t xml:space="preserve">Illustrate a successful computer hack and exfiltration of data </w:t>
+      </w:r>
+    </w:p>
+    <w:p>
+      <w:pPr>
+        <w:pStyle w:val="NoSpacing"/>
+        <w:numPr>
+          <w:ilvl w:val="0"/>
+          <w:numId w:val="7"/>
         </w:numPr>
         <w:rPr>
           <w:rFonts w:ascii="Arial" w:hAnsi="Arial" w:cs="Arial"/>
@@ -2316,7 +2470,7 @@
         </w:rPr>
       </w:pPr>
       <w:r>
-        <w:t>Operate network traffic analysis software</w:t>
+        <w:t>Explain advanced hacker methodologies</w:t>
       </w:r>
     </w:p>
     <w:p/>
@@ -2325,96 +2479,225 @@
         <w:pStyle w:val="Heading2"/>
       </w:pPr>
       <w:r>
-        <w:t>IS243</w:t>
-      </w:r>
-      <w:r>
-        <w:t xml:space="preserve"> Malware Analysis and Exploitation</w:t>
-      </w:r>
-      <w:r>
-        <w:t xml:space="preserve"> Current Outcomes</w:t>
-      </w:r>
-      <w:r>
-        <w:t xml:space="preserve"> (unchanged)</w:t>
-      </w:r>
-    </w:p>
-    <w:p>
-      <w:pPr>
-        <w:pStyle w:val="NoSpacing"/>
-        <w:numPr>
-          <w:ilvl w:val="0"/>
-          <w:numId w:val="7"/>
-        </w:numPr>
-      </w:pPr>
-      <w:r>
-        <w:t xml:space="preserve">Analyze executable files </w:t>
-      </w:r>
-    </w:p>
-    <w:p>
-      <w:pPr>
-        <w:pStyle w:val="NoSpacing"/>
-        <w:numPr>
-          <w:ilvl w:val="0"/>
-          <w:numId w:val="7"/>
-        </w:numPr>
-      </w:pPr>
-      <w:r>
-        <w:t xml:space="preserve">Conduct open source intelligence </w:t>
-      </w:r>
-    </w:p>
-    <w:p>
-      <w:pPr>
-        <w:pStyle w:val="NoSpacing"/>
-        <w:numPr>
-          <w:ilvl w:val="0"/>
-          <w:numId w:val="7"/>
-        </w:numPr>
-      </w:pPr>
-      <w:r>
-        <w:t xml:space="preserve">Execute a SQL injection attack </w:t>
-      </w:r>
-    </w:p>
-    <w:p>
-      <w:pPr>
-        <w:pStyle w:val="NoSpacing"/>
-        <w:numPr>
-          <w:ilvl w:val="0"/>
-          <w:numId w:val="7"/>
-        </w:numPr>
-      </w:pPr>
-      <w:r>
-        <w:t xml:space="preserve">Develop shellcode exploits </w:t>
-      </w:r>
-    </w:p>
-    <w:p>
-      <w:pPr>
-        <w:pStyle w:val="NoSpacing"/>
-        <w:numPr>
-          <w:ilvl w:val="0"/>
-          <w:numId w:val="7"/>
-        </w:numPr>
-      </w:pPr>
-      <w:r>
-        <w:t xml:space="preserve">Deploy social engineering attacks </w:t>
-      </w:r>
-    </w:p>
-    <w:p>
-      <w:pPr>
-        <w:pStyle w:val="NoSpacing"/>
-        <w:numPr>
-          <w:ilvl w:val="0"/>
-          <w:numId w:val="7"/>
-        </w:numPr>
-      </w:pPr>
-      <w:r>
-        <w:t xml:space="preserve">Illustrate a successful computer hack and exfiltration of data </w:t>
-      </w:r>
-    </w:p>
-    <w:p>
-      <w:pPr>
-        <w:pStyle w:val="NoSpacing"/>
-        <w:numPr>
-          <w:ilvl w:val="0"/>
-          <w:numId w:val="7"/>
+        <w:t xml:space="preserve">IS244 </w:t>
+      </w:r>
+      <w:r>
+        <w:t xml:space="preserve">Network Security 1 </w:t>
+      </w:r>
+      <w:r>
+        <w:t>New Outcomes</w:t>
+      </w:r>
+    </w:p>
+    <w:p>
+      <w:pPr>
+        <w:pStyle w:val="NoSpacing"/>
+        <w:numPr>
+          <w:ilvl w:val="0"/>
+          <w:numId w:val="27"/>
+        </w:numPr>
+      </w:pPr>
+      <w:r>
+        <w:t xml:space="preserve">Define the principal concepts of cybersecurity including common industry vocabulary </w:t>
+      </w:r>
+    </w:p>
+    <w:p>
+      <w:pPr>
+        <w:pStyle w:val="NoSpacing"/>
+        <w:numPr>
+          <w:ilvl w:val="0"/>
+          <w:numId w:val="27"/>
+        </w:numPr>
+      </w:pPr>
+      <w:r>
+        <w:t xml:space="preserve">Identify bad actors on the Internet, their motivations, and common attack techniques </w:t>
+      </w:r>
+    </w:p>
+    <w:p>
+      <w:pPr>
+        <w:pStyle w:val="NoSpacing"/>
+        <w:numPr>
+          <w:ilvl w:val="0"/>
+          <w:numId w:val="27"/>
+        </w:numPr>
+      </w:pPr>
+      <w:r>
+        <w:t xml:space="preserve">Describe the relationship between security and usability of a computer system </w:t>
+      </w:r>
+    </w:p>
+    <w:p>
+      <w:pPr>
+        <w:pStyle w:val="NoSpacing"/>
+        <w:numPr>
+          <w:ilvl w:val="0"/>
+          <w:numId w:val="27"/>
+        </w:numPr>
+      </w:pPr>
+      <w:r>
+        <w:t xml:space="preserve">Describe and compare common risk analysis methods </w:t>
+      </w:r>
+    </w:p>
+    <w:p>
+      <w:pPr>
+        <w:pStyle w:val="NoSpacing"/>
+        <w:numPr>
+          <w:ilvl w:val="0"/>
+          <w:numId w:val="27"/>
+        </w:numPr>
+      </w:pPr>
+      <w:r>
+        <w:t xml:space="preserve">Identify optimal risk method based on advantages of each model given a specific scenario </w:t>
+      </w:r>
+    </w:p>
+    <w:p>
+      <w:pPr>
+        <w:pStyle w:val="NoSpacing"/>
+        <w:numPr>
+          <w:ilvl w:val="0"/>
+          <w:numId w:val="27"/>
+        </w:numPr>
+      </w:pPr>
+      <w:r>
+        <w:t xml:space="preserve">List common cybersecurity resources such as US-CERT, </w:t>
+      </w:r>
+      <w:proofErr w:type="spellStart"/>
+      <w:r>
+        <w:t>Mitre</w:t>
+      </w:r>
+      <w:proofErr w:type="spellEnd"/>
+      <w:r>
+        <w:t xml:space="preserve">, SANS, etc. </w:t>
+      </w:r>
+    </w:p>
+    <w:p>
+      <w:pPr>
+        <w:pStyle w:val="NoSpacing"/>
+        <w:numPr>
+          <w:ilvl w:val="0"/>
+          <w:numId w:val="27"/>
+        </w:numPr>
+      </w:pPr>
+      <w:r>
+        <w:t>Identify common security failures and methods to remediate those failures</w:t>
+      </w:r>
+    </w:p>
+    <w:p>
+      <w:pPr>
+        <w:pStyle w:val="Heading2"/>
+      </w:pPr>
+      <w:r>
+        <w:t xml:space="preserve">IS244 </w:t>
+      </w:r>
+      <w:r>
+        <w:t xml:space="preserve">Network Security 1 </w:t>
+      </w:r>
+      <w:r>
+        <w:t>Current Outcomes</w:t>
+      </w:r>
+    </w:p>
+    <w:p>
+      <w:pPr>
+        <w:pStyle w:val="NoSpacing"/>
+        <w:numPr>
+          <w:ilvl w:val="0"/>
+          <w:numId w:val="6"/>
+        </w:numPr>
+      </w:pPr>
+      <w:bookmarkStart w:id="4" w:name="_Hlk60829315"/>
+      <w:r>
+        <w:t xml:space="preserve">Analysis/Problem Solving and information literacy: </w:t>
+      </w:r>
+    </w:p>
+    <w:p>
+      <w:pPr>
+        <w:pStyle w:val="NoSpacing"/>
+        <w:numPr>
+          <w:ilvl w:val="1"/>
+          <w:numId w:val="6"/>
+        </w:numPr>
+      </w:pPr>
+      <w:r>
+        <w:lastRenderedPageBreak/>
+        <w:t xml:space="preserve">Students develop a secure computer network plan. </w:t>
+      </w:r>
+    </w:p>
+    <w:p>
+      <w:pPr>
+        <w:pStyle w:val="NoSpacing"/>
+        <w:numPr>
+          <w:ilvl w:val="1"/>
+          <w:numId w:val="6"/>
+        </w:numPr>
+      </w:pPr>
+      <w:r>
+        <w:t xml:space="preserve">Students evaluate and recognize a problem as being a possible network security threat. </w:t>
+      </w:r>
+    </w:p>
+    <w:p>
+      <w:pPr>
+        <w:pStyle w:val="NoSpacing"/>
+        <w:numPr>
+          <w:ilvl w:val="1"/>
+          <w:numId w:val="6"/>
+        </w:numPr>
+      </w:pPr>
+      <w:r>
+        <w:t xml:space="preserve">Students need to understand the security issues involved with different Network operating systems. </w:t>
+      </w:r>
+    </w:p>
+    <w:p>
+      <w:pPr>
+        <w:pStyle w:val="NoSpacing"/>
+        <w:numPr>
+          <w:ilvl w:val="0"/>
+          <w:numId w:val="6"/>
+        </w:numPr>
+      </w:pPr>
+      <w:r>
+        <w:t xml:space="preserve">Communications </w:t>
+      </w:r>
+    </w:p>
+    <w:p>
+      <w:pPr>
+        <w:pStyle w:val="NoSpacing"/>
+        <w:numPr>
+          <w:ilvl w:val="1"/>
+          <w:numId w:val="6"/>
+        </w:numPr>
+      </w:pPr>
+      <w:r>
+        <w:t xml:space="preserve">Students collect information from Computer network logs. </w:t>
+      </w:r>
+    </w:p>
+    <w:p>
+      <w:pPr>
+        <w:pStyle w:val="NoSpacing"/>
+        <w:numPr>
+          <w:ilvl w:val="1"/>
+          <w:numId w:val="6"/>
+        </w:numPr>
+      </w:pPr>
+      <w:r>
+        <w:t xml:space="preserve">Students formulate a complete and adequate counter measure plan and prepare against it. </w:t>
+      </w:r>
+    </w:p>
+    <w:p>
+      <w:pPr>
+        <w:pStyle w:val="NoSpacing"/>
+        <w:numPr>
+          <w:ilvl w:val="1"/>
+          <w:numId w:val="6"/>
+        </w:numPr>
+      </w:pPr>
+      <w:r>
+        <w:t xml:space="preserve">Students present their findings to the rest of the class. </w:t>
+      </w:r>
+    </w:p>
+    <w:p>
+      <w:pPr>
+        <w:pStyle w:val="NoSpacing"/>
+        <w:numPr>
+          <w:ilvl w:val="0"/>
+          <w:numId w:val="6"/>
         </w:numPr>
         <w:rPr>
           <w:rFonts w:ascii="Arial" w:hAnsi="Arial" w:cs="Arial"/>
@@ -2424,19 +2707,20 @@
         </w:rPr>
       </w:pPr>
       <w:r>
-        <w:t>Explain advanced hacker methodologies</w:t>
-      </w:r>
-    </w:p>
+        <w:t>Responsibility: Students are responsible for their own work.</w:t>
+      </w:r>
+    </w:p>
+    <w:bookmarkEnd w:id="4"/>
     <w:p/>
     <w:p>
       <w:pPr>
         <w:pStyle w:val="Heading2"/>
       </w:pPr>
       <w:r>
-        <w:t xml:space="preserve">IS244 </w:t>
-      </w:r>
-      <w:r>
-        <w:t xml:space="preserve">Network Security 1 </w:t>
+        <w:t xml:space="preserve">IS245 </w:t>
+      </w:r>
+      <w:r>
+        <w:t xml:space="preserve">Network Security 2 </w:t>
       </w:r>
       <w:r>
         <w:t>New Outcomes</w:t>
@@ -2444,106 +2728,177 @@
     </w:p>
     <w:p>
       <w:pPr>
-        <w:pStyle w:val="NoSpacing"/>
-        <w:numPr>
-          <w:ilvl w:val="0"/>
-          <w:numId w:val="27"/>
-        </w:numPr>
-      </w:pPr>
-      <w:r>
-        <w:t xml:space="preserve">Define the principal concepts of cybersecurity including common industry vocabulary </w:t>
-      </w:r>
-    </w:p>
-    <w:p>
-      <w:pPr>
-        <w:pStyle w:val="NoSpacing"/>
-        <w:numPr>
-          <w:ilvl w:val="0"/>
-          <w:numId w:val="27"/>
-        </w:numPr>
-      </w:pPr>
-      <w:r>
-        <w:t xml:space="preserve">Identify bad actors on the Internet, their motivations, and common attack techniques </w:t>
-      </w:r>
-    </w:p>
-    <w:p>
-      <w:pPr>
-        <w:pStyle w:val="NoSpacing"/>
-        <w:numPr>
-          <w:ilvl w:val="0"/>
-          <w:numId w:val="27"/>
-        </w:numPr>
-      </w:pPr>
-      <w:r>
-        <w:t xml:space="preserve">Describe the relationship between security and usability of a computer system </w:t>
-      </w:r>
-    </w:p>
-    <w:p>
-      <w:pPr>
-        <w:pStyle w:val="NoSpacing"/>
-        <w:numPr>
-          <w:ilvl w:val="0"/>
-          <w:numId w:val="27"/>
-        </w:numPr>
-      </w:pPr>
-      <w:r>
-        <w:t xml:space="preserve">Describe and compare common risk analysis methods </w:t>
-      </w:r>
-    </w:p>
-    <w:p>
-      <w:pPr>
-        <w:pStyle w:val="NoSpacing"/>
-        <w:numPr>
-          <w:ilvl w:val="0"/>
-          <w:numId w:val="27"/>
-        </w:numPr>
-      </w:pPr>
-      <w:r>
-        <w:t xml:space="preserve">Identify optimal risk method based on advantages of each model given a specific scenario </w:t>
-      </w:r>
-    </w:p>
-    <w:p>
-      <w:pPr>
-        <w:pStyle w:val="NoSpacing"/>
-        <w:numPr>
-          <w:ilvl w:val="0"/>
-          <w:numId w:val="27"/>
-        </w:numPr>
-      </w:pPr>
-      <w:r>
-        <w:t xml:space="preserve">List common cybersecurity resources such as US-CERT, </w:t>
-      </w:r>
-      <w:proofErr w:type="spellStart"/>
-      <w:r>
-        <w:t>Mitre</w:t>
-      </w:r>
-      <w:proofErr w:type="spellEnd"/>
-      <w:r>
-        <w:t xml:space="preserve">, SANS, etc. </w:t>
-      </w:r>
-    </w:p>
-    <w:p>
-      <w:pPr>
-        <w:pStyle w:val="NoSpacing"/>
-        <w:numPr>
-          <w:ilvl w:val="0"/>
-          <w:numId w:val="27"/>
-        </w:numPr>
-      </w:pPr>
-      <w:r>
-        <w:t>Identify common security failures and methods to remediate those failures</w:t>
-      </w:r>
+        <w:pStyle w:val="Default"/>
+        <w:numPr>
+          <w:ilvl w:val="0"/>
+          <w:numId w:val="32"/>
+        </w:numPr>
+        <w:rPr>
+          <w:sz w:val="20"/>
+          <w:szCs w:val="20"/>
+        </w:rPr>
+      </w:pPr>
+      <w:r>
+        <w:rPr>
+          <w:sz w:val="20"/>
+          <w:szCs w:val="20"/>
+        </w:rPr>
+        <w:t xml:space="preserve">Identify network attackers, attacks, different types of malicious software </w:t>
+      </w:r>
+    </w:p>
+    <w:p>
+      <w:pPr>
+        <w:pStyle w:val="Default"/>
+        <w:numPr>
+          <w:ilvl w:val="0"/>
+          <w:numId w:val="32"/>
+        </w:numPr>
+        <w:rPr>
+          <w:sz w:val="20"/>
+          <w:szCs w:val="20"/>
+        </w:rPr>
+      </w:pPr>
+      <w:r>
+        <w:rPr>
+          <w:sz w:val="20"/>
+          <w:szCs w:val="20"/>
+        </w:rPr>
+        <w:t xml:space="preserve">Identify network defense tools and how they can be used to defend against attackers </w:t>
+      </w:r>
+    </w:p>
+    <w:p>
+      <w:pPr>
+        <w:pStyle w:val="Default"/>
+        <w:numPr>
+          <w:ilvl w:val="0"/>
+          <w:numId w:val="32"/>
+        </w:numPr>
+        <w:rPr>
+          <w:sz w:val="20"/>
+          <w:szCs w:val="20"/>
+        </w:rPr>
+      </w:pPr>
+      <w:r>
+        <w:rPr>
+          <w:sz w:val="20"/>
+          <w:szCs w:val="20"/>
+        </w:rPr>
+        <w:t xml:space="preserve">Develop a secure computer network plan incorporating key concepts of network defense strategies </w:t>
+      </w:r>
+    </w:p>
+    <w:p>
+      <w:pPr>
+        <w:pStyle w:val="Default"/>
+        <w:numPr>
+          <w:ilvl w:val="0"/>
+          <w:numId w:val="32"/>
+        </w:numPr>
+        <w:rPr>
+          <w:sz w:val="20"/>
+          <w:szCs w:val="20"/>
+        </w:rPr>
+      </w:pPr>
+      <w:r>
+        <w:rPr>
+          <w:sz w:val="20"/>
+          <w:szCs w:val="20"/>
+        </w:rPr>
+        <w:t xml:space="preserve">Explain how to access network and computer security policies and procedures via auditing </w:t>
+      </w:r>
+    </w:p>
+    <w:p>
+      <w:pPr>
+        <w:pStyle w:val="Default"/>
+        <w:numPr>
+          <w:ilvl w:val="0"/>
+          <w:numId w:val="32"/>
+        </w:numPr>
+        <w:rPr>
+          <w:sz w:val="20"/>
+          <w:szCs w:val="20"/>
+        </w:rPr>
+      </w:pPr>
+      <w:r>
+        <w:rPr>
+          <w:sz w:val="20"/>
+          <w:szCs w:val="20"/>
+        </w:rPr>
+        <w:t xml:space="preserve">Identify elements of a cryptographic system </w:t>
+      </w:r>
+    </w:p>
+    <w:p>
+      <w:pPr>
+        <w:pStyle w:val="Default"/>
+        <w:numPr>
+          <w:ilvl w:val="0"/>
+          <w:numId w:val="32"/>
+        </w:numPr>
+        <w:rPr>
+          <w:sz w:val="20"/>
+          <w:szCs w:val="20"/>
+        </w:rPr>
+      </w:pPr>
+      <w:r>
+        <w:rPr>
+          <w:sz w:val="20"/>
+          <w:szCs w:val="20"/>
+        </w:rPr>
+        <w:t xml:space="preserve">Explain how to effectively apply encryption tools, techniques and protocols </w:t>
+      </w:r>
+    </w:p>
+    <w:p>
+      <w:pPr>
+        <w:pStyle w:val="Default"/>
+        <w:numPr>
+          <w:ilvl w:val="0"/>
+          <w:numId w:val="32"/>
+        </w:numPr>
+        <w:rPr>
+          <w:sz w:val="20"/>
+          <w:szCs w:val="20"/>
+        </w:rPr>
+      </w:pPr>
+      <w:r>
+        <w:rPr>
+          <w:sz w:val="20"/>
+          <w:szCs w:val="20"/>
+        </w:rPr>
+        <w:t xml:space="preserve">Differentiate between symmetric and asymmetric algorithms </w:t>
+      </w:r>
+    </w:p>
+    <w:p>
+      <w:pPr>
+        <w:pStyle w:val="Default"/>
+        <w:numPr>
+          <w:ilvl w:val="0"/>
+          <w:numId w:val="32"/>
+        </w:numPr>
+        <w:rPr>
+          <w:sz w:val="20"/>
+          <w:szCs w:val="20"/>
+        </w:rPr>
+      </w:pPr>
+      <w:r>
+        <w:rPr>
+          <w:sz w:val="20"/>
+          <w:szCs w:val="20"/>
+        </w:rPr>
+        <w:t xml:space="preserve">Describe how relevant US and State laws impact data ownership and legal issues relevant to security </w:t>
+      </w:r>
+    </w:p>
+    <w:p>
+      <w:bookmarkStart w:id="5" w:name="_GoBack"/>
+      <w:bookmarkEnd w:id="5"/>
     </w:p>
     <w:p>
       <w:pPr>
         <w:pStyle w:val="Heading2"/>
       </w:pPr>
       <w:r>
-        <w:lastRenderedPageBreak/>
-        <w:t xml:space="preserve">IS244 </w:t>
-      </w:r>
-      <w:r>
-        <w:t xml:space="preserve">Network Security 1 </w:t>
+        <w:t xml:space="preserve">IS245 </w:t>
+      </w:r>
+      <w:r>
+        <w:t xml:space="preserve">Network Security 2 </w:t>
       </w:r>
       <w:r>
         <w:t>Current Outcomes</w:t>
@@ -2554,10 +2909,10 @@
         <w:pStyle w:val="NoSpacing"/>
         <w:numPr>
           <w:ilvl w:val="0"/>
-          <w:numId w:val="6"/>
-        </w:numPr>
-      </w:pPr>
-      <w:bookmarkStart w:id="5" w:name="_Hlk60829315"/>
+          <w:numId w:val="5"/>
+        </w:numPr>
+      </w:pPr>
+      <w:bookmarkStart w:id="6" w:name="_Hlk60829362"/>
       <w:r>
         <w:t xml:space="preserve">Analysis/Problem Solving and information literacy: </w:t>
       </w:r>
@@ -2567,11 +2922,11 @@
         <w:pStyle w:val="NoSpacing"/>
         <w:numPr>
           <w:ilvl w:val="1"/>
-          <w:numId w:val="6"/>
-        </w:numPr>
-      </w:pPr>
-      <w:r>
-        <w:t xml:space="preserve">Students develop a secure computer network plan. </w:t>
+          <w:numId w:val="5"/>
+        </w:numPr>
+      </w:pPr>
+      <w:r>
+        <w:t>Students develop a secure network defense plan.</w:t>
       </w:r>
     </w:p>
     <w:p>
@@ -2579,7 +2934,7 @@
         <w:pStyle w:val="NoSpacing"/>
         <w:numPr>
           <w:ilvl w:val="1"/>
-          <w:numId w:val="6"/>
+          <w:numId w:val="5"/>
         </w:numPr>
       </w:pPr>
       <w:r>
@@ -2591,19 +2946,19 @@
         <w:pStyle w:val="NoSpacing"/>
         <w:numPr>
           <w:ilvl w:val="1"/>
-          <w:numId w:val="6"/>
-        </w:numPr>
-      </w:pPr>
-      <w:r>
-        <w:t xml:space="preserve">Students need to understand the security issues involved with different Network operating systems. </w:t>
-      </w:r>
-    </w:p>
-    <w:p>
-      <w:pPr>
-        <w:pStyle w:val="NoSpacing"/>
-        <w:numPr>
-          <w:ilvl w:val="0"/>
-          <w:numId w:val="6"/>
+          <w:numId w:val="5"/>
+        </w:numPr>
+      </w:pPr>
+      <w:r>
+        <w:t xml:space="preserve">Students need to understand the security issues involved with different firewall and intrusion detection technologies. </w:t>
+      </w:r>
+    </w:p>
+    <w:p>
+      <w:pPr>
+        <w:pStyle w:val="NoSpacing"/>
+        <w:numPr>
+          <w:ilvl w:val="0"/>
+          <w:numId w:val="5"/>
         </w:numPr>
       </w:pPr>
       <w:r>
@@ -2615,11 +2970,11 @@
         <w:pStyle w:val="NoSpacing"/>
         <w:numPr>
           <w:ilvl w:val="1"/>
-          <w:numId w:val="6"/>
-        </w:numPr>
-      </w:pPr>
-      <w:r>
-        <w:t xml:space="preserve">Students collect information from Computer network logs. </w:t>
+          <w:numId w:val="5"/>
+        </w:numPr>
+      </w:pPr>
+      <w:r>
+        <w:t xml:space="preserve">Students collect information from firewall Devices logs. </w:t>
       </w:r>
     </w:p>
     <w:p>
@@ -2627,7 +2982,7 @@
         <w:pStyle w:val="NoSpacing"/>
         <w:numPr>
           <w:ilvl w:val="1"/>
-          <w:numId w:val="6"/>
+          <w:numId w:val="5"/>
         </w:numPr>
       </w:pPr>
       <w:r>
@@ -2639,7 +2994,7 @@
         <w:pStyle w:val="NoSpacing"/>
         <w:numPr>
           <w:ilvl w:val="1"/>
-          <w:numId w:val="6"/>
+          <w:numId w:val="5"/>
         </w:numPr>
       </w:pPr>
       <w:r>
@@ -2651,7 +3006,7 @@
         <w:pStyle w:val="NoSpacing"/>
         <w:numPr>
           <w:ilvl w:val="0"/>
-          <w:numId w:val="6"/>
+          <w:numId w:val="5"/>
         </w:numPr>
         <w:rPr>
           <w:rFonts w:ascii="Arial" w:hAnsi="Arial" w:cs="Arial"/>
@@ -2664,20 +3019,136 @@
         <w:t>Responsibility: Students are responsible for their own work.</w:t>
       </w:r>
     </w:p>
-    <w:bookmarkEnd w:id="5"/>
+    <w:bookmarkEnd w:id="6"/>
     <w:p/>
     <w:p>
       <w:pPr>
         <w:pStyle w:val="Heading2"/>
       </w:pPr>
       <w:r>
-        <w:t xml:space="preserve">IS245 </w:t>
-      </w:r>
-      <w:r>
-        <w:t xml:space="preserve">Network Security 2 </w:t>
-      </w:r>
-      <w:r>
-        <w:t>New Outcomes</w:t>
+        <w:t>IS260 Data Base Theory New Outcomes</w:t>
+      </w:r>
+    </w:p>
+    <w:p>
+      <w:pPr>
+        <w:pStyle w:val="ListParagraph"/>
+        <w:numPr>
+          <w:ilvl w:val="0"/>
+          <w:numId w:val="4"/>
+        </w:numPr>
+        <w:spacing w:line="252" w:lineRule="auto"/>
+        <w:rPr>
+          <w:rFonts w:eastAsia="Times New Roman"/>
+        </w:rPr>
+      </w:pPr>
+      <w:r>
+        <w:rPr>
+          <w:rFonts w:eastAsia="Times New Roman"/>
+        </w:rPr>
+        <w:t>Explain the importance of databases in the business environment</w:t>
+      </w:r>
+    </w:p>
+    <w:p>
+      <w:pPr>
+        <w:pStyle w:val="ListParagraph"/>
+        <w:numPr>
+          <w:ilvl w:val="0"/>
+          <w:numId w:val="4"/>
+        </w:numPr>
+        <w:spacing w:line="252" w:lineRule="auto"/>
+        <w:rPr>
+          <w:rFonts w:eastAsia="Times New Roman"/>
+        </w:rPr>
+      </w:pPr>
+      <w:r>
+        <w:rPr>
+          <w:rFonts w:eastAsia="Times New Roman"/>
+        </w:rPr>
+        <w:t>Describe relational databases and SQL</w:t>
+      </w:r>
+    </w:p>
+    <w:p>
+      <w:pPr>
+        <w:pStyle w:val="ListParagraph"/>
+        <w:numPr>
+          <w:ilvl w:val="0"/>
+          <w:numId w:val="4"/>
+        </w:numPr>
+        <w:spacing w:after="0" w:line="252" w:lineRule="auto"/>
+        <w:rPr>
+          <w:rFonts w:eastAsia="Times New Roman"/>
+        </w:rPr>
+      </w:pPr>
+      <w:r>
+        <w:rPr>
+          <w:rFonts w:eastAsia="Times New Roman"/>
+        </w:rPr>
+        <w:t>Normalize a database</w:t>
+      </w:r>
+    </w:p>
+    <w:p>
+      <w:pPr>
+        <w:numPr>
+          <w:ilvl w:val="0"/>
+          <w:numId w:val="4"/>
+        </w:numPr>
+        <w:spacing w:after="0" w:line="240" w:lineRule="auto"/>
+      </w:pPr>
+      <w:r>
+        <w:t>Explain triggers and other stored procedures</w:t>
+      </w:r>
+    </w:p>
+    <w:p>
+      <w:pPr>
+        <w:numPr>
+          <w:ilvl w:val="0"/>
+          <w:numId w:val="4"/>
+        </w:numPr>
+        <w:spacing w:after="0" w:line="240" w:lineRule="auto"/>
+      </w:pPr>
+      <w:r>
+        <w:t>Summarize transactions and locking to avoid deadlocks</w:t>
+      </w:r>
+    </w:p>
+    <w:p>
+      <w:pPr>
+        <w:pStyle w:val="ListParagraph"/>
+        <w:numPr>
+          <w:ilvl w:val="0"/>
+          <w:numId w:val="4"/>
+        </w:numPr>
+        <w:spacing w:line="252" w:lineRule="auto"/>
+        <w:rPr>
+          <w:rFonts w:eastAsia="Times New Roman"/>
+        </w:rPr>
+      </w:pPr>
+      <w:r>
+        <w:rPr>
+          <w:rFonts w:eastAsia="Times New Roman"/>
+        </w:rPr>
+        <w:t xml:space="preserve">Explain the causes of splintering and corruption of databases. </w:t>
+      </w:r>
+    </w:p>
+    <w:p>
+      <w:pPr>
+        <w:pStyle w:val="ListParagraph"/>
+        <w:numPr>
+          <w:ilvl w:val="0"/>
+          <w:numId w:val="4"/>
+        </w:numPr>
+        <w:spacing w:line="252" w:lineRule="auto"/>
+        <w:rPr>
+          <w:rFonts w:ascii="Arial" w:eastAsia="Times New Roman" w:hAnsi="Arial" w:cs="Arial"/>
+          <w:color w:val="000000"/>
+          <w:sz w:val="20"/>
+          <w:szCs w:val="20"/>
+        </w:rPr>
+      </w:pPr>
+      <w:r>
+        <w:rPr>
+          <w:rFonts w:eastAsia="Times New Roman"/>
+        </w:rPr>
+        <w:t>Identify database administration activities such as creating using user accounts and permissions and the backing up and restoring of a database.</w:t>
       </w:r>
     </w:p>
     <w:p>
@@ -2685,118 +3156,77 @@
         <w:pStyle w:val="Heading2"/>
       </w:pPr>
       <w:r>
-        <w:t xml:space="preserve">IS245 </w:t>
-      </w:r>
-      <w:r>
-        <w:t xml:space="preserve">Network Security 2 </w:t>
-      </w:r>
-      <w:r>
-        <w:t>Current Outcomes</w:t>
-      </w:r>
-    </w:p>
-    <w:p>
-      <w:pPr>
-        <w:pStyle w:val="NoSpacing"/>
-        <w:numPr>
-          <w:ilvl w:val="0"/>
-          <w:numId w:val="5"/>
-        </w:numPr>
-      </w:pPr>
-      <w:bookmarkStart w:id="6" w:name="_Hlk60829362"/>
-      <w:r>
-        <w:t xml:space="preserve">Analysis/Problem Solving and information literacy: </w:t>
-      </w:r>
-    </w:p>
-    <w:p>
-      <w:pPr>
-        <w:pStyle w:val="NoSpacing"/>
-        <w:numPr>
-          <w:ilvl w:val="1"/>
-          <w:numId w:val="5"/>
-        </w:numPr>
-      </w:pPr>
-      <w:r>
-        <w:t>Students develop a secure network defense plan.</w:t>
-      </w:r>
-    </w:p>
-    <w:p>
-      <w:pPr>
-        <w:pStyle w:val="NoSpacing"/>
-        <w:numPr>
-          <w:ilvl w:val="1"/>
-          <w:numId w:val="5"/>
-        </w:numPr>
-      </w:pPr>
-      <w:r>
-        <w:t xml:space="preserve">Students evaluate and recognize a problem as being a possible network security threat. </w:t>
-      </w:r>
-    </w:p>
-    <w:p>
-      <w:pPr>
-        <w:pStyle w:val="NoSpacing"/>
-        <w:numPr>
-          <w:ilvl w:val="1"/>
-          <w:numId w:val="5"/>
-        </w:numPr>
-      </w:pPr>
-      <w:r>
-        <w:t xml:space="preserve">Students need to understand the security issues involved with different firewall and intrusion detection technologies. </w:t>
-      </w:r>
-    </w:p>
-    <w:p>
-      <w:pPr>
-        <w:pStyle w:val="NoSpacing"/>
-        <w:numPr>
-          <w:ilvl w:val="0"/>
-          <w:numId w:val="5"/>
-        </w:numPr>
-      </w:pPr>
-      <w:r>
-        <w:t xml:space="preserve">Communications </w:t>
-      </w:r>
-    </w:p>
-    <w:p>
-      <w:pPr>
-        <w:pStyle w:val="NoSpacing"/>
-        <w:numPr>
-          <w:ilvl w:val="1"/>
-          <w:numId w:val="5"/>
-        </w:numPr>
-      </w:pPr>
-      <w:r>
-        <w:t xml:space="preserve">Students collect information from firewall Devices logs. </w:t>
-      </w:r>
-    </w:p>
-    <w:p>
-      <w:pPr>
-        <w:pStyle w:val="NoSpacing"/>
-        <w:numPr>
-          <w:ilvl w:val="1"/>
-          <w:numId w:val="5"/>
-        </w:numPr>
-      </w:pPr>
-      <w:r>
-        <w:t xml:space="preserve">Students formulate a complete and adequate counter measure plan and prepare against it. </w:t>
-      </w:r>
-    </w:p>
-    <w:p>
-      <w:pPr>
-        <w:pStyle w:val="NoSpacing"/>
-        <w:numPr>
-          <w:ilvl w:val="1"/>
-          <w:numId w:val="5"/>
-        </w:numPr>
-      </w:pPr>
-      <w:r>
-        <w:t xml:space="preserve">Students present their findings to the rest of the class. </w:t>
-      </w:r>
-    </w:p>
-    <w:p>
-      <w:pPr>
-        <w:pStyle w:val="NoSpacing"/>
-        <w:numPr>
-          <w:ilvl w:val="0"/>
-          <w:numId w:val="5"/>
+        <w:lastRenderedPageBreak/>
+        <w:t>IS260 Data Base Theory Current Outcomes</w:t>
+      </w:r>
+    </w:p>
+    <w:p>
+      <w:pPr>
+        <w:pStyle w:val="ListParagraph"/>
+        <w:numPr>
+          <w:ilvl w:val="0"/>
+          <w:numId w:val="4"/>
+        </w:numPr>
+      </w:pPr>
+      <w:bookmarkStart w:id="7" w:name="_Hlk60830600"/>
+      <w:r>
+        <w:t xml:space="preserve">Understand the importance of databases in the business environment. </w:t>
+      </w:r>
+    </w:p>
+    <w:p>
+      <w:pPr>
+        <w:pStyle w:val="ListParagraph"/>
+        <w:numPr>
+          <w:ilvl w:val="0"/>
+          <w:numId w:val="4"/>
+        </w:numPr>
+      </w:pPr>
+      <w:r>
+        <w:t xml:space="preserve">Describe and use the five database models. </w:t>
+      </w:r>
+    </w:p>
+    <w:p>
+      <w:pPr>
+        <w:pStyle w:val="ListParagraph"/>
+        <w:numPr>
+          <w:ilvl w:val="0"/>
+          <w:numId w:val="4"/>
+        </w:numPr>
+      </w:pPr>
+      <w:r>
+        <w:t xml:space="preserve">Describe relational databases and SQL. </w:t>
+      </w:r>
+    </w:p>
+    <w:p>
+      <w:pPr>
+        <w:pStyle w:val="ListParagraph"/>
+        <w:numPr>
+          <w:ilvl w:val="0"/>
+          <w:numId w:val="4"/>
+        </w:numPr>
+      </w:pPr>
+      <w:r>
+        <w:t xml:space="preserve">Normalize a database. </w:t>
+      </w:r>
+    </w:p>
+    <w:p>
+      <w:pPr>
+        <w:pStyle w:val="ListParagraph"/>
+        <w:numPr>
+          <w:ilvl w:val="0"/>
+          <w:numId w:val="4"/>
+        </w:numPr>
+      </w:pPr>
+      <w:r>
+        <w:t xml:space="preserve">Understand the causes of splintering and corruption of databases. </w:t>
+      </w:r>
+    </w:p>
+    <w:p>
+      <w:pPr>
+        <w:pStyle w:val="ListParagraph"/>
+        <w:numPr>
+          <w:ilvl w:val="0"/>
+          <w:numId w:val="4"/>
         </w:numPr>
         <w:rPr>
           <w:rFonts w:ascii="Arial" w:hAnsi="Arial" w:cs="Arial"/>
@@ -2806,103 +3236,6 @@
         </w:rPr>
       </w:pPr>
       <w:r>
-        <w:t>Responsibility: Students are responsible for their own work.</w:t>
-      </w:r>
-    </w:p>
-    <w:bookmarkEnd w:id="6"/>
-    <w:p/>
-    <w:p>
-      <w:pPr>
-        <w:pStyle w:val="Heading2"/>
-      </w:pPr>
-      <w:r>
-        <w:t>IS260 Data Base Theory New Outcomes</w:t>
-      </w:r>
-    </w:p>
-    <w:p>
-      <w:pPr>
-        <w:pStyle w:val="Heading2"/>
-      </w:pPr>
-      <w:r>
-        <w:t>IS260 Data Base Theory Current Outcomes</w:t>
-      </w:r>
-    </w:p>
-    <w:p>
-      <w:pPr>
-        <w:pStyle w:val="ListParagraph"/>
-        <w:numPr>
-          <w:ilvl w:val="0"/>
-          <w:numId w:val="4"/>
-        </w:numPr>
-      </w:pPr>
-      <w:bookmarkStart w:id="7" w:name="_Hlk60830600"/>
-      <w:r>
-        <w:t xml:space="preserve">Understand the importance of databases in the business environment. </w:t>
-      </w:r>
-    </w:p>
-    <w:p>
-      <w:pPr>
-        <w:pStyle w:val="ListParagraph"/>
-        <w:numPr>
-          <w:ilvl w:val="0"/>
-          <w:numId w:val="4"/>
-        </w:numPr>
-      </w:pPr>
-      <w:r>
-        <w:t xml:space="preserve">Describe and use the five database models. </w:t>
-      </w:r>
-    </w:p>
-    <w:p>
-      <w:pPr>
-        <w:pStyle w:val="ListParagraph"/>
-        <w:numPr>
-          <w:ilvl w:val="0"/>
-          <w:numId w:val="4"/>
-        </w:numPr>
-      </w:pPr>
-      <w:r>
-        <w:t xml:space="preserve">Describe relational databases and SQL. </w:t>
-      </w:r>
-    </w:p>
-    <w:p>
-      <w:pPr>
-        <w:pStyle w:val="ListParagraph"/>
-        <w:numPr>
-          <w:ilvl w:val="0"/>
-          <w:numId w:val="4"/>
-        </w:numPr>
-      </w:pPr>
-      <w:r>
-        <w:t xml:space="preserve">Normalize a database. </w:t>
-      </w:r>
-    </w:p>
-    <w:p>
-      <w:pPr>
-        <w:pStyle w:val="ListParagraph"/>
-        <w:numPr>
-          <w:ilvl w:val="0"/>
-          <w:numId w:val="4"/>
-        </w:numPr>
-      </w:pPr>
-      <w:r>
-        <w:t xml:space="preserve">Understand the causes of splintering and corruption of databases. </w:t>
-      </w:r>
-    </w:p>
-    <w:p>
-      <w:pPr>
-        <w:pStyle w:val="ListParagraph"/>
-        <w:numPr>
-          <w:ilvl w:val="0"/>
-          <w:numId w:val="4"/>
-        </w:numPr>
-        <w:rPr>
-          <w:rFonts w:ascii="Arial" w:hAnsi="Arial" w:cs="Arial"/>
-          <w:color w:val="000000"/>
-          <w:sz w:val="20"/>
-          <w:szCs w:val="20"/>
-        </w:rPr>
-      </w:pPr>
-      <w:r>
         <w:t>Describe and design a data warehouse and perform data mining.</w:t>
       </w:r>
     </w:p>
@@ -2913,16 +3246,11 @@
         <w:pStyle w:val="Heading2"/>
       </w:pPr>
       <w:r>
-        <w:t>IS262 Network Management New Outcomes</w:t>
-      </w:r>
-    </w:p>
-    <w:p>
-      <w:pPr>
-        <w:pStyle w:val="Heading2"/>
-      </w:pPr>
-      <w:r>
         <w:t>IS262 Network Management Current Outcomes</w:t>
       </w:r>
+      <w:r>
+        <w:t xml:space="preserve"> (unchanged)</w:t>
+      </w:r>
     </w:p>
     <w:p>
       <w:pPr>
@@ -2946,7 +3274,6 @@
         </w:numPr>
       </w:pPr>
       <w:r>
-        <w:lastRenderedPageBreak/>
         <w:t xml:space="preserve">Students will be able to install, configure and maintain a network operating system. </w:t>
       </w:r>
     </w:p>
@@ -3259,6 +3586,119 @@
     </w:lvl>
   </w:abstractNum>
   <w:abstractNum w:abstractNumId="1" w15:restartNumberingAfterBreak="0">
+    <w:nsid w:val="10CA3D2E"/>
+    <w:multiLevelType w:val="hybridMultilevel"/>
+    <w:tmpl w:val="98183EA2"/>
+    <w:lvl w:ilvl="0" w:tplc="04090001">
+      <w:start w:val="1"/>
+      <w:numFmt w:val="bullet"/>
+      <w:lvlText w:val=""/>
+      <w:lvlJc w:val="left"/>
+      <w:pPr>
+        <w:ind w:left="1080" w:hanging="360"/>
+      </w:pPr>
+      <w:rPr>
+        <w:rFonts w:ascii="Symbol" w:hAnsi="Symbol" w:hint="default"/>
+      </w:rPr>
+    </w:lvl>
+    <w:lvl w:ilvl="1" w:tplc="04090003" w:tentative="1">
+      <w:start w:val="1"/>
+      <w:numFmt w:val="bullet"/>
+      <w:lvlText w:val="o"/>
+      <w:lvlJc w:val="left"/>
+      <w:pPr>
+        <w:ind w:left="1800" w:hanging="360"/>
+      </w:pPr>
+      <w:rPr>
+        <w:rFonts w:ascii="Courier New" w:hAnsi="Courier New" w:cs="Courier New" w:hint="default"/>
+      </w:rPr>
+    </w:lvl>
+    <w:lvl w:ilvl="2" w:tplc="04090005" w:tentative="1">
+      <w:start w:val="1"/>
+      <w:numFmt w:val="bullet"/>
+      <w:lvlText w:val=""/>
+      <w:lvlJc w:val="left"/>
+      <w:pPr>
+        <w:ind w:left="2520" w:hanging="360"/>
+      </w:pPr>
+      <w:rPr>
+        <w:rFonts w:ascii="Wingdings" w:hAnsi="Wingdings" w:hint="default"/>
+      </w:rPr>
+    </w:lvl>
+    <w:lvl w:ilvl="3" w:tplc="04090001" w:tentative="1">
+      <w:start w:val="1"/>
+      <w:numFmt w:val="bullet"/>
+      <w:lvlText w:val=""/>
+      <w:lvlJc w:val="left"/>
+      <w:pPr>
+        <w:ind w:left="3240" w:hanging="360"/>
+      </w:pPr>
+      <w:rPr>
+        <w:rFonts w:ascii="Symbol" w:hAnsi="Symbol" w:hint="default"/>
+      </w:rPr>
+    </w:lvl>
+    <w:lvl w:ilvl="4" w:tplc="04090003" w:tentative="1">
+      <w:start w:val="1"/>
+      <w:numFmt w:val="bullet"/>
+      <w:lvlText w:val="o"/>
+      <w:lvlJc w:val="left"/>
+      <w:pPr>
+        <w:ind w:left="3960" w:hanging="360"/>
+      </w:pPr>
+      <w:rPr>
+        <w:rFonts w:ascii="Courier New" w:hAnsi="Courier New" w:cs="Courier New" w:hint="default"/>
+      </w:rPr>
+    </w:lvl>
+    <w:lvl w:ilvl="5" w:tplc="04090005" w:tentative="1">
+      <w:start w:val="1"/>
+      <w:numFmt w:val="bullet"/>
+      <w:lvlText w:val=""/>
+      <w:lvlJc w:val="left"/>
+      <w:pPr>
+        <w:ind w:left="4680" w:hanging="360"/>
+      </w:pPr>
+      <w:rPr>
+        <w:rFonts w:ascii="Wingdings" w:hAnsi="Wingdings" w:hint="default"/>
+      </w:rPr>
+    </w:lvl>
+    <w:lvl w:ilvl="6" w:tplc="04090001" w:tentative="1">
+      <w:start w:val="1"/>
+      <w:numFmt w:val="bullet"/>
+      <w:lvlText w:val=""/>
+      <w:lvlJc w:val="left"/>
+      <w:pPr>
+        <w:ind w:left="5400" w:hanging="360"/>
+      </w:pPr>
+      <w:rPr>
+        <w:rFonts w:ascii="Symbol" w:hAnsi="Symbol" w:hint="default"/>
+      </w:rPr>
+    </w:lvl>
+    <w:lvl w:ilvl="7" w:tplc="04090003" w:tentative="1">
+      <w:start w:val="1"/>
+      <w:numFmt w:val="bullet"/>
+      <w:lvlText w:val="o"/>
+      <w:lvlJc w:val="left"/>
+      <w:pPr>
+        <w:ind w:left="6120" w:hanging="360"/>
+      </w:pPr>
+      <w:rPr>
+        <w:rFonts w:ascii="Courier New" w:hAnsi="Courier New" w:cs="Courier New" w:hint="default"/>
+      </w:rPr>
+    </w:lvl>
+    <w:lvl w:ilvl="8" w:tplc="04090005" w:tentative="1">
+      <w:start w:val="1"/>
+      <w:numFmt w:val="bullet"/>
+      <w:lvlText w:val=""/>
+      <w:lvlJc w:val="left"/>
+      <w:pPr>
+        <w:ind w:left="6840" w:hanging="360"/>
+      </w:pPr>
+      <w:rPr>
+        <w:rFonts w:ascii="Wingdings" w:hAnsi="Wingdings" w:hint="default"/>
+      </w:rPr>
+    </w:lvl>
+  </w:abstractNum>
+  <w:abstractNum w:abstractNumId="2" w15:restartNumberingAfterBreak="0">
     <w:nsid w:val="1C745636"/>
     <w:multiLevelType w:val="hybridMultilevel"/>
     <w:tmpl w:val="3426DE9A"/>
@@ -3371,7 +3811,7 @@
       </w:rPr>
     </w:lvl>
   </w:abstractNum>
-  <w:abstractNum w:abstractNumId="2" w15:restartNumberingAfterBreak="0">
+  <w:abstractNum w:abstractNumId="3" w15:restartNumberingAfterBreak="0">
     <w:nsid w:val="2430740D"/>
     <w:multiLevelType w:val="hybridMultilevel"/>
     <w:tmpl w:val="D7DEF2B0"/>
@@ -3484,7 +3924,7 @@
       </w:rPr>
     </w:lvl>
   </w:abstractNum>
-  <w:abstractNum w:abstractNumId="3" w15:restartNumberingAfterBreak="0">
+  <w:abstractNum w:abstractNumId="4" w15:restartNumberingAfterBreak="0">
     <w:nsid w:val="266E78C2"/>
     <w:multiLevelType w:val="hybridMultilevel"/>
     <w:tmpl w:val="DB5E6366"/>
@@ -3597,7 +4037,7 @@
       </w:rPr>
     </w:lvl>
   </w:abstractNum>
-  <w:abstractNum w:abstractNumId="4" w15:restartNumberingAfterBreak="0">
+  <w:abstractNum w:abstractNumId="5" w15:restartNumberingAfterBreak="0">
     <w:nsid w:val="26C87928"/>
     <w:multiLevelType w:val="hybridMultilevel"/>
     <w:tmpl w:val="9CCCBE60"/>
@@ -3686,7 +4126,7 @@
       </w:pPr>
     </w:lvl>
   </w:abstractNum>
-  <w:abstractNum w:abstractNumId="5" w15:restartNumberingAfterBreak="0">
+  <w:abstractNum w:abstractNumId="6" w15:restartNumberingAfterBreak="0">
     <w:nsid w:val="2E436BD7"/>
     <w:multiLevelType w:val="hybridMultilevel"/>
     <w:tmpl w:val="EF983512"/>
@@ -3799,7 +4239,7 @@
       </w:rPr>
     </w:lvl>
   </w:abstractNum>
-  <w:abstractNum w:abstractNumId="6" w15:restartNumberingAfterBreak="0">
+  <w:abstractNum w:abstractNumId="7" w15:restartNumberingAfterBreak="0">
     <w:nsid w:val="300B4CB5"/>
     <w:multiLevelType w:val="hybridMultilevel"/>
     <w:tmpl w:val="27C8A3EA"/>
@@ -3912,7 +4352,7 @@
       </w:rPr>
     </w:lvl>
   </w:abstractNum>
-  <w:abstractNum w:abstractNumId="7" w15:restartNumberingAfterBreak="0">
+  <w:abstractNum w:abstractNumId="8" w15:restartNumberingAfterBreak="0">
     <w:nsid w:val="302A74B8"/>
     <w:multiLevelType w:val="hybridMultilevel"/>
     <w:tmpl w:val="0EF8B5BA"/>
@@ -4025,7 +4465,7 @@
       </w:rPr>
     </w:lvl>
   </w:abstractNum>
-  <w:abstractNum w:abstractNumId="8" w15:restartNumberingAfterBreak="0">
+  <w:abstractNum w:abstractNumId="9" w15:restartNumberingAfterBreak="0">
     <w:nsid w:val="33712B88"/>
     <w:multiLevelType w:val="hybridMultilevel"/>
     <w:tmpl w:val="60EA8D6C"/>
@@ -4138,7 +4578,7 @@
       </w:rPr>
     </w:lvl>
   </w:abstractNum>
-  <w:abstractNum w:abstractNumId="9" w15:restartNumberingAfterBreak="0">
+  <w:abstractNum w:abstractNumId="10" w15:restartNumberingAfterBreak="0">
     <w:nsid w:val="33825130"/>
     <w:multiLevelType w:val="hybridMultilevel"/>
     <w:tmpl w:val="BB78A56E"/>
@@ -4227,7 +4667,7 @@
       </w:pPr>
     </w:lvl>
   </w:abstractNum>
-  <w:abstractNum w:abstractNumId="10" w15:restartNumberingAfterBreak="0">
+  <w:abstractNum w:abstractNumId="11" w15:restartNumberingAfterBreak="0">
     <w:nsid w:val="3E297018"/>
     <w:multiLevelType w:val="hybridMultilevel"/>
     <w:tmpl w:val="4208B8C2"/>
@@ -4340,7 +4780,7 @@
       </w:rPr>
     </w:lvl>
   </w:abstractNum>
-  <w:abstractNum w:abstractNumId="11" w15:restartNumberingAfterBreak="0">
+  <w:abstractNum w:abstractNumId="12" w15:restartNumberingAfterBreak="0">
     <w:nsid w:val="41F6373C"/>
     <w:multiLevelType w:val="hybridMultilevel"/>
     <w:tmpl w:val="7AC2F0E2"/>
@@ -4429,7 +4869,7 @@
       </w:pPr>
     </w:lvl>
   </w:abstractNum>
-  <w:abstractNum w:abstractNumId="12" w15:restartNumberingAfterBreak="0">
+  <w:abstractNum w:abstractNumId="13" w15:restartNumberingAfterBreak="0">
     <w:nsid w:val="433C2891"/>
     <w:multiLevelType w:val="hybridMultilevel"/>
     <w:tmpl w:val="1874A23A"/>
@@ -4542,7 +4982,7 @@
       </w:rPr>
     </w:lvl>
   </w:abstractNum>
-  <w:abstractNum w:abstractNumId="13" w15:restartNumberingAfterBreak="0">
+  <w:abstractNum w:abstractNumId="14" w15:restartNumberingAfterBreak="0">
     <w:nsid w:val="43DE4F77"/>
     <w:multiLevelType w:val="hybridMultilevel"/>
     <w:tmpl w:val="B906CC38"/>
@@ -4631,7 +5071,7 @@
       </w:pPr>
     </w:lvl>
   </w:abstractNum>
-  <w:abstractNum w:abstractNumId="14" w15:restartNumberingAfterBreak="0">
+  <w:abstractNum w:abstractNumId="15" w15:restartNumberingAfterBreak="0">
     <w:nsid w:val="4FA24D8B"/>
     <w:multiLevelType w:val="hybridMultilevel"/>
     <w:tmpl w:val="18DAD7EE"/>
@@ -4744,7 +5184,7 @@
       </w:rPr>
     </w:lvl>
   </w:abstractNum>
-  <w:abstractNum w:abstractNumId="15" w15:restartNumberingAfterBreak="0">
+  <w:abstractNum w:abstractNumId="16" w15:restartNumberingAfterBreak="0">
     <w:nsid w:val="508B1C4A"/>
     <w:multiLevelType w:val="hybridMultilevel"/>
     <w:tmpl w:val="DC900D02"/>
@@ -4857,7 +5297,7 @@
       </w:rPr>
     </w:lvl>
   </w:abstractNum>
-  <w:abstractNum w:abstractNumId="16" w15:restartNumberingAfterBreak="0">
+  <w:abstractNum w:abstractNumId="17" w15:restartNumberingAfterBreak="0">
     <w:nsid w:val="53146F59"/>
     <w:multiLevelType w:val="hybridMultilevel"/>
     <w:tmpl w:val="0F323760"/>
@@ -4970,7 +5410,7 @@
       </w:rPr>
     </w:lvl>
   </w:abstractNum>
-  <w:abstractNum w:abstractNumId="17" w15:restartNumberingAfterBreak="0">
+  <w:abstractNum w:abstractNumId="18" w15:restartNumberingAfterBreak="0">
     <w:nsid w:val="5D2222C2"/>
     <w:multiLevelType w:val="hybridMultilevel"/>
     <w:tmpl w:val="2CF050FE"/>
@@ -5083,7 +5523,7 @@
       </w:rPr>
     </w:lvl>
   </w:abstractNum>
-  <w:abstractNum w:abstractNumId="18" w15:restartNumberingAfterBreak="0">
+  <w:abstractNum w:abstractNumId="19" w15:restartNumberingAfterBreak="0">
     <w:nsid w:val="5D79289A"/>
     <w:multiLevelType w:val="hybridMultilevel"/>
     <w:tmpl w:val="8E749EDC"/>
@@ -5196,7 +5636,7 @@
       </w:rPr>
     </w:lvl>
   </w:abstractNum>
-  <w:abstractNum w:abstractNumId="19" w15:restartNumberingAfterBreak="0">
+  <w:abstractNum w:abstractNumId="20" w15:restartNumberingAfterBreak="0">
     <w:nsid w:val="62116530"/>
     <w:multiLevelType w:val="hybridMultilevel"/>
     <w:tmpl w:val="76FAB5EA"/>
@@ -5309,7 +5749,7 @@
       </w:rPr>
     </w:lvl>
   </w:abstractNum>
-  <w:abstractNum w:abstractNumId="20" w15:restartNumberingAfterBreak="0">
+  <w:abstractNum w:abstractNumId="21" w15:restartNumberingAfterBreak="0">
     <w:nsid w:val="64D92493"/>
     <w:multiLevelType w:val="hybridMultilevel"/>
     <w:tmpl w:val="C0BC9148"/>
@@ -5398,7 +5838,7 @@
       </w:pPr>
     </w:lvl>
   </w:abstractNum>
-  <w:abstractNum w:abstractNumId="21" w15:restartNumberingAfterBreak="0">
+  <w:abstractNum w:abstractNumId="22" w15:restartNumberingAfterBreak="0">
     <w:nsid w:val="68DB57BD"/>
     <w:multiLevelType w:val="hybridMultilevel"/>
     <w:tmpl w:val="84DA019C"/>
@@ -5511,7 +5951,7 @@
       </w:rPr>
     </w:lvl>
   </w:abstractNum>
-  <w:abstractNum w:abstractNumId="22" w15:restartNumberingAfterBreak="0">
+  <w:abstractNum w:abstractNumId="23" w15:restartNumberingAfterBreak="0">
     <w:nsid w:val="6A742F18"/>
     <w:multiLevelType w:val="hybridMultilevel"/>
     <w:tmpl w:val="E7CC1900"/>
@@ -5624,7 +6064,7 @@
       </w:rPr>
     </w:lvl>
   </w:abstractNum>
-  <w:abstractNum w:abstractNumId="23" w15:restartNumberingAfterBreak="0">
+  <w:abstractNum w:abstractNumId="24" w15:restartNumberingAfterBreak="0">
     <w:nsid w:val="70721AFA"/>
     <w:multiLevelType w:val="hybridMultilevel"/>
     <w:tmpl w:val="29CE366A"/>
@@ -5737,7 +6177,96 @@
       </w:rPr>
     </w:lvl>
   </w:abstractNum>
-  <w:abstractNum w:abstractNumId="24" w15:restartNumberingAfterBreak="0">
+  <w:abstractNum w:abstractNumId="25" w15:restartNumberingAfterBreak="0">
+    <w:nsid w:val="70815CFC"/>
+    <w:multiLevelType w:val="hybridMultilevel"/>
+    <w:tmpl w:val="03C4D5C0"/>
+    <w:lvl w:ilvl="0" w:tplc="04090001">
+      <w:start w:val="1"/>
+      <w:numFmt w:val="bullet"/>
+      <w:lvlText w:val=""/>
+      <w:lvlJc w:val="left"/>
+      <w:pPr>
+        <w:ind w:left="720" w:hanging="360"/>
+      </w:pPr>
+      <w:rPr>
+        <w:rFonts w:ascii="Symbol" w:hAnsi="Symbol" w:hint="default"/>
+      </w:rPr>
+    </w:lvl>
+    <w:lvl w:ilvl="1" w:tplc="04090019" w:tentative="1">
+      <w:start w:val="1"/>
+      <w:numFmt w:val="lowerLetter"/>
+      <w:lvlText w:val="%2."/>
+      <w:lvlJc w:val="left"/>
+      <w:pPr>
+        <w:ind w:left="1440" w:hanging="360"/>
+      </w:pPr>
+    </w:lvl>
+    <w:lvl w:ilvl="2" w:tplc="0409001B" w:tentative="1">
+      <w:start w:val="1"/>
+      <w:numFmt w:val="lowerRoman"/>
+      <w:lvlText w:val="%3."/>
+      <w:lvlJc w:val="right"/>
+      <w:pPr>
+        <w:ind w:left="2160" w:hanging="180"/>
+      </w:pPr>
+    </w:lvl>
+    <w:lvl w:ilvl="3" w:tplc="0409000F" w:tentative="1">
+      <w:start w:val="1"/>
+      <w:numFmt w:val="decimal"/>
+      <w:lvlText w:val="%4."/>
+      <w:lvlJc w:val="left"/>
+      <w:pPr>
+        <w:ind w:left="2880" w:hanging="360"/>
+      </w:pPr>
+    </w:lvl>
+    <w:lvl w:ilvl="4" w:tplc="04090019" w:tentative="1">
+      <w:start w:val="1"/>
+      <w:numFmt w:val="lowerLetter"/>
+      <w:lvlText w:val="%5."/>
+      <w:lvlJc w:val="left"/>
+      <w:pPr>
+        <w:ind w:left="3600" w:hanging="360"/>
+      </w:pPr>
+    </w:lvl>
+    <w:lvl w:ilvl="5" w:tplc="0409001B" w:tentative="1">
+      <w:start w:val="1"/>
+      <w:numFmt w:val="lowerRoman"/>
+      <w:lvlText w:val="%6."/>
+      <w:lvlJc w:val="right"/>
+      <w:pPr>
+        <w:ind w:left="4320" w:hanging="180"/>
+      </w:pPr>
+    </w:lvl>
+    <w:lvl w:ilvl="6" w:tplc="0409000F" w:tentative="1">
+      <w:start w:val="1"/>
+      <w:numFmt w:val="decimal"/>
+      <w:lvlText w:val="%7."/>
+      <w:lvlJc w:val="left"/>
+      <w:pPr>
+        <w:ind w:left="5040" w:hanging="360"/>
+      </w:pPr>
+    </w:lvl>
+    <w:lvl w:ilvl="7" w:tplc="04090019" w:tentative="1">
+      <w:start w:val="1"/>
+      <w:numFmt w:val="lowerLetter"/>
+      <w:lvlText w:val="%8."/>
+      <w:lvlJc w:val="left"/>
+      <w:pPr>
+        <w:ind w:left="5760" w:hanging="360"/>
+      </w:pPr>
+    </w:lvl>
+    <w:lvl w:ilvl="8" w:tplc="0409001B" w:tentative="1">
+      <w:start w:val="1"/>
+      <w:numFmt w:val="lowerRoman"/>
+      <w:lvlText w:val="%9."/>
+      <w:lvlJc w:val="right"/>
+      <w:pPr>
+        <w:ind w:left="6480" w:hanging="180"/>
+      </w:pPr>
+    </w:lvl>
+  </w:abstractNum>
+  <w:abstractNum w:abstractNumId="26" w15:restartNumberingAfterBreak="0">
     <w:nsid w:val="70A9516F"/>
     <w:multiLevelType w:val="hybridMultilevel"/>
     <w:tmpl w:val="8C262988"/>
@@ -5850,7 +6379,7 @@
       </w:rPr>
     </w:lvl>
   </w:abstractNum>
-  <w:abstractNum w:abstractNumId="25" w15:restartNumberingAfterBreak="0">
+  <w:abstractNum w:abstractNumId="27" w15:restartNumberingAfterBreak="0">
     <w:nsid w:val="74F6463E"/>
     <w:multiLevelType w:val="hybridMultilevel"/>
     <w:tmpl w:val="02689576"/>
@@ -5963,7 +6492,7 @@
       </w:rPr>
     </w:lvl>
   </w:abstractNum>
-  <w:abstractNum w:abstractNumId="26" w15:restartNumberingAfterBreak="0">
+  <w:abstractNum w:abstractNumId="28" w15:restartNumberingAfterBreak="0">
     <w:nsid w:val="7693272D"/>
     <w:multiLevelType w:val="hybridMultilevel"/>
     <w:tmpl w:val="228A5A72"/>
@@ -6076,7 +6605,7 @@
       </w:rPr>
     </w:lvl>
   </w:abstractNum>
-  <w:abstractNum w:abstractNumId="27" w15:restartNumberingAfterBreak="0">
+  <w:abstractNum w:abstractNumId="29" w15:restartNumberingAfterBreak="0">
     <w:nsid w:val="7CE36283"/>
     <w:multiLevelType w:val="hybridMultilevel"/>
     <w:tmpl w:val="E8C458FC"/>
@@ -6189,7 +6718,7 @@
       </w:rPr>
     </w:lvl>
   </w:abstractNum>
-  <w:abstractNum w:abstractNumId="28" w15:restartNumberingAfterBreak="0">
+  <w:abstractNum w:abstractNumId="30" w15:restartNumberingAfterBreak="0">
     <w:nsid w:val="7DB145FE"/>
     <w:multiLevelType w:val="hybridMultilevel"/>
     <w:tmpl w:val="DE969F60"/>
@@ -6302,7 +6831,7 @@
       </w:rPr>
     </w:lvl>
   </w:abstractNum>
-  <w:abstractNum w:abstractNumId="29" w15:restartNumberingAfterBreak="0">
+  <w:abstractNum w:abstractNumId="31" w15:restartNumberingAfterBreak="0">
     <w:nsid w:val="7E583C04"/>
     <w:multiLevelType w:val="hybridMultilevel"/>
     <w:tmpl w:val="334C6016"/>
@@ -6416,94 +6945,100 @@
     </w:lvl>
   </w:abstractNum>
   <w:num w:numId="1">
-    <w:abstractNumId w:val="21"/>
+    <w:abstractNumId w:val="22"/>
   </w:num>
   <w:num w:numId="2">
+    <w:abstractNumId w:val="24"/>
+  </w:num>
+  <w:num w:numId="3">
+    <w:abstractNumId w:val="26"/>
+  </w:num>
+  <w:num w:numId="4">
     <w:abstractNumId w:val="23"/>
   </w:num>
-  <w:num w:numId="3">
-    <w:abstractNumId w:val="24"/>
+  <w:num w:numId="5">
+    <w:abstractNumId w:val="8"/>
   </w:num>
-  <w:num w:numId="4">
-    <w:abstractNumId w:val="22"/>
+  <w:num w:numId="6">
+    <w:abstractNumId w:val="28"/>
   </w:num>
-  <w:num w:numId="5">
+  <w:num w:numId="7">
+    <w:abstractNumId w:val="3"/>
+  </w:num>
+  <w:num w:numId="8">
+    <w:abstractNumId w:val="6"/>
+  </w:num>
+  <w:num w:numId="9">
+    <w:abstractNumId w:val="15"/>
+  </w:num>
+  <w:num w:numId="10">
+    <w:abstractNumId w:val="9"/>
+  </w:num>
+  <w:num w:numId="11">
+    <w:abstractNumId w:val="19"/>
+  </w:num>
+  <w:num w:numId="12">
+    <w:abstractNumId w:val="16"/>
+  </w:num>
+  <w:num w:numId="13">
     <w:abstractNumId w:val="7"/>
   </w:num>
-  <w:num w:numId="6">
-    <w:abstractNumId w:val="26"/>
-  </w:num>
-  <w:num w:numId="7">
-    <w:abstractNumId w:val="2"/>
-  </w:num>
-  <w:num w:numId="8">
-    <w:abstractNumId w:val="5"/>
-  </w:num>
-  <w:num w:numId="9">
-    <w:abstractNumId w:val="14"/>
-  </w:num>
-  <w:num w:numId="10">
-    <w:abstractNumId w:val="8"/>
-  </w:num>
-  <w:num w:numId="11">
-    <w:abstractNumId w:val="18"/>
-  </w:num>
-  <w:num w:numId="12">
-    <w:abstractNumId w:val="15"/>
-  </w:num>
-  <w:num w:numId="13">
-    <w:abstractNumId w:val="6"/>
-  </w:num>
   <w:num w:numId="14">
-    <w:abstractNumId w:val="12"/>
+    <w:abstractNumId w:val="13"/>
   </w:num>
   <w:num w:numId="15">
-    <w:abstractNumId w:val="25"/>
+    <w:abstractNumId w:val="27"/>
   </w:num>
   <w:num w:numId="16">
-    <w:abstractNumId w:val="3"/>
+    <w:abstractNumId w:val="4"/>
   </w:num>
   <w:num w:numId="17">
-    <w:abstractNumId w:val="10"/>
+    <w:abstractNumId w:val="11"/>
   </w:num>
   <w:num w:numId="18">
-    <w:abstractNumId w:val="27"/>
+    <w:abstractNumId w:val="29"/>
   </w:num>
   <w:num w:numId="19">
     <w:abstractNumId w:val="0"/>
   </w:num>
   <w:num w:numId="20">
-    <w:abstractNumId w:val="9"/>
+    <w:abstractNumId w:val="10"/>
   </w:num>
   <w:num w:numId="21">
-    <w:abstractNumId w:val="1"/>
+    <w:abstractNumId w:val="2"/>
   </w:num>
   <w:num w:numId="22">
+    <w:abstractNumId w:val="21"/>
+  </w:num>
+  <w:num w:numId="23">
+    <w:abstractNumId w:val="30"/>
+  </w:num>
+  <w:num w:numId="24">
+    <w:abstractNumId w:val="17"/>
+  </w:num>
+  <w:num w:numId="25">
+    <w:abstractNumId w:val="18"/>
+  </w:num>
+  <w:num w:numId="26">
+    <w:abstractNumId w:val="5"/>
+  </w:num>
+  <w:num w:numId="27">
     <w:abstractNumId w:val="20"/>
   </w:num>
-  <w:num w:numId="23">
-    <w:abstractNumId w:val="28"/>
-  </w:num>
-  <w:num w:numId="24">
-    <w:abstractNumId w:val="16"/>
-  </w:num>
-  <w:num w:numId="25">
-    <w:abstractNumId w:val="17"/>
-  </w:num>
-  <w:num w:numId="26">
-    <w:abstractNumId w:val="4"/>
-  </w:num>
-  <w:num w:numId="27">
-    <w:abstractNumId w:val="19"/>
-  </w:num>
   <w:num w:numId="28">
-    <w:abstractNumId w:val="29"/>
+    <w:abstractNumId w:val="31"/>
   </w:num>
   <w:num w:numId="29">
-    <w:abstractNumId w:val="11"/>
+    <w:abstractNumId w:val="12"/>
   </w:num>
   <w:num w:numId="30">
-    <w:abstractNumId w:val="13"/>
+    <w:abstractNumId w:val="14"/>
+  </w:num>
+  <w:num w:numId="31">
+    <w:abstractNumId w:val="25"/>
+  </w:num>
+  <w:num w:numId="32">
+    <w:abstractNumId w:val="1"/>
   </w:num>
   <w:numIdMacAtCleanup w:val="27"/>
 </w:numbering>

</xml_diff>